<commit_message>
changes in  wz file
</commit_message>
<xml_diff>
--- a/client/src/assets/files/wz.docx
+++ b/client/src/assets/files/wz.docx
@@ -34,19 +34,19 @@
       <w:tblGrid>
         <w:gridCol w:w="1350"/>
         <w:gridCol w:w="715"/>
-        <w:gridCol w:w="341"/>
+        <w:gridCol w:w="340"/>
         <w:gridCol w:w="249"/>
-        <w:gridCol w:w="915"/>
-        <w:gridCol w:w="735"/>
+        <w:gridCol w:w="916"/>
+        <w:gridCol w:w="734"/>
         <w:gridCol w:w="165"/>
-        <w:gridCol w:w="285"/>
+        <w:gridCol w:w="286"/>
         <w:gridCol w:w="60"/>
         <w:gridCol w:w="450"/>
-        <w:gridCol w:w="842"/>
-        <w:gridCol w:w="298"/>
+        <w:gridCol w:w="841"/>
+        <w:gridCol w:w="299"/>
         <w:gridCol w:w="462"/>
-        <w:gridCol w:w="1334"/>
-        <w:gridCol w:w="1997"/>
+        <w:gridCol w:w="1335"/>
+        <w:gridCol w:w="1995"/>
       </w:tblGrid>
       <w:tr>
         <w:trPr>
@@ -54,7 +54,7 @@
         </w:trPr>
         <w:tc>
           <w:tcPr>
-            <w:tcW w:w="2406" w:type="dxa"/>
+            <w:tcW w:w="2405" w:type="dxa"/>
             <w:gridSpan w:val="3"/>
             <w:vMerge w:val="restart"/>
             <w:tcBorders>
@@ -89,10 +89,232 @@
               <w:snapToGrid w:val="false"/>
               <w:rPr>
                 <w:rFonts w:ascii="Arial" w:hAnsi="Arial" w:cs="Arial"/>
+                <w:sz w:val="20"/>
+                <w:szCs w:val="20"/>
+                <w:lang w:eastAsia="en-US"/>
+              </w:rPr>
+            </w:pPr>
+            <w:r>
+              <w:rPr>
+                <w:rFonts w:cs="Arial" w:ascii="Arial" w:hAnsi="Arial"/>
+                <w:sz w:val="20"/>
+                <w:szCs w:val="20"/>
+                <w:lang w:eastAsia="en-US"/>
+              </w:rPr>
+              <w:t>{from_company},{from_street},{from_postal_code</w:t>
+            </w:r>
+            <w:r>
+              <w:rPr>
+                <w:rFonts w:cs="Arial" w:ascii="Arial" w:hAnsi="Arial"/>
+                <w:sz w:val="20"/>
+                <w:szCs w:val="20"/>
+                <w:lang w:eastAsia="en-US"/>
+              </w:rPr>
+              <w:t>}</w:t>
+            </w:r>
+            <w:r>
+              <w:rPr>
+                <w:rFonts w:cs="Arial" w:ascii="Arial" w:hAnsi="Arial"/>
+                <w:sz w:val="20"/>
+                <w:szCs w:val="20"/>
+                <w:lang w:eastAsia="en-US"/>
+              </w:rPr>
+              <w:t>,</w:t>
+            </w:r>
+          </w:p>
+          <w:p>
+            <w:pPr>
+              <w:pStyle w:val="Normal"/>
+              <w:snapToGrid w:val="false"/>
+              <w:rPr>
+                <w:rFonts w:ascii="Arial" w:hAnsi="Arial" w:cs="Arial"/>
+                <w:sz w:val="20"/>
+                <w:szCs w:val="20"/>
+                <w:lang w:eastAsia="en-US"/>
+              </w:rPr>
+            </w:pPr>
+            <w:r>
+              <w:rPr>
+                <w:rFonts w:cs="Arial" w:ascii="Arial" w:hAnsi="Arial"/>
+                <w:sz w:val="20"/>
+                <w:szCs w:val="20"/>
+                <w:lang w:eastAsia="en-US"/>
+              </w:rPr>
+              <w:t>{from_city}</w:t>
+            </w:r>
+          </w:p>
+          <w:p>
+            <w:pPr>
+              <w:pStyle w:val="Normal"/>
+              <w:snapToGrid w:val="false"/>
+              <w:rPr>
+                <w:rFonts w:ascii="Arial" w:hAnsi="Arial" w:cs="Arial"/>
+                <w:sz w:val="20"/>
+                <w:szCs w:val="20"/>
+                <w:lang w:eastAsia="en-US"/>
+              </w:rPr>
+            </w:pPr>
+            <w:r>
+              <w:rPr>
+                <w:rFonts w:cs="Arial" w:ascii="Arial" w:hAnsi="Arial"/>
+                <w:sz w:val="20"/>
+                <w:szCs w:val="20"/>
+                <w:lang w:eastAsia="en-US"/>
+              </w:rPr>
+            </w:r>
+          </w:p>
+          <w:p>
+            <w:pPr>
+              <w:pStyle w:val="Normal"/>
+              <w:jc w:val="center"/>
+              <w:rPr>
+                <w:rFonts w:ascii="Arial" w:hAnsi="Arial" w:cs="Arial"/>
+                <w:sz w:val="22"/>
+                <w:szCs w:val="22"/>
+                <w:lang w:eastAsia="en-US"/>
+              </w:rPr>
+            </w:pPr>
+            <w:r>
+              <w:rPr>
+                <w:rFonts w:cs="Arial" w:ascii="Arial" w:hAnsi="Arial"/>
                 <w:sz w:val="12"/>
                 <w:szCs w:val="12"/>
                 <w:lang w:eastAsia="en-US"/>
               </w:rPr>
+              <w:t>(pieczęć)</w:t>
+            </w:r>
+          </w:p>
+        </w:tc>
+        <w:tc>
+          <w:tcPr>
+            <w:tcW w:w="2860" w:type="dxa"/>
+            <w:gridSpan w:val="7"/>
+            <w:vMerge w:val="restart"/>
+            <w:tcBorders>
+              <w:top w:val="single" w:sz="4" w:space="0" w:color="000000"/>
+              <w:left w:val="single" w:sz="4" w:space="0" w:color="000000"/>
+              <w:bottom w:val="single" w:sz="4" w:space="0" w:color="000000"/>
+            </w:tcBorders>
+          </w:tcPr>
+          <w:p>
+            <w:pPr>
+              <w:pStyle w:val="Normal"/>
+              <w:snapToGrid w:val="false"/>
+              <w:rPr>
+                <w:rFonts w:ascii="Arial" w:hAnsi="Arial" w:cs="Arial"/>
+                <w:sz w:val="22"/>
+                <w:szCs w:val="22"/>
+                <w:lang w:eastAsia="en-US"/>
+              </w:rPr>
+            </w:pPr>
+            <w:r>
+              <w:rPr>
+                <w:rFonts w:cs="Arial" w:ascii="Arial" w:hAnsi="Arial"/>
+                <w:sz w:val="22"/>
+                <w:szCs w:val="22"/>
+                <w:lang w:eastAsia="en-US"/>
+              </w:rPr>
+            </w:r>
+          </w:p>
+          <w:p>
+            <w:pPr>
+              <w:pStyle w:val="Normal"/>
+              <w:rPr>
+                <w:rFonts w:ascii="Arial" w:hAnsi="Arial" w:cs="Arial"/>
+                <w:sz w:val="18"/>
+                <w:szCs w:val="18"/>
+                <w:lang w:eastAsia="en-US"/>
+              </w:rPr>
+            </w:pPr>
+            <w:r>
+              <w:rPr>
+                <w:rFonts w:cs="Arial" w:ascii="Arial" w:hAnsi="Arial"/>
+                <w:sz w:val="18"/>
+                <w:szCs w:val="18"/>
+                <w:lang w:eastAsia="en-US"/>
+              </w:rPr>
+              <w:t>{to_company},</w:t>
+            </w:r>
+          </w:p>
+          <w:p>
+            <w:pPr>
+              <w:pStyle w:val="Normal"/>
+              <w:rPr>
+                <w:rFonts w:ascii="Arial" w:hAnsi="Arial" w:cs="Arial"/>
+                <w:sz w:val="18"/>
+                <w:szCs w:val="18"/>
+                <w:lang w:eastAsia="en-US"/>
+              </w:rPr>
+            </w:pPr>
+            <w:r>
+              <w:rPr>
+                <w:rFonts w:cs="Arial" w:ascii="Arial" w:hAnsi="Arial"/>
+                <w:sz w:val="18"/>
+                <w:szCs w:val="18"/>
+                <w:lang w:eastAsia="en-US"/>
+              </w:rPr>
+              <w:t xml:space="preserve"> </w:t>
+            </w:r>
+            <w:r>
+              <w:rPr>
+                <w:rFonts w:cs="Arial" w:ascii="Arial" w:hAnsi="Arial"/>
+                <w:sz w:val="18"/>
+                <w:szCs w:val="18"/>
+                <w:lang w:eastAsia="en-US"/>
+              </w:rPr>
+              <w:t>{to_street},</w:t>
+            </w:r>
+          </w:p>
+          <w:p>
+            <w:pPr>
+              <w:pStyle w:val="Normal"/>
+              <w:rPr>
+                <w:rFonts w:ascii="Arial" w:hAnsi="Arial" w:cs="Arial"/>
+                <w:sz w:val="18"/>
+                <w:szCs w:val="18"/>
+                <w:lang w:eastAsia="en-US"/>
+              </w:rPr>
+            </w:pPr>
+            <w:r>
+              <w:rPr>
+                <w:rFonts w:cs="Arial" w:ascii="Arial" w:hAnsi="Arial"/>
+                <w:sz w:val="18"/>
+                <w:szCs w:val="18"/>
+                <w:lang w:eastAsia="en-US"/>
+              </w:rPr>
+              <w:t>{to_postal_code},</w:t>
+            </w:r>
+          </w:p>
+          <w:p>
+            <w:pPr>
+              <w:pStyle w:val="Normal"/>
+              <w:rPr>
+                <w:rFonts w:ascii="Arial" w:hAnsi="Arial" w:cs="Arial"/>
+                <w:sz w:val="18"/>
+                <w:szCs w:val="18"/>
+                <w:lang w:eastAsia="en-US"/>
+              </w:rPr>
+            </w:pPr>
+            <w:r>
+              <w:rPr>
+                <w:rFonts w:cs="Arial" w:ascii="Arial" w:hAnsi="Arial"/>
+                <w:sz w:val="18"/>
+                <w:szCs w:val="18"/>
+                <w:lang w:eastAsia="en-US"/>
+              </w:rPr>
+              <w:t>{to_city}</w:t>
+            </w:r>
+          </w:p>
+          <w:p>
+            <w:pPr>
+              <w:pStyle w:val="Normal"/>
+              <w:jc w:val="center"/>
+              <w:rPr>
+                <w:rFonts w:ascii="Arial" w:hAnsi="Arial" w:cs="Arial"/>
+                <w:sz w:val="18"/>
+                <w:szCs w:val="18"/>
+                <w:lang w:eastAsia="en-US"/>
+              </w:rPr>
             </w:pPr>
             <w:r>
               <w:rPr>
@@ -101,92 +323,26 @@
                 <w:szCs w:val="12"/>
                 <w:lang w:eastAsia="en-US"/>
               </w:rPr>
-            </w:r>
-          </w:p>
-          <w:p>
-            <w:pPr>
-              <w:pStyle w:val="Normal"/>
-              <w:snapToGrid w:val="false"/>
-              <w:rPr>
-                <w:rFonts w:ascii="Arial" w:hAnsi="Arial" w:cs="Arial"/>
-                <w:sz w:val="12"/>
-                <w:szCs w:val="12"/>
-                <w:lang w:eastAsia="en-US"/>
-              </w:rPr>
-            </w:pPr>
-            <w:r>
-              <w:rPr>
-                <w:rFonts w:cs="Arial" w:ascii="Arial" w:hAnsi="Arial"/>
-                <w:sz w:val="12"/>
-                <w:szCs w:val="12"/>
-                <w:lang w:eastAsia="en-US"/>
-              </w:rPr>
-            </w:r>
-          </w:p>
-          <w:p>
-            <w:pPr>
-              <w:pStyle w:val="Normal"/>
-              <w:snapToGrid w:val="false"/>
-              <w:rPr>
-                <w:rFonts w:ascii="Arial" w:hAnsi="Arial" w:cs="Arial"/>
-                <w:sz w:val="12"/>
-                <w:szCs w:val="12"/>
-                <w:lang w:eastAsia="en-US"/>
-              </w:rPr>
-            </w:pPr>
-            <w:r>
-              <w:rPr>
-                <w:rFonts w:cs="Arial" w:ascii="Arial" w:hAnsi="Arial"/>
-                <w:sz w:val="12"/>
-                <w:szCs w:val="12"/>
-                <w:lang w:eastAsia="en-US"/>
-              </w:rPr>
-            </w:r>
-          </w:p>
-          <w:p>
-            <w:pPr>
-              <w:pStyle w:val="Normal"/>
-              <w:snapToGrid w:val="false"/>
-              <w:rPr>
-                <w:rFonts w:ascii="Arial" w:hAnsi="Arial" w:cs="Arial"/>
-                <w:sz w:val="12"/>
-                <w:szCs w:val="12"/>
-                <w:lang w:eastAsia="en-US"/>
-              </w:rPr>
-            </w:pPr>
-            <w:r>
-              <w:rPr>
-                <w:rFonts w:cs="Arial" w:ascii="Arial" w:hAnsi="Arial"/>
-                <w:sz w:val="12"/>
-                <w:szCs w:val="12"/>
-                <w:lang w:eastAsia="en-US"/>
-              </w:rPr>
-            </w:r>
-          </w:p>
-          <w:p>
-            <w:pPr>
-              <w:pStyle w:val="Normal"/>
-              <w:snapToGrid w:val="false"/>
-              <w:rPr>
-                <w:rFonts w:ascii="Arial" w:hAnsi="Arial" w:cs="Arial"/>
-                <w:sz w:val="12"/>
-                <w:szCs w:val="12"/>
-                <w:lang w:eastAsia="en-US"/>
-              </w:rPr>
-            </w:pPr>
-            <w:r>
-              <w:rPr>
-                <w:rFonts w:cs="Arial" w:ascii="Arial" w:hAnsi="Arial"/>
-                <w:sz w:val="12"/>
-                <w:szCs w:val="12"/>
-                <w:lang w:eastAsia="en-US"/>
-              </w:rPr>
-            </w:r>
-          </w:p>
-          <w:p>
-            <w:pPr>
-              <w:pStyle w:val="Normal"/>
-              <w:jc w:val="center"/>
+              <w:t>Odbiorca</w:t>
+            </w:r>
+          </w:p>
+        </w:tc>
+        <w:tc>
+          <w:tcPr>
+            <w:tcW w:w="841" w:type="dxa"/>
+            <w:vMerge w:val="restart"/>
+            <w:tcBorders>
+              <w:top w:val="single" w:sz="4" w:space="0" w:color="000000"/>
+              <w:left w:val="single" w:sz="4" w:space="0" w:color="000000"/>
+              <w:bottom w:val="single" w:sz="4" w:space="0" w:color="000000"/>
+            </w:tcBorders>
+            <w:shd w:fill="E6E6E6" w:val="clear"/>
+          </w:tcPr>
+          <w:p>
+            <w:pPr>
+              <w:pStyle w:val="Normal"/>
+              <w:snapToGrid w:val="false"/>
+              <w:spacing w:lineRule="auto" w:line="276" w:before="0" w:after="200"/>
               <w:rPr>
                 <w:rFonts w:ascii="Arial" w:hAnsi="Arial" w:cs="Arial"/>
                 <w:sz w:val="18"/>
@@ -209,192 +365,6 @@
               <w:jc w:val="center"/>
               <w:rPr>
                 <w:rFonts w:ascii="Arial" w:hAnsi="Arial" w:cs="Arial"/>
-                <w:sz w:val="18"/>
-                <w:szCs w:val="18"/>
-                <w:lang w:eastAsia="en-US"/>
-              </w:rPr>
-            </w:pPr>
-            <w:r>
-              <w:rPr>
-                <w:rFonts w:cs="Arial" w:ascii="Arial" w:hAnsi="Arial"/>
-                <w:sz w:val="18"/>
-                <w:szCs w:val="18"/>
-                <w:lang w:eastAsia="en-US"/>
-              </w:rPr>
-            </w:r>
-          </w:p>
-          <w:p>
-            <w:pPr>
-              <w:pStyle w:val="Normal"/>
-              <w:jc w:val="center"/>
-              <w:rPr>
-                <w:rFonts w:ascii="Arial" w:hAnsi="Arial" w:cs="Arial"/>
-                <w:sz w:val="22"/>
-                <w:szCs w:val="22"/>
-                <w:lang w:eastAsia="en-US"/>
-              </w:rPr>
-            </w:pPr>
-            <w:r>
-              <w:rPr>
-                <w:rFonts w:cs="Arial" w:ascii="Arial" w:hAnsi="Arial"/>
-                <w:sz w:val="12"/>
-                <w:szCs w:val="12"/>
-                <w:lang w:eastAsia="en-US"/>
-              </w:rPr>
-              <w:t>(pieczęć)</w:t>
-            </w:r>
-          </w:p>
-        </w:tc>
-        <w:tc>
-          <w:tcPr>
-            <w:tcW w:w="2859" w:type="dxa"/>
-            <w:gridSpan w:val="7"/>
-            <w:vMerge w:val="restart"/>
-            <w:tcBorders>
-              <w:top w:val="single" w:sz="4" w:space="0" w:color="000000"/>
-              <w:left w:val="single" w:sz="4" w:space="0" w:color="000000"/>
-              <w:bottom w:val="single" w:sz="4" w:space="0" w:color="000000"/>
-            </w:tcBorders>
-          </w:tcPr>
-          <w:p>
-            <w:pPr>
-              <w:pStyle w:val="Normal"/>
-              <w:snapToGrid w:val="false"/>
-              <w:rPr>
-                <w:rFonts w:ascii="Arial" w:hAnsi="Arial" w:cs="Arial"/>
-                <w:sz w:val="22"/>
-                <w:szCs w:val="22"/>
-                <w:lang w:eastAsia="en-US"/>
-              </w:rPr>
-            </w:pPr>
-            <w:r>
-              <w:rPr>
-                <w:rFonts w:cs="Arial" w:ascii="Arial" w:hAnsi="Arial"/>
-                <w:sz w:val="22"/>
-                <w:szCs w:val="22"/>
-                <w:lang w:eastAsia="en-US"/>
-              </w:rPr>
-            </w:r>
-          </w:p>
-          <w:p>
-            <w:pPr>
-              <w:pStyle w:val="Normal"/>
-              <w:rPr>
-                <w:rFonts w:ascii="Arial" w:hAnsi="Arial" w:cs="Arial"/>
-                <w:sz w:val="18"/>
-                <w:szCs w:val="18"/>
-                <w:lang w:eastAsia="en-US"/>
-              </w:rPr>
-            </w:pPr>
-            <w:r>
-              <w:rPr>
-                <w:rFonts w:cs="Arial" w:ascii="Arial" w:hAnsi="Arial"/>
-                <w:sz w:val="18"/>
-                <w:szCs w:val="18"/>
-                <w:lang w:eastAsia="en-US"/>
-              </w:rPr>
-              <w:t>{to_company}, {to_street},</w:t>
-            </w:r>
-          </w:p>
-          <w:p>
-            <w:pPr>
-              <w:pStyle w:val="Normal"/>
-              <w:rPr>
-                <w:rFonts w:ascii="Arial" w:hAnsi="Arial" w:cs="Arial"/>
-                <w:sz w:val="18"/>
-                <w:szCs w:val="18"/>
-                <w:lang w:eastAsia="en-US"/>
-              </w:rPr>
-            </w:pPr>
-            <w:r>
-              <w:rPr>
-                <w:rFonts w:cs="Arial" w:ascii="Arial" w:hAnsi="Arial"/>
-                <w:sz w:val="18"/>
-                <w:szCs w:val="18"/>
-                <w:lang w:eastAsia="en-US"/>
-              </w:rPr>
-              <w:t>{to_postal_code},{to_city}</w:t>
-            </w:r>
-          </w:p>
-          <w:p>
-            <w:pPr>
-              <w:pStyle w:val="Normal"/>
-              <w:rPr>
-                <w:rFonts w:ascii="Arial" w:hAnsi="Arial" w:cs="Arial"/>
-                <w:sz w:val="18"/>
-                <w:szCs w:val="18"/>
-                <w:lang w:eastAsia="en-US"/>
-              </w:rPr>
-            </w:pPr>
-            <w:r>
-              <w:rPr>
-                <w:rFonts w:cs="Arial" w:ascii="Arial" w:hAnsi="Arial"/>
-                <w:sz w:val="18"/>
-                <w:szCs w:val="18"/>
-                <w:lang w:eastAsia="en-US"/>
-              </w:rPr>
-            </w:r>
-          </w:p>
-          <w:p>
-            <w:pPr>
-              <w:pStyle w:val="Normal"/>
-              <w:jc w:val="center"/>
-              <w:rPr>
-                <w:rFonts w:ascii="Arial" w:hAnsi="Arial" w:cs="Arial"/>
-                <w:sz w:val="18"/>
-                <w:szCs w:val="18"/>
-                <w:lang w:eastAsia="en-US"/>
-              </w:rPr>
-            </w:pPr>
-            <w:r>
-              <w:rPr>
-                <w:rFonts w:cs="Arial" w:ascii="Arial" w:hAnsi="Arial"/>
-                <w:sz w:val="12"/>
-                <w:szCs w:val="12"/>
-                <w:lang w:eastAsia="en-US"/>
-              </w:rPr>
-              <w:t>Odbiorca</w:t>
-            </w:r>
-          </w:p>
-        </w:tc>
-        <w:tc>
-          <w:tcPr>
-            <w:tcW w:w="842" w:type="dxa"/>
-            <w:vMerge w:val="restart"/>
-            <w:tcBorders>
-              <w:top w:val="single" w:sz="4" w:space="0" w:color="000000"/>
-              <w:left w:val="single" w:sz="4" w:space="0" w:color="000000"/>
-              <w:bottom w:val="single" w:sz="4" w:space="0" w:color="000000"/>
-            </w:tcBorders>
-            <w:shd w:fill="E6E6E6" w:val="clear"/>
-          </w:tcPr>
-          <w:p>
-            <w:pPr>
-              <w:pStyle w:val="Normal"/>
-              <w:snapToGrid w:val="false"/>
-              <w:spacing w:lineRule="auto" w:line="276" w:before="0" w:after="200"/>
-              <w:rPr>
-                <w:rFonts w:ascii="Arial" w:hAnsi="Arial" w:cs="Arial"/>
-                <w:sz w:val="18"/>
-                <w:szCs w:val="18"/>
-                <w:lang w:eastAsia="en-US"/>
-              </w:rPr>
-            </w:pPr>
-            <w:r>
-              <w:rPr>
-                <w:rFonts w:cs="Arial" w:ascii="Arial" w:hAnsi="Arial"/>
-                <w:sz w:val="18"/>
-                <w:szCs w:val="18"/>
-                <w:lang w:eastAsia="en-US"/>
-              </w:rPr>
-            </w:r>
-          </w:p>
-          <w:p>
-            <w:pPr>
-              <w:pStyle w:val="Normal"/>
-              <w:jc w:val="center"/>
-              <w:rPr>
-                <w:rFonts w:ascii="Arial" w:hAnsi="Arial" w:cs="Arial"/>
                 <w:sz w:val="16"/>
                 <w:szCs w:val="16"/>
                 <w:lang w:eastAsia="en-US"/>
@@ -455,7 +425,7 @@
         </w:tc>
         <w:tc>
           <w:tcPr>
-            <w:tcW w:w="2094" w:type="dxa"/>
+            <w:tcW w:w="2096" w:type="dxa"/>
             <w:gridSpan w:val="3"/>
             <w:tcBorders>
               <w:top w:val="single" w:sz="4" w:space="0" w:color="000000"/>
@@ -487,7 +457,7 @@
         </w:tc>
         <w:tc>
           <w:tcPr>
-            <w:tcW w:w="1997" w:type="dxa"/>
+            <w:tcW w:w="1995" w:type="dxa"/>
             <w:tcBorders>
               <w:top w:val="single" w:sz="4" w:space="0" w:color="000000"/>
               <w:left w:val="single" w:sz="4" w:space="0" w:color="000000"/>
@@ -524,7 +494,7 @@
         </w:trPr>
         <w:tc>
           <w:tcPr>
-            <w:tcW w:w="2406" w:type="dxa"/>
+            <w:tcW w:w="2405" w:type="dxa"/>
             <w:gridSpan w:val="3"/>
             <w:vMerge w:val="continue"/>
             <w:tcBorders>
@@ -556,7 +526,7 @@
         </w:tc>
         <w:tc>
           <w:tcPr>
-            <w:tcW w:w="2859" w:type="dxa"/>
+            <w:tcW w:w="2860" w:type="dxa"/>
             <w:gridSpan w:val="7"/>
             <w:vMerge w:val="continue"/>
             <w:tcBorders>
@@ -588,7 +558,7 @@
         </w:tc>
         <w:tc>
           <w:tcPr>
-            <w:tcW w:w="842" w:type="dxa"/>
+            <w:tcW w:w="841" w:type="dxa"/>
             <w:vMerge w:val="continue"/>
             <w:tcBorders>
               <w:top w:val="single" w:sz="4" w:space="0" w:color="000000"/>
@@ -621,7 +591,7 @@
         </w:tc>
         <w:tc>
           <w:tcPr>
-            <w:tcW w:w="2094" w:type="dxa"/>
+            <w:tcW w:w="2096" w:type="dxa"/>
             <w:gridSpan w:val="3"/>
             <w:tcBorders>
               <w:top w:val="single" w:sz="4" w:space="0" w:color="000000"/>
@@ -653,7 +623,7 @@
         </w:tc>
         <w:tc>
           <w:tcPr>
-            <w:tcW w:w="1997" w:type="dxa"/>
+            <w:tcW w:w="1995" w:type="dxa"/>
             <w:tcBorders>
               <w:top w:val="single" w:sz="4" w:space="0" w:color="000000"/>
               <w:left w:val="single" w:sz="4" w:space="0" w:color="000000"/>
@@ -689,7 +659,7 @@
         </w:trPr>
         <w:tc>
           <w:tcPr>
-            <w:tcW w:w="2406" w:type="dxa"/>
+            <w:tcW w:w="2405" w:type="dxa"/>
             <w:gridSpan w:val="3"/>
             <w:vMerge w:val="continue"/>
             <w:tcBorders>
@@ -721,7 +691,7 @@
         </w:tc>
         <w:tc>
           <w:tcPr>
-            <w:tcW w:w="2859" w:type="dxa"/>
+            <w:tcW w:w="2860" w:type="dxa"/>
             <w:gridSpan w:val="7"/>
             <w:vMerge w:val="continue"/>
             <w:tcBorders>
@@ -753,7 +723,7 @@
         </w:tc>
         <w:tc>
           <w:tcPr>
-            <w:tcW w:w="842" w:type="dxa"/>
+            <w:tcW w:w="841" w:type="dxa"/>
             <w:vMerge w:val="continue"/>
             <w:tcBorders>
               <w:top w:val="single" w:sz="4" w:space="0" w:color="000000"/>
@@ -786,7 +756,7 @@
         </w:tc>
         <w:tc>
           <w:tcPr>
-            <w:tcW w:w="2094" w:type="dxa"/>
+            <w:tcW w:w="2096" w:type="dxa"/>
             <w:gridSpan w:val="3"/>
             <w:tcBorders>
               <w:top w:val="single" w:sz="4" w:space="0" w:color="000000"/>
@@ -818,7 +788,7 @@
         </w:tc>
         <w:tc>
           <w:tcPr>
-            <w:tcW w:w="1997" w:type="dxa"/>
+            <w:tcW w:w="1995" w:type="dxa"/>
             <w:tcBorders>
               <w:top w:val="single" w:sz="4" w:space="0" w:color="000000"/>
               <w:left w:val="single" w:sz="4" w:space="0" w:color="000000"/>
@@ -855,7 +825,7 @@
         </w:trPr>
         <w:tc>
           <w:tcPr>
-            <w:tcW w:w="2406" w:type="dxa"/>
+            <w:tcW w:w="2405" w:type="dxa"/>
             <w:gridSpan w:val="3"/>
             <w:vMerge w:val="continue"/>
             <w:tcBorders>
@@ -887,7 +857,7 @@
         </w:tc>
         <w:tc>
           <w:tcPr>
-            <w:tcW w:w="2859" w:type="dxa"/>
+            <w:tcW w:w="2860" w:type="dxa"/>
             <w:gridSpan w:val="7"/>
             <w:vMerge w:val="continue"/>
             <w:tcBorders>
@@ -919,7 +889,7 @@
         </w:tc>
         <w:tc>
           <w:tcPr>
-            <w:tcW w:w="842" w:type="dxa"/>
+            <w:tcW w:w="841" w:type="dxa"/>
             <w:vMerge w:val="continue"/>
             <w:tcBorders>
               <w:top w:val="single" w:sz="4" w:space="0" w:color="000000"/>
@@ -952,7 +922,7 @@
         </w:tc>
         <w:tc>
           <w:tcPr>
-            <w:tcW w:w="2094" w:type="dxa"/>
+            <w:tcW w:w="2096" w:type="dxa"/>
             <w:gridSpan w:val="3"/>
             <w:tcBorders>
               <w:top w:val="single" w:sz="4" w:space="0" w:color="000000"/>
@@ -984,7 +954,7 @@
         </w:tc>
         <w:tc>
           <w:tcPr>
-            <w:tcW w:w="1997" w:type="dxa"/>
+            <w:tcW w:w="1995" w:type="dxa"/>
             <w:tcBorders>
               <w:top w:val="single" w:sz="4" w:space="0" w:color="000000"/>
               <w:left w:val="single" w:sz="4" w:space="0" w:color="000000"/>
@@ -1121,7 +1091,7 @@
         </w:tc>
         <w:tc>
           <w:tcPr>
-            <w:tcW w:w="900" w:type="dxa"/>
+            <w:tcW w:w="899" w:type="dxa"/>
             <w:gridSpan w:val="2"/>
             <w:tcBorders>
               <w:top w:val="single" w:sz="4" w:space="0" w:color="000000"/>
@@ -1290,7 +1260,7 @@
         </w:tc>
         <w:tc>
           <w:tcPr>
-            <w:tcW w:w="900" w:type="dxa"/>
+            <w:tcW w:w="899" w:type="dxa"/>
             <w:gridSpan w:val="2"/>
             <w:tcBorders>
               <w:top w:val="single" w:sz="4" w:space="0" w:color="000000"/>
@@ -1409,7 +1379,7 @@
           <w:p>
             <w:pPr>
               <w:pStyle w:val="Normal"/>
-              <w:shd w:fill="E6E6FF" w:val="clear"/>
+              <w:shd w:val="clear" w:fill="E6E6FF"/>
               <w:jc w:val="center"/>
               <w:rPr>
                 <w:rFonts w:ascii="Arial" w:hAnsi="Arial" w:cs="Arial"/>
@@ -1465,7 +1435,7 @@
         </w:tc>
         <w:tc>
           <w:tcPr>
-            <w:tcW w:w="842" w:type="dxa"/>
+            <w:tcW w:w="841" w:type="dxa"/>
             <w:vMerge w:val="restart"/>
             <w:tcBorders>
               <w:top w:val="single" w:sz="4" w:space="0" w:color="000000"/>
@@ -1499,7 +1469,7 @@
         </w:tc>
         <w:tc>
           <w:tcPr>
-            <w:tcW w:w="760" w:type="dxa"/>
+            <w:tcW w:w="761" w:type="dxa"/>
             <w:gridSpan w:val="2"/>
             <w:vMerge w:val="restart"/>
             <w:tcBorders>
@@ -1534,7 +1504,7 @@
         </w:tc>
         <w:tc>
           <w:tcPr>
-            <w:tcW w:w="1334" w:type="dxa"/>
+            <w:tcW w:w="1335" w:type="dxa"/>
             <w:vMerge w:val="restart"/>
             <w:tcBorders>
               <w:top w:val="single" w:sz="4" w:space="0" w:color="000000"/>
@@ -1568,7 +1538,7 @@
         </w:tc>
         <w:tc>
           <w:tcPr>
-            <w:tcW w:w="1997" w:type="dxa"/>
+            <w:tcW w:w="1995" w:type="dxa"/>
             <w:vMerge w:val="restart"/>
             <w:tcBorders>
               <w:top w:val="single" w:sz="4" w:space="0" w:color="000000"/>
@@ -1697,7 +1667,7 @@
         </w:tc>
         <w:tc>
           <w:tcPr>
-            <w:tcW w:w="735" w:type="dxa"/>
+            <w:tcW w:w="734" w:type="dxa"/>
             <w:tcBorders>
               <w:top w:val="single" w:sz="4" w:space="0" w:color="000000"/>
               <w:left w:val="single" w:sz="4" w:space="0" w:color="000000"/>
@@ -1730,7 +1700,7 @@
         </w:tc>
         <w:tc>
           <w:tcPr>
-            <w:tcW w:w="450" w:type="dxa"/>
+            <w:tcW w:w="451" w:type="dxa"/>
             <w:gridSpan w:val="2"/>
             <w:tcBorders>
               <w:top w:val="single" w:sz="4" w:space="0" w:color="000000"/>
@@ -1798,7 +1768,7 @@
         </w:tc>
         <w:tc>
           <w:tcPr>
-            <w:tcW w:w="842" w:type="dxa"/>
+            <w:tcW w:w="841" w:type="dxa"/>
             <w:vMerge w:val="continue"/>
             <w:tcBorders>
               <w:top w:val="single" w:sz="4" w:space="0" w:color="000000"/>
@@ -1832,7 +1802,7 @@
         </w:tc>
         <w:tc>
           <w:tcPr>
-            <w:tcW w:w="760" w:type="dxa"/>
+            <w:tcW w:w="761" w:type="dxa"/>
             <w:gridSpan w:val="2"/>
             <w:vMerge w:val="continue"/>
             <w:tcBorders>
@@ -1867,7 +1837,7 @@
         </w:tc>
         <w:tc>
           <w:tcPr>
-            <w:tcW w:w="1334" w:type="dxa"/>
+            <w:tcW w:w="1335" w:type="dxa"/>
             <w:vMerge w:val="continue"/>
             <w:tcBorders>
               <w:top w:val="single" w:sz="4" w:space="0" w:color="000000"/>
@@ -1901,7 +1871,7 @@
         </w:tc>
         <w:tc>
           <w:tcPr>
-            <w:tcW w:w="1997" w:type="dxa"/>
+            <w:tcW w:w="1995" w:type="dxa"/>
             <w:vMerge w:val="continue"/>
             <w:tcBorders>
               <w:top w:val="single" w:sz="4" w:space="0" w:color="000000"/>
@@ -2002,7 +1972,7 @@
         </w:tc>
         <w:tc>
           <w:tcPr>
-            <w:tcW w:w="735" w:type="dxa"/>
+            <w:tcW w:w="734" w:type="dxa"/>
             <w:tcBorders>
               <w:top w:val="single" w:sz="4" w:space="0" w:color="000000"/>
               <w:left w:val="single" w:sz="4" w:space="0" w:color="000000"/>
@@ -2032,7 +2002,7 @@
         </w:tc>
         <w:tc>
           <w:tcPr>
-            <w:tcW w:w="450" w:type="dxa"/>
+            <w:tcW w:w="451" w:type="dxa"/>
             <w:gridSpan w:val="2"/>
             <w:tcBorders>
               <w:top w:val="single" w:sz="4" w:space="0" w:color="000000"/>
@@ -2094,7 +2064,7 @@
         </w:tc>
         <w:tc>
           <w:tcPr>
-            <w:tcW w:w="842" w:type="dxa"/>
+            <w:tcW w:w="841" w:type="dxa"/>
             <w:tcBorders>
               <w:top w:val="single" w:sz="4" w:space="0" w:color="000000"/>
               <w:left w:val="single" w:sz="4" w:space="0" w:color="000000"/>
@@ -2124,7 +2094,7 @@
         </w:tc>
         <w:tc>
           <w:tcPr>
-            <w:tcW w:w="760" w:type="dxa"/>
+            <w:tcW w:w="761" w:type="dxa"/>
             <w:gridSpan w:val="2"/>
             <w:tcBorders>
               <w:top w:val="single" w:sz="4" w:space="0" w:color="000000"/>
@@ -2155,7 +2125,7 @@
         </w:tc>
         <w:tc>
           <w:tcPr>
-            <w:tcW w:w="1334" w:type="dxa"/>
+            <w:tcW w:w="1335" w:type="dxa"/>
             <w:tcBorders>
               <w:top w:val="single" w:sz="4" w:space="0" w:color="000000"/>
               <w:left w:val="single" w:sz="4" w:space="0" w:color="000000"/>
@@ -2185,7 +2155,7 @@
         </w:tc>
         <w:tc>
           <w:tcPr>
-            <w:tcW w:w="1997" w:type="dxa"/>
+            <w:tcW w:w="1995" w:type="dxa"/>
             <w:tcBorders>
               <w:top w:val="single" w:sz="4" w:space="0" w:color="000000"/>
               <w:left w:val="single" w:sz="4" w:space="0" w:color="000000"/>
@@ -2282,37 +2252,37 @@
         </w:tc>
         <w:tc>
           <w:tcPr>
-            <w:tcW w:w="735" w:type="dxa"/>
-            <w:tcBorders>
-              <w:top w:val="single" w:sz="4" w:space="0" w:color="000000"/>
-              <w:left w:val="single" w:sz="4" w:space="0" w:color="000000"/>
-              <w:bottom w:val="single" w:sz="4" w:space="0" w:color="000000"/>
-            </w:tcBorders>
-          </w:tcPr>
-          <w:p>
-            <w:pPr>
-              <w:pStyle w:val="Normal"/>
-              <w:snapToGrid w:val="false"/>
-              <w:rPr>
-                <w:rFonts w:ascii="Arial" w:hAnsi="Arial" w:cs="Arial"/>
-                <w:sz w:val="22"/>
-                <w:szCs w:val="22"/>
-                <w:lang w:eastAsia="en-US"/>
-              </w:rPr>
-            </w:pPr>
-            <w:r>
-              <w:rPr>
-                <w:rFonts w:cs="Arial" w:ascii="Arial" w:hAnsi="Arial"/>
-                <w:sz w:val="22"/>
-                <w:szCs w:val="22"/>
-                <w:lang w:eastAsia="en-US"/>
-              </w:rPr>
-            </w:r>
-          </w:p>
-        </w:tc>
-        <w:tc>
-          <w:tcPr>
-            <w:tcW w:w="450" w:type="dxa"/>
+            <w:tcW w:w="734" w:type="dxa"/>
+            <w:tcBorders>
+              <w:top w:val="single" w:sz="4" w:space="0" w:color="000000"/>
+              <w:left w:val="single" w:sz="4" w:space="0" w:color="000000"/>
+              <w:bottom w:val="single" w:sz="4" w:space="0" w:color="000000"/>
+            </w:tcBorders>
+          </w:tcPr>
+          <w:p>
+            <w:pPr>
+              <w:pStyle w:val="Normal"/>
+              <w:snapToGrid w:val="false"/>
+              <w:rPr>
+                <w:rFonts w:ascii="Arial" w:hAnsi="Arial" w:cs="Arial"/>
+                <w:sz w:val="22"/>
+                <w:szCs w:val="22"/>
+                <w:lang w:eastAsia="en-US"/>
+              </w:rPr>
+            </w:pPr>
+            <w:r>
+              <w:rPr>
+                <w:rFonts w:cs="Arial" w:ascii="Arial" w:hAnsi="Arial"/>
+                <w:sz w:val="22"/>
+                <w:szCs w:val="22"/>
+                <w:lang w:eastAsia="en-US"/>
+              </w:rPr>
+            </w:r>
+          </w:p>
+        </w:tc>
+        <w:tc>
+          <w:tcPr>
+            <w:tcW w:w="451" w:type="dxa"/>
             <w:gridSpan w:val="2"/>
             <w:tcBorders>
               <w:top w:val="single" w:sz="4" w:space="0" w:color="000000"/>
@@ -2374,37 +2344,37 @@
         </w:tc>
         <w:tc>
           <w:tcPr>
-            <w:tcW w:w="842" w:type="dxa"/>
-            <w:tcBorders>
-              <w:top w:val="single" w:sz="4" w:space="0" w:color="000000"/>
-              <w:left w:val="single" w:sz="4" w:space="0" w:color="000000"/>
-              <w:bottom w:val="single" w:sz="4" w:space="0" w:color="000000"/>
-            </w:tcBorders>
-          </w:tcPr>
-          <w:p>
-            <w:pPr>
-              <w:pStyle w:val="Normal"/>
-              <w:snapToGrid w:val="false"/>
-              <w:rPr>
-                <w:rFonts w:ascii="Arial" w:hAnsi="Arial" w:cs="Arial"/>
-                <w:sz w:val="22"/>
-                <w:szCs w:val="22"/>
-                <w:lang w:eastAsia="en-US"/>
-              </w:rPr>
-            </w:pPr>
-            <w:r>
-              <w:rPr>
-                <w:rFonts w:cs="Arial" w:ascii="Arial" w:hAnsi="Arial"/>
-                <w:sz w:val="22"/>
-                <w:szCs w:val="22"/>
-                <w:lang w:eastAsia="en-US"/>
-              </w:rPr>
-            </w:r>
-          </w:p>
-        </w:tc>
-        <w:tc>
-          <w:tcPr>
-            <w:tcW w:w="760" w:type="dxa"/>
+            <w:tcW w:w="841" w:type="dxa"/>
+            <w:tcBorders>
+              <w:top w:val="single" w:sz="4" w:space="0" w:color="000000"/>
+              <w:left w:val="single" w:sz="4" w:space="0" w:color="000000"/>
+              <w:bottom w:val="single" w:sz="4" w:space="0" w:color="000000"/>
+            </w:tcBorders>
+          </w:tcPr>
+          <w:p>
+            <w:pPr>
+              <w:pStyle w:val="Normal"/>
+              <w:snapToGrid w:val="false"/>
+              <w:rPr>
+                <w:rFonts w:ascii="Arial" w:hAnsi="Arial" w:cs="Arial"/>
+                <w:sz w:val="22"/>
+                <w:szCs w:val="22"/>
+                <w:lang w:eastAsia="en-US"/>
+              </w:rPr>
+            </w:pPr>
+            <w:r>
+              <w:rPr>
+                <w:rFonts w:cs="Arial" w:ascii="Arial" w:hAnsi="Arial"/>
+                <w:sz w:val="22"/>
+                <w:szCs w:val="22"/>
+                <w:lang w:eastAsia="en-US"/>
+              </w:rPr>
+            </w:r>
+          </w:p>
+        </w:tc>
+        <w:tc>
+          <w:tcPr>
+            <w:tcW w:w="761" w:type="dxa"/>
             <w:gridSpan w:val="2"/>
             <w:tcBorders>
               <w:top w:val="single" w:sz="4" w:space="0" w:color="000000"/>
@@ -2435,37 +2405,37 @@
         </w:tc>
         <w:tc>
           <w:tcPr>
-            <w:tcW w:w="1334" w:type="dxa"/>
-            <w:tcBorders>
-              <w:top w:val="single" w:sz="4" w:space="0" w:color="000000"/>
-              <w:left w:val="single" w:sz="4" w:space="0" w:color="000000"/>
-              <w:bottom w:val="single" w:sz="4" w:space="0" w:color="000000"/>
-            </w:tcBorders>
-          </w:tcPr>
-          <w:p>
-            <w:pPr>
-              <w:pStyle w:val="Normal"/>
-              <w:snapToGrid w:val="false"/>
-              <w:rPr>
-                <w:rFonts w:ascii="Arial" w:hAnsi="Arial" w:cs="Arial"/>
-                <w:sz w:val="22"/>
-                <w:szCs w:val="22"/>
-                <w:lang w:eastAsia="en-US"/>
-              </w:rPr>
-            </w:pPr>
-            <w:r>
-              <w:rPr>
-                <w:rFonts w:cs="Arial" w:ascii="Arial" w:hAnsi="Arial"/>
-                <w:sz w:val="22"/>
-                <w:szCs w:val="22"/>
-                <w:lang w:eastAsia="en-US"/>
-              </w:rPr>
-            </w:r>
-          </w:p>
-        </w:tc>
-        <w:tc>
-          <w:tcPr>
-            <w:tcW w:w="1997" w:type="dxa"/>
+            <w:tcW w:w="1335" w:type="dxa"/>
+            <w:tcBorders>
+              <w:top w:val="single" w:sz="4" w:space="0" w:color="000000"/>
+              <w:left w:val="single" w:sz="4" w:space="0" w:color="000000"/>
+              <w:bottom w:val="single" w:sz="4" w:space="0" w:color="000000"/>
+            </w:tcBorders>
+          </w:tcPr>
+          <w:p>
+            <w:pPr>
+              <w:pStyle w:val="Normal"/>
+              <w:snapToGrid w:val="false"/>
+              <w:rPr>
+                <w:rFonts w:ascii="Arial" w:hAnsi="Arial" w:cs="Arial"/>
+                <w:sz w:val="22"/>
+                <w:szCs w:val="22"/>
+                <w:lang w:eastAsia="en-US"/>
+              </w:rPr>
+            </w:pPr>
+            <w:r>
+              <w:rPr>
+                <w:rFonts w:cs="Arial" w:ascii="Arial" w:hAnsi="Arial"/>
+                <w:sz w:val="22"/>
+                <w:szCs w:val="22"/>
+                <w:lang w:eastAsia="en-US"/>
+              </w:rPr>
+            </w:r>
+          </w:p>
+        </w:tc>
+        <w:tc>
+          <w:tcPr>
+            <w:tcW w:w="1995" w:type="dxa"/>
             <w:tcBorders>
               <w:top w:val="single" w:sz="4" w:space="0" w:color="000000"/>
               <w:left w:val="single" w:sz="4" w:space="0" w:color="000000"/>
@@ -2562,37 +2532,37 @@
         </w:tc>
         <w:tc>
           <w:tcPr>
-            <w:tcW w:w="735" w:type="dxa"/>
-            <w:tcBorders>
-              <w:top w:val="single" w:sz="4" w:space="0" w:color="000000"/>
-              <w:left w:val="single" w:sz="4" w:space="0" w:color="000000"/>
-              <w:bottom w:val="single" w:sz="4" w:space="0" w:color="000000"/>
-            </w:tcBorders>
-          </w:tcPr>
-          <w:p>
-            <w:pPr>
-              <w:pStyle w:val="Normal"/>
-              <w:snapToGrid w:val="false"/>
-              <w:rPr>
-                <w:rFonts w:ascii="Arial" w:hAnsi="Arial" w:cs="Arial"/>
-                <w:sz w:val="22"/>
-                <w:szCs w:val="22"/>
-                <w:lang w:eastAsia="en-US"/>
-              </w:rPr>
-            </w:pPr>
-            <w:r>
-              <w:rPr>
-                <w:rFonts w:cs="Arial" w:ascii="Arial" w:hAnsi="Arial"/>
-                <w:sz w:val="22"/>
-                <w:szCs w:val="22"/>
-                <w:lang w:eastAsia="en-US"/>
-              </w:rPr>
-            </w:r>
-          </w:p>
-        </w:tc>
-        <w:tc>
-          <w:tcPr>
-            <w:tcW w:w="450" w:type="dxa"/>
+            <w:tcW w:w="734" w:type="dxa"/>
+            <w:tcBorders>
+              <w:top w:val="single" w:sz="4" w:space="0" w:color="000000"/>
+              <w:left w:val="single" w:sz="4" w:space="0" w:color="000000"/>
+              <w:bottom w:val="single" w:sz="4" w:space="0" w:color="000000"/>
+            </w:tcBorders>
+          </w:tcPr>
+          <w:p>
+            <w:pPr>
+              <w:pStyle w:val="Normal"/>
+              <w:snapToGrid w:val="false"/>
+              <w:rPr>
+                <w:rFonts w:ascii="Arial" w:hAnsi="Arial" w:cs="Arial"/>
+                <w:sz w:val="22"/>
+                <w:szCs w:val="22"/>
+                <w:lang w:eastAsia="en-US"/>
+              </w:rPr>
+            </w:pPr>
+            <w:r>
+              <w:rPr>
+                <w:rFonts w:cs="Arial" w:ascii="Arial" w:hAnsi="Arial"/>
+                <w:sz w:val="22"/>
+                <w:szCs w:val="22"/>
+                <w:lang w:eastAsia="en-US"/>
+              </w:rPr>
+            </w:r>
+          </w:p>
+        </w:tc>
+        <w:tc>
+          <w:tcPr>
+            <w:tcW w:w="451" w:type="dxa"/>
             <w:gridSpan w:val="2"/>
             <w:tcBorders>
               <w:top w:val="single" w:sz="4" w:space="0" w:color="000000"/>
@@ -2654,37 +2624,37 @@
         </w:tc>
         <w:tc>
           <w:tcPr>
-            <w:tcW w:w="842" w:type="dxa"/>
-            <w:tcBorders>
-              <w:top w:val="single" w:sz="4" w:space="0" w:color="000000"/>
-              <w:left w:val="single" w:sz="4" w:space="0" w:color="000000"/>
-              <w:bottom w:val="single" w:sz="4" w:space="0" w:color="000000"/>
-            </w:tcBorders>
-          </w:tcPr>
-          <w:p>
-            <w:pPr>
-              <w:pStyle w:val="Normal"/>
-              <w:snapToGrid w:val="false"/>
-              <w:rPr>
-                <w:rFonts w:ascii="Arial" w:hAnsi="Arial" w:cs="Arial"/>
-                <w:sz w:val="22"/>
-                <w:szCs w:val="22"/>
-                <w:lang w:eastAsia="en-US"/>
-              </w:rPr>
-            </w:pPr>
-            <w:r>
-              <w:rPr>
-                <w:rFonts w:cs="Arial" w:ascii="Arial" w:hAnsi="Arial"/>
-                <w:sz w:val="22"/>
-                <w:szCs w:val="22"/>
-                <w:lang w:eastAsia="en-US"/>
-              </w:rPr>
-            </w:r>
-          </w:p>
-        </w:tc>
-        <w:tc>
-          <w:tcPr>
-            <w:tcW w:w="760" w:type="dxa"/>
+            <w:tcW w:w="841" w:type="dxa"/>
+            <w:tcBorders>
+              <w:top w:val="single" w:sz="4" w:space="0" w:color="000000"/>
+              <w:left w:val="single" w:sz="4" w:space="0" w:color="000000"/>
+              <w:bottom w:val="single" w:sz="4" w:space="0" w:color="000000"/>
+            </w:tcBorders>
+          </w:tcPr>
+          <w:p>
+            <w:pPr>
+              <w:pStyle w:val="Normal"/>
+              <w:snapToGrid w:val="false"/>
+              <w:rPr>
+                <w:rFonts w:ascii="Arial" w:hAnsi="Arial" w:cs="Arial"/>
+                <w:sz w:val="22"/>
+                <w:szCs w:val="22"/>
+                <w:lang w:eastAsia="en-US"/>
+              </w:rPr>
+            </w:pPr>
+            <w:r>
+              <w:rPr>
+                <w:rFonts w:cs="Arial" w:ascii="Arial" w:hAnsi="Arial"/>
+                <w:sz w:val="22"/>
+                <w:szCs w:val="22"/>
+                <w:lang w:eastAsia="en-US"/>
+              </w:rPr>
+            </w:r>
+          </w:p>
+        </w:tc>
+        <w:tc>
+          <w:tcPr>
+            <w:tcW w:w="761" w:type="dxa"/>
             <w:gridSpan w:val="2"/>
             <w:tcBorders>
               <w:top w:val="single" w:sz="4" w:space="0" w:color="000000"/>
@@ -2715,37 +2685,37 @@
         </w:tc>
         <w:tc>
           <w:tcPr>
-            <w:tcW w:w="1334" w:type="dxa"/>
-            <w:tcBorders>
-              <w:top w:val="single" w:sz="4" w:space="0" w:color="000000"/>
-              <w:left w:val="single" w:sz="4" w:space="0" w:color="000000"/>
-              <w:bottom w:val="single" w:sz="4" w:space="0" w:color="000000"/>
-            </w:tcBorders>
-          </w:tcPr>
-          <w:p>
-            <w:pPr>
-              <w:pStyle w:val="Normal"/>
-              <w:snapToGrid w:val="false"/>
-              <w:rPr>
-                <w:rFonts w:ascii="Arial" w:hAnsi="Arial" w:cs="Arial"/>
-                <w:sz w:val="22"/>
-                <w:szCs w:val="22"/>
-                <w:lang w:eastAsia="en-US"/>
-              </w:rPr>
-            </w:pPr>
-            <w:r>
-              <w:rPr>
-                <w:rFonts w:cs="Arial" w:ascii="Arial" w:hAnsi="Arial"/>
-                <w:sz w:val="22"/>
-                <w:szCs w:val="22"/>
-                <w:lang w:eastAsia="en-US"/>
-              </w:rPr>
-            </w:r>
-          </w:p>
-        </w:tc>
-        <w:tc>
-          <w:tcPr>
-            <w:tcW w:w="1997" w:type="dxa"/>
+            <w:tcW w:w="1335" w:type="dxa"/>
+            <w:tcBorders>
+              <w:top w:val="single" w:sz="4" w:space="0" w:color="000000"/>
+              <w:left w:val="single" w:sz="4" w:space="0" w:color="000000"/>
+              <w:bottom w:val="single" w:sz="4" w:space="0" w:color="000000"/>
+            </w:tcBorders>
+          </w:tcPr>
+          <w:p>
+            <w:pPr>
+              <w:pStyle w:val="Normal"/>
+              <w:snapToGrid w:val="false"/>
+              <w:rPr>
+                <w:rFonts w:ascii="Arial" w:hAnsi="Arial" w:cs="Arial"/>
+                <w:sz w:val="22"/>
+                <w:szCs w:val="22"/>
+                <w:lang w:eastAsia="en-US"/>
+              </w:rPr>
+            </w:pPr>
+            <w:r>
+              <w:rPr>
+                <w:rFonts w:cs="Arial" w:ascii="Arial" w:hAnsi="Arial"/>
+                <w:sz w:val="22"/>
+                <w:szCs w:val="22"/>
+                <w:lang w:eastAsia="en-US"/>
+              </w:rPr>
+            </w:r>
+          </w:p>
+        </w:tc>
+        <w:tc>
+          <w:tcPr>
+            <w:tcW w:w="1995" w:type="dxa"/>
             <w:tcBorders>
               <w:top w:val="single" w:sz="4" w:space="0" w:color="000000"/>
               <w:left w:val="single" w:sz="4" w:space="0" w:color="000000"/>
@@ -2842,37 +2812,37 @@
         </w:tc>
         <w:tc>
           <w:tcPr>
-            <w:tcW w:w="735" w:type="dxa"/>
-            <w:tcBorders>
-              <w:top w:val="single" w:sz="4" w:space="0" w:color="000000"/>
-              <w:left w:val="single" w:sz="4" w:space="0" w:color="000000"/>
-              <w:bottom w:val="single" w:sz="4" w:space="0" w:color="000000"/>
-            </w:tcBorders>
-          </w:tcPr>
-          <w:p>
-            <w:pPr>
-              <w:pStyle w:val="Normal"/>
-              <w:snapToGrid w:val="false"/>
-              <w:rPr>
-                <w:rFonts w:ascii="Arial" w:hAnsi="Arial" w:cs="Arial"/>
-                <w:sz w:val="22"/>
-                <w:szCs w:val="22"/>
-                <w:lang w:eastAsia="en-US"/>
-              </w:rPr>
-            </w:pPr>
-            <w:r>
-              <w:rPr>
-                <w:rFonts w:cs="Arial" w:ascii="Arial" w:hAnsi="Arial"/>
-                <w:sz w:val="22"/>
-                <w:szCs w:val="22"/>
-                <w:lang w:eastAsia="en-US"/>
-              </w:rPr>
-            </w:r>
-          </w:p>
-        </w:tc>
-        <w:tc>
-          <w:tcPr>
-            <w:tcW w:w="450" w:type="dxa"/>
+            <w:tcW w:w="734" w:type="dxa"/>
+            <w:tcBorders>
+              <w:top w:val="single" w:sz="4" w:space="0" w:color="000000"/>
+              <w:left w:val="single" w:sz="4" w:space="0" w:color="000000"/>
+              <w:bottom w:val="single" w:sz="4" w:space="0" w:color="000000"/>
+            </w:tcBorders>
+          </w:tcPr>
+          <w:p>
+            <w:pPr>
+              <w:pStyle w:val="Normal"/>
+              <w:snapToGrid w:val="false"/>
+              <w:rPr>
+                <w:rFonts w:ascii="Arial" w:hAnsi="Arial" w:cs="Arial"/>
+                <w:sz w:val="22"/>
+                <w:szCs w:val="22"/>
+                <w:lang w:eastAsia="en-US"/>
+              </w:rPr>
+            </w:pPr>
+            <w:r>
+              <w:rPr>
+                <w:rFonts w:cs="Arial" w:ascii="Arial" w:hAnsi="Arial"/>
+                <w:sz w:val="22"/>
+                <w:szCs w:val="22"/>
+                <w:lang w:eastAsia="en-US"/>
+              </w:rPr>
+            </w:r>
+          </w:p>
+        </w:tc>
+        <w:tc>
+          <w:tcPr>
+            <w:tcW w:w="451" w:type="dxa"/>
             <w:gridSpan w:val="2"/>
             <w:tcBorders>
               <w:top w:val="single" w:sz="4" w:space="0" w:color="000000"/>
@@ -2934,37 +2904,37 @@
         </w:tc>
         <w:tc>
           <w:tcPr>
-            <w:tcW w:w="842" w:type="dxa"/>
-            <w:tcBorders>
-              <w:top w:val="single" w:sz="4" w:space="0" w:color="000000"/>
-              <w:left w:val="single" w:sz="4" w:space="0" w:color="000000"/>
-              <w:bottom w:val="single" w:sz="4" w:space="0" w:color="000000"/>
-            </w:tcBorders>
-          </w:tcPr>
-          <w:p>
-            <w:pPr>
-              <w:pStyle w:val="Normal"/>
-              <w:snapToGrid w:val="false"/>
-              <w:rPr>
-                <w:rFonts w:ascii="Arial" w:hAnsi="Arial" w:cs="Arial"/>
-                <w:sz w:val="22"/>
-                <w:szCs w:val="22"/>
-                <w:lang w:eastAsia="en-US"/>
-              </w:rPr>
-            </w:pPr>
-            <w:r>
-              <w:rPr>
-                <w:rFonts w:cs="Arial" w:ascii="Arial" w:hAnsi="Arial"/>
-                <w:sz w:val="22"/>
-                <w:szCs w:val="22"/>
-                <w:lang w:eastAsia="en-US"/>
-              </w:rPr>
-            </w:r>
-          </w:p>
-        </w:tc>
-        <w:tc>
-          <w:tcPr>
-            <w:tcW w:w="760" w:type="dxa"/>
+            <w:tcW w:w="841" w:type="dxa"/>
+            <w:tcBorders>
+              <w:top w:val="single" w:sz="4" w:space="0" w:color="000000"/>
+              <w:left w:val="single" w:sz="4" w:space="0" w:color="000000"/>
+              <w:bottom w:val="single" w:sz="4" w:space="0" w:color="000000"/>
+            </w:tcBorders>
+          </w:tcPr>
+          <w:p>
+            <w:pPr>
+              <w:pStyle w:val="Normal"/>
+              <w:snapToGrid w:val="false"/>
+              <w:rPr>
+                <w:rFonts w:ascii="Arial" w:hAnsi="Arial" w:cs="Arial"/>
+                <w:sz w:val="22"/>
+                <w:szCs w:val="22"/>
+                <w:lang w:eastAsia="en-US"/>
+              </w:rPr>
+            </w:pPr>
+            <w:r>
+              <w:rPr>
+                <w:rFonts w:cs="Arial" w:ascii="Arial" w:hAnsi="Arial"/>
+                <w:sz w:val="22"/>
+                <w:szCs w:val="22"/>
+                <w:lang w:eastAsia="en-US"/>
+              </w:rPr>
+            </w:r>
+          </w:p>
+        </w:tc>
+        <w:tc>
+          <w:tcPr>
+            <w:tcW w:w="761" w:type="dxa"/>
             <w:gridSpan w:val="2"/>
             <w:tcBorders>
               <w:top w:val="single" w:sz="4" w:space="0" w:color="000000"/>
@@ -2995,37 +2965,37 @@
         </w:tc>
         <w:tc>
           <w:tcPr>
-            <w:tcW w:w="1334" w:type="dxa"/>
-            <w:tcBorders>
-              <w:top w:val="single" w:sz="4" w:space="0" w:color="000000"/>
-              <w:left w:val="single" w:sz="4" w:space="0" w:color="000000"/>
-              <w:bottom w:val="single" w:sz="4" w:space="0" w:color="000000"/>
-            </w:tcBorders>
-          </w:tcPr>
-          <w:p>
-            <w:pPr>
-              <w:pStyle w:val="Normal"/>
-              <w:snapToGrid w:val="false"/>
-              <w:rPr>
-                <w:rFonts w:ascii="Arial" w:hAnsi="Arial" w:cs="Arial"/>
-                <w:sz w:val="22"/>
-                <w:szCs w:val="22"/>
-                <w:lang w:eastAsia="en-US"/>
-              </w:rPr>
-            </w:pPr>
-            <w:r>
-              <w:rPr>
-                <w:rFonts w:cs="Arial" w:ascii="Arial" w:hAnsi="Arial"/>
-                <w:sz w:val="22"/>
-                <w:szCs w:val="22"/>
-                <w:lang w:eastAsia="en-US"/>
-              </w:rPr>
-            </w:r>
-          </w:p>
-        </w:tc>
-        <w:tc>
-          <w:tcPr>
-            <w:tcW w:w="1997" w:type="dxa"/>
+            <w:tcW w:w="1335" w:type="dxa"/>
+            <w:tcBorders>
+              <w:top w:val="single" w:sz="4" w:space="0" w:color="000000"/>
+              <w:left w:val="single" w:sz="4" w:space="0" w:color="000000"/>
+              <w:bottom w:val="single" w:sz="4" w:space="0" w:color="000000"/>
+            </w:tcBorders>
+          </w:tcPr>
+          <w:p>
+            <w:pPr>
+              <w:pStyle w:val="Normal"/>
+              <w:snapToGrid w:val="false"/>
+              <w:rPr>
+                <w:rFonts w:ascii="Arial" w:hAnsi="Arial" w:cs="Arial"/>
+                <w:sz w:val="22"/>
+                <w:szCs w:val="22"/>
+                <w:lang w:eastAsia="en-US"/>
+              </w:rPr>
+            </w:pPr>
+            <w:r>
+              <w:rPr>
+                <w:rFonts w:cs="Arial" w:ascii="Arial" w:hAnsi="Arial"/>
+                <w:sz w:val="22"/>
+                <w:szCs w:val="22"/>
+                <w:lang w:eastAsia="en-US"/>
+              </w:rPr>
+            </w:r>
+          </w:p>
+        </w:tc>
+        <w:tc>
+          <w:tcPr>
+            <w:tcW w:w="1995" w:type="dxa"/>
             <w:tcBorders>
               <w:top w:val="single" w:sz="4" w:space="0" w:color="000000"/>
               <w:left w:val="single" w:sz="4" w:space="0" w:color="000000"/>
@@ -3122,37 +3092,37 @@
         </w:tc>
         <w:tc>
           <w:tcPr>
-            <w:tcW w:w="735" w:type="dxa"/>
-            <w:tcBorders>
-              <w:top w:val="single" w:sz="4" w:space="0" w:color="000000"/>
-              <w:left w:val="single" w:sz="4" w:space="0" w:color="000000"/>
-              <w:bottom w:val="single" w:sz="4" w:space="0" w:color="000000"/>
-            </w:tcBorders>
-          </w:tcPr>
-          <w:p>
-            <w:pPr>
-              <w:pStyle w:val="Normal"/>
-              <w:snapToGrid w:val="false"/>
-              <w:rPr>
-                <w:rFonts w:ascii="Arial" w:hAnsi="Arial" w:cs="Arial"/>
-                <w:sz w:val="22"/>
-                <w:szCs w:val="22"/>
-                <w:lang w:eastAsia="en-US"/>
-              </w:rPr>
-            </w:pPr>
-            <w:r>
-              <w:rPr>
-                <w:rFonts w:cs="Arial" w:ascii="Arial" w:hAnsi="Arial"/>
-                <w:sz w:val="22"/>
-                <w:szCs w:val="22"/>
-                <w:lang w:eastAsia="en-US"/>
-              </w:rPr>
-            </w:r>
-          </w:p>
-        </w:tc>
-        <w:tc>
-          <w:tcPr>
-            <w:tcW w:w="450" w:type="dxa"/>
+            <w:tcW w:w="734" w:type="dxa"/>
+            <w:tcBorders>
+              <w:top w:val="single" w:sz="4" w:space="0" w:color="000000"/>
+              <w:left w:val="single" w:sz="4" w:space="0" w:color="000000"/>
+              <w:bottom w:val="single" w:sz="4" w:space="0" w:color="000000"/>
+            </w:tcBorders>
+          </w:tcPr>
+          <w:p>
+            <w:pPr>
+              <w:pStyle w:val="Normal"/>
+              <w:snapToGrid w:val="false"/>
+              <w:rPr>
+                <w:rFonts w:ascii="Arial" w:hAnsi="Arial" w:cs="Arial"/>
+                <w:sz w:val="22"/>
+                <w:szCs w:val="22"/>
+                <w:lang w:eastAsia="en-US"/>
+              </w:rPr>
+            </w:pPr>
+            <w:r>
+              <w:rPr>
+                <w:rFonts w:cs="Arial" w:ascii="Arial" w:hAnsi="Arial"/>
+                <w:sz w:val="22"/>
+                <w:szCs w:val="22"/>
+                <w:lang w:eastAsia="en-US"/>
+              </w:rPr>
+            </w:r>
+          </w:p>
+        </w:tc>
+        <w:tc>
+          <w:tcPr>
+            <w:tcW w:w="451" w:type="dxa"/>
             <w:gridSpan w:val="2"/>
             <w:tcBorders>
               <w:top w:val="single" w:sz="4" w:space="0" w:color="000000"/>
@@ -3214,37 +3184,37 @@
         </w:tc>
         <w:tc>
           <w:tcPr>
-            <w:tcW w:w="842" w:type="dxa"/>
-            <w:tcBorders>
-              <w:top w:val="single" w:sz="4" w:space="0" w:color="000000"/>
-              <w:left w:val="single" w:sz="4" w:space="0" w:color="000000"/>
-              <w:bottom w:val="single" w:sz="4" w:space="0" w:color="000000"/>
-            </w:tcBorders>
-          </w:tcPr>
-          <w:p>
-            <w:pPr>
-              <w:pStyle w:val="Normal"/>
-              <w:snapToGrid w:val="false"/>
-              <w:rPr>
-                <w:rFonts w:ascii="Arial" w:hAnsi="Arial" w:cs="Arial"/>
-                <w:sz w:val="22"/>
-                <w:szCs w:val="22"/>
-                <w:lang w:eastAsia="en-US"/>
-              </w:rPr>
-            </w:pPr>
-            <w:r>
-              <w:rPr>
-                <w:rFonts w:cs="Arial" w:ascii="Arial" w:hAnsi="Arial"/>
-                <w:sz w:val="22"/>
-                <w:szCs w:val="22"/>
-                <w:lang w:eastAsia="en-US"/>
-              </w:rPr>
-            </w:r>
-          </w:p>
-        </w:tc>
-        <w:tc>
-          <w:tcPr>
-            <w:tcW w:w="760" w:type="dxa"/>
+            <w:tcW w:w="841" w:type="dxa"/>
+            <w:tcBorders>
+              <w:top w:val="single" w:sz="4" w:space="0" w:color="000000"/>
+              <w:left w:val="single" w:sz="4" w:space="0" w:color="000000"/>
+              <w:bottom w:val="single" w:sz="4" w:space="0" w:color="000000"/>
+            </w:tcBorders>
+          </w:tcPr>
+          <w:p>
+            <w:pPr>
+              <w:pStyle w:val="Normal"/>
+              <w:snapToGrid w:val="false"/>
+              <w:rPr>
+                <w:rFonts w:ascii="Arial" w:hAnsi="Arial" w:cs="Arial"/>
+                <w:sz w:val="22"/>
+                <w:szCs w:val="22"/>
+                <w:lang w:eastAsia="en-US"/>
+              </w:rPr>
+            </w:pPr>
+            <w:r>
+              <w:rPr>
+                <w:rFonts w:cs="Arial" w:ascii="Arial" w:hAnsi="Arial"/>
+                <w:sz w:val="22"/>
+                <w:szCs w:val="22"/>
+                <w:lang w:eastAsia="en-US"/>
+              </w:rPr>
+            </w:r>
+          </w:p>
+        </w:tc>
+        <w:tc>
+          <w:tcPr>
+            <w:tcW w:w="761" w:type="dxa"/>
             <w:gridSpan w:val="2"/>
             <w:tcBorders>
               <w:top w:val="single" w:sz="4" w:space="0" w:color="000000"/>
@@ -3275,37 +3245,37 @@
         </w:tc>
         <w:tc>
           <w:tcPr>
-            <w:tcW w:w="1334" w:type="dxa"/>
-            <w:tcBorders>
-              <w:top w:val="single" w:sz="4" w:space="0" w:color="000000"/>
-              <w:left w:val="single" w:sz="4" w:space="0" w:color="000000"/>
-              <w:bottom w:val="single" w:sz="4" w:space="0" w:color="000000"/>
-            </w:tcBorders>
-          </w:tcPr>
-          <w:p>
-            <w:pPr>
-              <w:pStyle w:val="Normal"/>
-              <w:snapToGrid w:val="false"/>
-              <w:rPr>
-                <w:rFonts w:ascii="Arial" w:hAnsi="Arial" w:cs="Arial"/>
-                <w:sz w:val="22"/>
-                <w:szCs w:val="22"/>
-                <w:lang w:eastAsia="en-US"/>
-              </w:rPr>
-            </w:pPr>
-            <w:r>
-              <w:rPr>
-                <w:rFonts w:cs="Arial" w:ascii="Arial" w:hAnsi="Arial"/>
-                <w:sz w:val="22"/>
-                <w:szCs w:val="22"/>
-                <w:lang w:eastAsia="en-US"/>
-              </w:rPr>
-            </w:r>
-          </w:p>
-        </w:tc>
-        <w:tc>
-          <w:tcPr>
-            <w:tcW w:w="1997" w:type="dxa"/>
+            <w:tcW w:w="1335" w:type="dxa"/>
+            <w:tcBorders>
+              <w:top w:val="single" w:sz="4" w:space="0" w:color="000000"/>
+              <w:left w:val="single" w:sz="4" w:space="0" w:color="000000"/>
+              <w:bottom w:val="single" w:sz="4" w:space="0" w:color="000000"/>
+            </w:tcBorders>
+          </w:tcPr>
+          <w:p>
+            <w:pPr>
+              <w:pStyle w:val="Normal"/>
+              <w:snapToGrid w:val="false"/>
+              <w:rPr>
+                <w:rFonts w:ascii="Arial" w:hAnsi="Arial" w:cs="Arial"/>
+                <w:sz w:val="22"/>
+                <w:szCs w:val="22"/>
+                <w:lang w:eastAsia="en-US"/>
+              </w:rPr>
+            </w:pPr>
+            <w:r>
+              <w:rPr>
+                <w:rFonts w:cs="Arial" w:ascii="Arial" w:hAnsi="Arial"/>
+                <w:sz w:val="22"/>
+                <w:szCs w:val="22"/>
+                <w:lang w:eastAsia="en-US"/>
+              </w:rPr>
+            </w:r>
+          </w:p>
+        </w:tc>
+        <w:tc>
+          <w:tcPr>
+            <w:tcW w:w="1995" w:type="dxa"/>
             <w:tcBorders>
               <w:top w:val="single" w:sz="4" w:space="0" w:color="000000"/>
               <w:left w:val="single" w:sz="4" w:space="0" w:color="000000"/>
@@ -3407,37 +3377,37 @@
         </w:tc>
         <w:tc>
           <w:tcPr>
-            <w:tcW w:w="735" w:type="dxa"/>
-            <w:tcBorders>
-              <w:top w:val="single" w:sz="4" w:space="0" w:color="000000"/>
-              <w:left w:val="single" w:sz="4" w:space="0" w:color="000000"/>
-              <w:bottom w:val="single" w:sz="4" w:space="0" w:color="000000"/>
-            </w:tcBorders>
-          </w:tcPr>
-          <w:p>
-            <w:pPr>
-              <w:pStyle w:val="Normal"/>
-              <w:snapToGrid w:val="false"/>
-              <w:rPr>
-                <w:rFonts w:ascii="Arial" w:hAnsi="Arial" w:cs="Arial"/>
-                <w:sz w:val="22"/>
-                <w:szCs w:val="22"/>
-                <w:lang w:eastAsia="en-US"/>
-              </w:rPr>
-            </w:pPr>
-            <w:r>
-              <w:rPr>
-                <w:rFonts w:cs="Arial" w:ascii="Arial" w:hAnsi="Arial"/>
-                <w:sz w:val="22"/>
-                <w:szCs w:val="22"/>
-                <w:lang w:eastAsia="en-US"/>
-              </w:rPr>
-            </w:r>
-          </w:p>
-        </w:tc>
-        <w:tc>
-          <w:tcPr>
-            <w:tcW w:w="450" w:type="dxa"/>
+            <w:tcW w:w="734" w:type="dxa"/>
+            <w:tcBorders>
+              <w:top w:val="single" w:sz="4" w:space="0" w:color="000000"/>
+              <w:left w:val="single" w:sz="4" w:space="0" w:color="000000"/>
+              <w:bottom w:val="single" w:sz="4" w:space="0" w:color="000000"/>
+            </w:tcBorders>
+          </w:tcPr>
+          <w:p>
+            <w:pPr>
+              <w:pStyle w:val="Normal"/>
+              <w:snapToGrid w:val="false"/>
+              <w:rPr>
+                <w:rFonts w:ascii="Arial" w:hAnsi="Arial" w:cs="Arial"/>
+                <w:sz w:val="22"/>
+                <w:szCs w:val="22"/>
+                <w:lang w:eastAsia="en-US"/>
+              </w:rPr>
+            </w:pPr>
+            <w:r>
+              <w:rPr>
+                <w:rFonts w:cs="Arial" w:ascii="Arial" w:hAnsi="Arial"/>
+                <w:sz w:val="22"/>
+                <w:szCs w:val="22"/>
+                <w:lang w:eastAsia="en-US"/>
+              </w:rPr>
+            </w:r>
+          </w:p>
+        </w:tc>
+        <w:tc>
+          <w:tcPr>
+            <w:tcW w:w="451" w:type="dxa"/>
             <w:gridSpan w:val="2"/>
             <w:tcBorders>
               <w:top w:val="single" w:sz="4" w:space="0" w:color="000000"/>
@@ -3499,37 +3469,37 @@
         </w:tc>
         <w:tc>
           <w:tcPr>
-            <w:tcW w:w="842" w:type="dxa"/>
-            <w:tcBorders>
-              <w:top w:val="single" w:sz="4" w:space="0" w:color="000000"/>
-              <w:left w:val="single" w:sz="4" w:space="0" w:color="000000"/>
-              <w:bottom w:val="single" w:sz="4" w:space="0" w:color="000000"/>
-            </w:tcBorders>
-          </w:tcPr>
-          <w:p>
-            <w:pPr>
-              <w:pStyle w:val="Normal"/>
-              <w:snapToGrid w:val="false"/>
-              <w:rPr>
-                <w:rFonts w:ascii="Arial" w:hAnsi="Arial" w:cs="Arial"/>
-                <w:sz w:val="22"/>
-                <w:szCs w:val="22"/>
-                <w:lang w:eastAsia="en-US"/>
-              </w:rPr>
-            </w:pPr>
-            <w:r>
-              <w:rPr>
-                <w:rFonts w:cs="Arial" w:ascii="Arial" w:hAnsi="Arial"/>
-                <w:sz w:val="22"/>
-                <w:szCs w:val="22"/>
-                <w:lang w:eastAsia="en-US"/>
-              </w:rPr>
-            </w:r>
-          </w:p>
-        </w:tc>
-        <w:tc>
-          <w:tcPr>
-            <w:tcW w:w="760" w:type="dxa"/>
+            <w:tcW w:w="841" w:type="dxa"/>
+            <w:tcBorders>
+              <w:top w:val="single" w:sz="4" w:space="0" w:color="000000"/>
+              <w:left w:val="single" w:sz="4" w:space="0" w:color="000000"/>
+              <w:bottom w:val="single" w:sz="4" w:space="0" w:color="000000"/>
+            </w:tcBorders>
+          </w:tcPr>
+          <w:p>
+            <w:pPr>
+              <w:pStyle w:val="Normal"/>
+              <w:snapToGrid w:val="false"/>
+              <w:rPr>
+                <w:rFonts w:ascii="Arial" w:hAnsi="Arial" w:cs="Arial"/>
+                <w:sz w:val="22"/>
+                <w:szCs w:val="22"/>
+                <w:lang w:eastAsia="en-US"/>
+              </w:rPr>
+            </w:pPr>
+            <w:r>
+              <w:rPr>
+                <w:rFonts w:cs="Arial" w:ascii="Arial" w:hAnsi="Arial"/>
+                <w:sz w:val="22"/>
+                <w:szCs w:val="22"/>
+                <w:lang w:eastAsia="en-US"/>
+              </w:rPr>
+            </w:r>
+          </w:p>
+        </w:tc>
+        <w:tc>
+          <w:tcPr>
+            <w:tcW w:w="761" w:type="dxa"/>
             <w:gridSpan w:val="2"/>
             <w:tcBorders>
               <w:top w:val="single" w:sz="4" w:space="0" w:color="000000"/>
@@ -3560,37 +3530,37 @@
         </w:tc>
         <w:tc>
           <w:tcPr>
-            <w:tcW w:w="1334" w:type="dxa"/>
-            <w:tcBorders>
-              <w:top w:val="single" w:sz="4" w:space="0" w:color="000000"/>
-              <w:left w:val="single" w:sz="4" w:space="0" w:color="000000"/>
-              <w:bottom w:val="single" w:sz="4" w:space="0" w:color="000000"/>
-            </w:tcBorders>
-          </w:tcPr>
-          <w:p>
-            <w:pPr>
-              <w:pStyle w:val="Normal"/>
-              <w:snapToGrid w:val="false"/>
-              <w:rPr>
-                <w:rFonts w:ascii="Arial" w:hAnsi="Arial" w:cs="Arial"/>
-                <w:sz w:val="22"/>
-                <w:szCs w:val="22"/>
-                <w:lang w:eastAsia="en-US"/>
-              </w:rPr>
-            </w:pPr>
-            <w:r>
-              <w:rPr>
-                <w:rFonts w:cs="Arial" w:ascii="Arial" w:hAnsi="Arial"/>
-                <w:sz w:val="22"/>
-                <w:szCs w:val="22"/>
-                <w:lang w:eastAsia="en-US"/>
-              </w:rPr>
-            </w:r>
-          </w:p>
-        </w:tc>
-        <w:tc>
-          <w:tcPr>
-            <w:tcW w:w="1997" w:type="dxa"/>
+            <w:tcW w:w="1335" w:type="dxa"/>
+            <w:tcBorders>
+              <w:top w:val="single" w:sz="4" w:space="0" w:color="000000"/>
+              <w:left w:val="single" w:sz="4" w:space="0" w:color="000000"/>
+              <w:bottom w:val="single" w:sz="4" w:space="0" w:color="000000"/>
+            </w:tcBorders>
+          </w:tcPr>
+          <w:p>
+            <w:pPr>
+              <w:pStyle w:val="Normal"/>
+              <w:snapToGrid w:val="false"/>
+              <w:rPr>
+                <w:rFonts w:ascii="Arial" w:hAnsi="Arial" w:cs="Arial"/>
+                <w:sz w:val="22"/>
+                <w:szCs w:val="22"/>
+                <w:lang w:eastAsia="en-US"/>
+              </w:rPr>
+            </w:pPr>
+            <w:r>
+              <w:rPr>
+                <w:rFonts w:cs="Arial" w:ascii="Arial" w:hAnsi="Arial"/>
+                <w:sz w:val="22"/>
+                <w:szCs w:val="22"/>
+                <w:lang w:eastAsia="en-US"/>
+              </w:rPr>
+            </w:r>
+          </w:p>
+        </w:tc>
+        <w:tc>
+          <w:tcPr>
+            <w:tcW w:w="1995" w:type="dxa"/>
             <w:tcBorders>
               <w:top w:val="single" w:sz="4" w:space="0" w:color="000000"/>
               <w:left w:val="single" w:sz="4" w:space="0" w:color="000000"/>
@@ -3689,37 +3659,37 @@
         </w:tc>
         <w:tc>
           <w:tcPr>
-            <w:tcW w:w="735" w:type="dxa"/>
-            <w:tcBorders>
-              <w:top w:val="single" w:sz="4" w:space="0" w:color="000000"/>
-              <w:left w:val="single" w:sz="4" w:space="0" w:color="000000"/>
-              <w:bottom w:val="single" w:sz="4" w:space="0" w:color="000000"/>
-            </w:tcBorders>
-          </w:tcPr>
-          <w:p>
-            <w:pPr>
-              <w:pStyle w:val="Normal"/>
-              <w:snapToGrid w:val="false"/>
-              <w:rPr>
-                <w:rFonts w:ascii="Arial" w:hAnsi="Arial" w:cs="Arial"/>
-                <w:sz w:val="22"/>
-                <w:szCs w:val="22"/>
-                <w:lang w:eastAsia="en-US"/>
-              </w:rPr>
-            </w:pPr>
-            <w:r>
-              <w:rPr>
-                <w:rFonts w:cs="Arial" w:ascii="Arial" w:hAnsi="Arial"/>
-                <w:sz w:val="22"/>
-                <w:szCs w:val="22"/>
-                <w:lang w:eastAsia="en-US"/>
-              </w:rPr>
-            </w:r>
-          </w:p>
-        </w:tc>
-        <w:tc>
-          <w:tcPr>
-            <w:tcW w:w="450" w:type="dxa"/>
+            <w:tcW w:w="734" w:type="dxa"/>
+            <w:tcBorders>
+              <w:top w:val="single" w:sz="4" w:space="0" w:color="000000"/>
+              <w:left w:val="single" w:sz="4" w:space="0" w:color="000000"/>
+              <w:bottom w:val="single" w:sz="4" w:space="0" w:color="000000"/>
+            </w:tcBorders>
+          </w:tcPr>
+          <w:p>
+            <w:pPr>
+              <w:pStyle w:val="Normal"/>
+              <w:snapToGrid w:val="false"/>
+              <w:rPr>
+                <w:rFonts w:ascii="Arial" w:hAnsi="Arial" w:cs="Arial"/>
+                <w:sz w:val="22"/>
+                <w:szCs w:val="22"/>
+                <w:lang w:eastAsia="en-US"/>
+              </w:rPr>
+            </w:pPr>
+            <w:r>
+              <w:rPr>
+                <w:rFonts w:cs="Arial" w:ascii="Arial" w:hAnsi="Arial"/>
+                <w:sz w:val="22"/>
+                <w:szCs w:val="22"/>
+                <w:lang w:eastAsia="en-US"/>
+              </w:rPr>
+            </w:r>
+          </w:p>
+        </w:tc>
+        <w:tc>
+          <w:tcPr>
+            <w:tcW w:w="451" w:type="dxa"/>
             <w:gridSpan w:val="2"/>
             <w:tcBorders>
               <w:top w:val="single" w:sz="4" w:space="0" w:color="000000"/>
@@ -3781,37 +3751,37 @@
         </w:tc>
         <w:tc>
           <w:tcPr>
-            <w:tcW w:w="842" w:type="dxa"/>
-            <w:tcBorders>
-              <w:top w:val="single" w:sz="4" w:space="0" w:color="000000"/>
-              <w:left w:val="single" w:sz="4" w:space="0" w:color="000000"/>
-              <w:bottom w:val="single" w:sz="4" w:space="0" w:color="000000"/>
-            </w:tcBorders>
-          </w:tcPr>
-          <w:p>
-            <w:pPr>
-              <w:pStyle w:val="Normal"/>
-              <w:snapToGrid w:val="false"/>
-              <w:rPr>
-                <w:rFonts w:ascii="Arial" w:hAnsi="Arial" w:cs="Arial"/>
-                <w:sz w:val="22"/>
-                <w:szCs w:val="22"/>
-                <w:lang w:eastAsia="en-US"/>
-              </w:rPr>
-            </w:pPr>
-            <w:r>
-              <w:rPr>
-                <w:rFonts w:cs="Arial" w:ascii="Arial" w:hAnsi="Arial"/>
-                <w:sz w:val="22"/>
-                <w:szCs w:val="22"/>
-                <w:lang w:eastAsia="en-US"/>
-              </w:rPr>
-            </w:r>
-          </w:p>
-        </w:tc>
-        <w:tc>
-          <w:tcPr>
-            <w:tcW w:w="760" w:type="dxa"/>
+            <w:tcW w:w="841" w:type="dxa"/>
+            <w:tcBorders>
+              <w:top w:val="single" w:sz="4" w:space="0" w:color="000000"/>
+              <w:left w:val="single" w:sz="4" w:space="0" w:color="000000"/>
+              <w:bottom w:val="single" w:sz="4" w:space="0" w:color="000000"/>
+            </w:tcBorders>
+          </w:tcPr>
+          <w:p>
+            <w:pPr>
+              <w:pStyle w:val="Normal"/>
+              <w:snapToGrid w:val="false"/>
+              <w:rPr>
+                <w:rFonts w:ascii="Arial" w:hAnsi="Arial" w:cs="Arial"/>
+                <w:sz w:val="22"/>
+                <w:szCs w:val="22"/>
+                <w:lang w:eastAsia="en-US"/>
+              </w:rPr>
+            </w:pPr>
+            <w:r>
+              <w:rPr>
+                <w:rFonts w:cs="Arial" w:ascii="Arial" w:hAnsi="Arial"/>
+                <w:sz w:val="22"/>
+                <w:szCs w:val="22"/>
+                <w:lang w:eastAsia="en-US"/>
+              </w:rPr>
+            </w:r>
+          </w:p>
+        </w:tc>
+        <w:tc>
+          <w:tcPr>
+            <w:tcW w:w="761" w:type="dxa"/>
             <w:gridSpan w:val="2"/>
             <w:tcBorders>
               <w:top w:val="single" w:sz="4" w:space="0" w:color="000000"/>
@@ -3842,37 +3812,37 @@
         </w:tc>
         <w:tc>
           <w:tcPr>
-            <w:tcW w:w="1334" w:type="dxa"/>
-            <w:tcBorders>
-              <w:top w:val="single" w:sz="4" w:space="0" w:color="000000"/>
-              <w:left w:val="single" w:sz="4" w:space="0" w:color="000000"/>
-              <w:bottom w:val="single" w:sz="4" w:space="0" w:color="000000"/>
-            </w:tcBorders>
-          </w:tcPr>
-          <w:p>
-            <w:pPr>
-              <w:pStyle w:val="Normal"/>
-              <w:snapToGrid w:val="false"/>
-              <w:rPr>
-                <w:rFonts w:ascii="Arial" w:hAnsi="Arial" w:cs="Arial"/>
-                <w:sz w:val="22"/>
-                <w:szCs w:val="22"/>
-                <w:lang w:eastAsia="en-US"/>
-              </w:rPr>
-            </w:pPr>
-            <w:r>
-              <w:rPr>
-                <w:rFonts w:cs="Arial" w:ascii="Arial" w:hAnsi="Arial"/>
-                <w:sz w:val="22"/>
-                <w:szCs w:val="22"/>
-                <w:lang w:eastAsia="en-US"/>
-              </w:rPr>
-            </w:r>
-          </w:p>
-        </w:tc>
-        <w:tc>
-          <w:tcPr>
-            <w:tcW w:w="1997" w:type="dxa"/>
+            <w:tcW w:w="1335" w:type="dxa"/>
+            <w:tcBorders>
+              <w:top w:val="single" w:sz="4" w:space="0" w:color="000000"/>
+              <w:left w:val="single" w:sz="4" w:space="0" w:color="000000"/>
+              <w:bottom w:val="single" w:sz="4" w:space="0" w:color="000000"/>
+            </w:tcBorders>
+          </w:tcPr>
+          <w:p>
+            <w:pPr>
+              <w:pStyle w:val="Normal"/>
+              <w:snapToGrid w:val="false"/>
+              <w:rPr>
+                <w:rFonts w:ascii="Arial" w:hAnsi="Arial" w:cs="Arial"/>
+                <w:sz w:val="22"/>
+                <w:szCs w:val="22"/>
+                <w:lang w:eastAsia="en-US"/>
+              </w:rPr>
+            </w:pPr>
+            <w:r>
+              <w:rPr>
+                <w:rFonts w:cs="Arial" w:ascii="Arial" w:hAnsi="Arial"/>
+                <w:sz w:val="22"/>
+                <w:szCs w:val="22"/>
+                <w:lang w:eastAsia="en-US"/>
+              </w:rPr>
+            </w:r>
+          </w:p>
+        </w:tc>
+        <w:tc>
+          <w:tcPr>
+            <w:tcW w:w="1995" w:type="dxa"/>
             <w:tcBorders>
               <w:top w:val="single" w:sz="4" w:space="0" w:color="000000"/>
               <w:left w:val="single" w:sz="4" w:space="0" w:color="000000"/>
@@ -3969,37 +3939,37 @@
         </w:tc>
         <w:tc>
           <w:tcPr>
-            <w:tcW w:w="735" w:type="dxa"/>
-            <w:tcBorders>
-              <w:top w:val="single" w:sz="4" w:space="0" w:color="000000"/>
-              <w:left w:val="single" w:sz="4" w:space="0" w:color="000000"/>
-              <w:bottom w:val="single" w:sz="4" w:space="0" w:color="000000"/>
-            </w:tcBorders>
-          </w:tcPr>
-          <w:p>
-            <w:pPr>
-              <w:pStyle w:val="Normal"/>
-              <w:snapToGrid w:val="false"/>
-              <w:rPr>
-                <w:rFonts w:ascii="Arial" w:hAnsi="Arial" w:cs="Arial"/>
-                <w:sz w:val="22"/>
-                <w:szCs w:val="22"/>
-                <w:lang w:eastAsia="en-US"/>
-              </w:rPr>
-            </w:pPr>
-            <w:r>
-              <w:rPr>
-                <w:rFonts w:cs="Arial" w:ascii="Arial" w:hAnsi="Arial"/>
-                <w:sz w:val="22"/>
-                <w:szCs w:val="22"/>
-                <w:lang w:eastAsia="en-US"/>
-              </w:rPr>
-            </w:r>
-          </w:p>
-        </w:tc>
-        <w:tc>
-          <w:tcPr>
-            <w:tcW w:w="450" w:type="dxa"/>
+            <w:tcW w:w="734" w:type="dxa"/>
+            <w:tcBorders>
+              <w:top w:val="single" w:sz="4" w:space="0" w:color="000000"/>
+              <w:left w:val="single" w:sz="4" w:space="0" w:color="000000"/>
+              <w:bottom w:val="single" w:sz="4" w:space="0" w:color="000000"/>
+            </w:tcBorders>
+          </w:tcPr>
+          <w:p>
+            <w:pPr>
+              <w:pStyle w:val="Normal"/>
+              <w:snapToGrid w:val="false"/>
+              <w:rPr>
+                <w:rFonts w:ascii="Arial" w:hAnsi="Arial" w:cs="Arial"/>
+                <w:sz w:val="22"/>
+                <w:szCs w:val="22"/>
+                <w:lang w:eastAsia="en-US"/>
+              </w:rPr>
+            </w:pPr>
+            <w:r>
+              <w:rPr>
+                <w:rFonts w:cs="Arial" w:ascii="Arial" w:hAnsi="Arial"/>
+                <w:sz w:val="22"/>
+                <w:szCs w:val="22"/>
+                <w:lang w:eastAsia="en-US"/>
+              </w:rPr>
+            </w:r>
+          </w:p>
+        </w:tc>
+        <w:tc>
+          <w:tcPr>
+            <w:tcW w:w="451" w:type="dxa"/>
             <w:gridSpan w:val="2"/>
             <w:tcBorders>
               <w:top w:val="single" w:sz="4" w:space="0" w:color="000000"/>
@@ -4061,37 +4031,37 @@
         </w:tc>
         <w:tc>
           <w:tcPr>
-            <w:tcW w:w="842" w:type="dxa"/>
-            <w:tcBorders>
-              <w:top w:val="single" w:sz="4" w:space="0" w:color="000000"/>
-              <w:left w:val="single" w:sz="4" w:space="0" w:color="000000"/>
-              <w:bottom w:val="single" w:sz="4" w:space="0" w:color="000000"/>
-            </w:tcBorders>
-          </w:tcPr>
-          <w:p>
-            <w:pPr>
-              <w:pStyle w:val="Normal"/>
-              <w:snapToGrid w:val="false"/>
-              <w:rPr>
-                <w:rFonts w:ascii="Arial" w:hAnsi="Arial" w:cs="Arial"/>
-                <w:sz w:val="22"/>
-                <w:szCs w:val="22"/>
-                <w:lang w:eastAsia="en-US"/>
-              </w:rPr>
-            </w:pPr>
-            <w:r>
-              <w:rPr>
-                <w:rFonts w:cs="Arial" w:ascii="Arial" w:hAnsi="Arial"/>
-                <w:sz w:val="22"/>
-                <w:szCs w:val="22"/>
-                <w:lang w:eastAsia="en-US"/>
-              </w:rPr>
-            </w:r>
-          </w:p>
-        </w:tc>
-        <w:tc>
-          <w:tcPr>
-            <w:tcW w:w="760" w:type="dxa"/>
+            <w:tcW w:w="841" w:type="dxa"/>
+            <w:tcBorders>
+              <w:top w:val="single" w:sz="4" w:space="0" w:color="000000"/>
+              <w:left w:val="single" w:sz="4" w:space="0" w:color="000000"/>
+              <w:bottom w:val="single" w:sz="4" w:space="0" w:color="000000"/>
+            </w:tcBorders>
+          </w:tcPr>
+          <w:p>
+            <w:pPr>
+              <w:pStyle w:val="Normal"/>
+              <w:snapToGrid w:val="false"/>
+              <w:rPr>
+                <w:rFonts w:ascii="Arial" w:hAnsi="Arial" w:cs="Arial"/>
+                <w:sz w:val="22"/>
+                <w:szCs w:val="22"/>
+                <w:lang w:eastAsia="en-US"/>
+              </w:rPr>
+            </w:pPr>
+            <w:r>
+              <w:rPr>
+                <w:rFonts w:cs="Arial" w:ascii="Arial" w:hAnsi="Arial"/>
+                <w:sz w:val="22"/>
+                <w:szCs w:val="22"/>
+                <w:lang w:eastAsia="en-US"/>
+              </w:rPr>
+            </w:r>
+          </w:p>
+        </w:tc>
+        <w:tc>
+          <w:tcPr>
+            <w:tcW w:w="761" w:type="dxa"/>
             <w:gridSpan w:val="2"/>
             <w:tcBorders>
               <w:top w:val="single" w:sz="4" w:space="0" w:color="000000"/>
@@ -4122,37 +4092,37 @@
         </w:tc>
         <w:tc>
           <w:tcPr>
-            <w:tcW w:w="1334" w:type="dxa"/>
-            <w:tcBorders>
-              <w:top w:val="single" w:sz="4" w:space="0" w:color="000000"/>
-              <w:left w:val="single" w:sz="4" w:space="0" w:color="000000"/>
-              <w:bottom w:val="single" w:sz="4" w:space="0" w:color="000000"/>
-            </w:tcBorders>
-          </w:tcPr>
-          <w:p>
-            <w:pPr>
-              <w:pStyle w:val="Normal"/>
-              <w:snapToGrid w:val="false"/>
-              <w:rPr>
-                <w:rFonts w:ascii="Arial" w:hAnsi="Arial" w:cs="Arial"/>
-                <w:sz w:val="22"/>
-                <w:szCs w:val="22"/>
-                <w:lang w:eastAsia="en-US"/>
-              </w:rPr>
-            </w:pPr>
-            <w:r>
-              <w:rPr>
-                <w:rFonts w:cs="Arial" w:ascii="Arial" w:hAnsi="Arial"/>
-                <w:sz w:val="22"/>
-                <w:szCs w:val="22"/>
-                <w:lang w:eastAsia="en-US"/>
-              </w:rPr>
-            </w:r>
-          </w:p>
-        </w:tc>
-        <w:tc>
-          <w:tcPr>
-            <w:tcW w:w="1997" w:type="dxa"/>
+            <w:tcW w:w="1335" w:type="dxa"/>
+            <w:tcBorders>
+              <w:top w:val="single" w:sz="4" w:space="0" w:color="000000"/>
+              <w:left w:val="single" w:sz="4" w:space="0" w:color="000000"/>
+              <w:bottom w:val="single" w:sz="4" w:space="0" w:color="000000"/>
+            </w:tcBorders>
+          </w:tcPr>
+          <w:p>
+            <w:pPr>
+              <w:pStyle w:val="Normal"/>
+              <w:snapToGrid w:val="false"/>
+              <w:rPr>
+                <w:rFonts w:ascii="Arial" w:hAnsi="Arial" w:cs="Arial"/>
+                <w:sz w:val="22"/>
+                <w:szCs w:val="22"/>
+                <w:lang w:eastAsia="en-US"/>
+              </w:rPr>
+            </w:pPr>
+            <w:r>
+              <w:rPr>
+                <w:rFonts w:cs="Arial" w:ascii="Arial" w:hAnsi="Arial"/>
+                <w:sz w:val="22"/>
+                <w:szCs w:val="22"/>
+                <w:lang w:eastAsia="en-US"/>
+              </w:rPr>
+            </w:r>
+          </w:p>
+        </w:tc>
+        <w:tc>
+          <w:tcPr>
+            <w:tcW w:w="1995" w:type="dxa"/>
             <w:tcBorders>
               <w:top w:val="single" w:sz="4" w:space="0" w:color="000000"/>
               <w:left w:val="single" w:sz="4" w:space="0" w:color="000000"/>
@@ -4221,7 +4191,7 @@
         </w:tc>
         <w:tc>
           <w:tcPr>
-            <w:tcW w:w="1305" w:type="dxa"/>
+            <w:tcW w:w="1304" w:type="dxa"/>
             <w:gridSpan w:val="3"/>
             <w:tcBorders>
               <w:top w:val="single" w:sz="4" w:space="0" w:color="000000"/>
@@ -4327,7 +4297,7 @@
         </w:tc>
         <w:tc>
           <w:tcPr>
-            <w:tcW w:w="1305" w:type="dxa"/>
+            <w:tcW w:w="1304" w:type="dxa"/>
             <w:gridSpan w:val="3"/>
             <w:vMerge w:val="restart"/>
             <w:tcBorders>
@@ -4360,7 +4330,7 @@
         </w:tc>
         <w:tc>
           <w:tcPr>
-            <w:tcW w:w="915" w:type="dxa"/>
+            <w:tcW w:w="916" w:type="dxa"/>
             <w:tcBorders>
               <w:top w:val="single" w:sz="4" w:space="0" w:color="000000"/>
               <w:left w:val="single" w:sz="4" w:space="0" w:color="000000"/>
@@ -4461,7 +4431,7 @@
         </w:tc>
         <w:tc>
           <w:tcPr>
-            <w:tcW w:w="3793" w:type="dxa"/>
+            <w:tcW w:w="3792" w:type="dxa"/>
             <w:gridSpan w:val="3"/>
             <w:tcBorders>
               <w:top w:val="single" w:sz="4" w:space="0" w:color="000000"/>
@@ -4532,7 +4502,7 @@
         </w:tc>
         <w:tc>
           <w:tcPr>
-            <w:tcW w:w="1305" w:type="dxa"/>
+            <w:tcW w:w="1304" w:type="dxa"/>
             <w:gridSpan w:val="3"/>
             <w:vMerge w:val="continue"/>
             <w:tcBorders>
@@ -4564,7 +4534,7 @@
         </w:tc>
         <w:tc>
           <w:tcPr>
-            <w:tcW w:w="915" w:type="dxa"/>
+            <w:tcW w:w="916" w:type="dxa"/>
             <w:tcBorders>
               <w:top w:val="single" w:sz="4" w:space="0" w:color="000000"/>
               <w:left w:val="single" w:sz="4" w:space="0" w:color="000000"/>
@@ -4735,7 +4705,7 @@
         </w:tc>
         <w:tc>
           <w:tcPr>
-            <w:tcW w:w="3793" w:type="dxa"/>
+            <w:tcW w:w="3792" w:type="dxa"/>
             <w:gridSpan w:val="3"/>
             <w:tcBorders>
               <w:top w:val="single" w:sz="4" w:space="0" w:color="000000"/>
@@ -4817,20 +4787,20 @@
       </w:tblPr>
       <w:tblGrid>
         <w:gridCol w:w="877"/>
-        <w:gridCol w:w="964"/>
-        <w:gridCol w:w="224"/>
-        <w:gridCol w:w="341"/>
-        <w:gridCol w:w="652"/>
+        <w:gridCol w:w="962"/>
+        <w:gridCol w:w="226"/>
+        <w:gridCol w:w="340"/>
+        <w:gridCol w:w="653"/>
         <w:gridCol w:w="974"/>
-        <w:gridCol w:w="30"/>
+        <w:gridCol w:w="29"/>
         <w:gridCol w:w="136"/>
-        <w:gridCol w:w="302"/>
+        <w:gridCol w:w="303"/>
         <w:gridCol w:w="614"/>
         <w:gridCol w:w="214"/>
-        <w:gridCol w:w="779"/>
-        <w:gridCol w:w="760"/>
-        <w:gridCol w:w="1334"/>
-        <w:gridCol w:w="1997"/>
+        <w:gridCol w:w="778"/>
+        <w:gridCol w:w="761"/>
+        <w:gridCol w:w="1335"/>
+        <w:gridCol w:w="1995"/>
       </w:tblGrid>
       <w:tr>
         <w:trPr>
@@ -4838,7 +4808,7 @@
         </w:trPr>
         <w:tc>
           <w:tcPr>
-            <w:tcW w:w="2406" w:type="dxa"/>
+            <w:tcW w:w="2405" w:type="dxa"/>
             <w:gridSpan w:val="4"/>
             <w:vMerge w:val="restart"/>
             <w:tcBorders>
@@ -5031,7 +5001,7 @@
         </w:tc>
         <w:tc>
           <w:tcPr>
-            <w:tcW w:w="2708" w:type="dxa"/>
+            <w:tcW w:w="2709" w:type="dxa"/>
             <w:gridSpan w:val="6"/>
             <w:vMerge w:val="restart"/>
             <w:tcBorders>
@@ -5162,7 +5132,7 @@
         </w:tc>
         <w:tc>
           <w:tcPr>
-            <w:tcW w:w="993" w:type="dxa"/>
+            <w:tcW w:w="992" w:type="dxa"/>
             <w:gridSpan w:val="2"/>
             <w:vMerge w:val="restart"/>
             <w:tcBorders>
@@ -5259,7 +5229,7 @@
         </w:tc>
         <w:tc>
           <w:tcPr>
-            <w:tcW w:w="2094" w:type="dxa"/>
+            <w:tcW w:w="2096" w:type="dxa"/>
             <w:gridSpan w:val="2"/>
             <w:tcBorders>
               <w:top w:val="single" w:sz="4" w:space="0" w:color="000000"/>
@@ -5291,7 +5261,7 @@
         </w:tc>
         <w:tc>
           <w:tcPr>
-            <w:tcW w:w="1997" w:type="dxa"/>
+            <w:tcW w:w="1995" w:type="dxa"/>
             <w:tcBorders>
               <w:top w:val="single" w:sz="4" w:space="0" w:color="000000"/>
               <w:left w:val="single" w:sz="4" w:space="0" w:color="000000"/>
@@ -5328,7 +5298,7 @@
         </w:trPr>
         <w:tc>
           <w:tcPr>
-            <w:tcW w:w="2406" w:type="dxa"/>
+            <w:tcW w:w="2405" w:type="dxa"/>
             <w:gridSpan w:val="4"/>
             <w:vMerge w:val="continue"/>
             <w:tcBorders>
@@ -5360,7 +5330,7 @@
         </w:tc>
         <w:tc>
           <w:tcPr>
-            <w:tcW w:w="2708" w:type="dxa"/>
+            <w:tcW w:w="2709" w:type="dxa"/>
             <w:gridSpan w:val="6"/>
             <w:vMerge w:val="continue"/>
             <w:tcBorders>
@@ -5392,7 +5362,7 @@
         </w:tc>
         <w:tc>
           <w:tcPr>
-            <w:tcW w:w="993" w:type="dxa"/>
+            <w:tcW w:w="992" w:type="dxa"/>
             <w:gridSpan w:val="2"/>
             <w:vMerge w:val="continue"/>
             <w:tcBorders>
@@ -5426,7 +5396,7 @@
         </w:tc>
         <w:tc>
           <w:tcPr>
-            <w:tcW w:w="2094" w:type="dxa"/>
+            <w:tcW w:w="2096" w:type="dxa"/>
             <w:gridSpan w:val="2"/>
             <w:tcBorders>
               <w:top w:val="single" w:sz="4" w:space="0" w:color="000000"/>
@@ -5457,7 +5427,7 @@
         </w:tc>
         <w:tc>
           <w:tcPr>
-            <w:tcW w:w="1997" w:type="dxa"/>
+            <w:tcW w:w="1995" w:type="dxa"/>
             <w:tcBorders>
               <w:top w:val="single" w:sz="4" w:space="0" w:color="000000"/>
               <w:left w:val="single" w:sz="4" w:space="0" w:color="000000"/>
@@ -5493,7 +5463,7 @@
         </w:trPr>
         <w:tc>
           <w:tcPr>
-            <w:tcW w:w="2406" w:type="dxa"/>
+            <w:tcW w:w="2405" w:type="dxa"/>
             <w:gridSpan w:val="4"/>
             <w:vMerge w:val="continue"/>
             <w:tcBorders>
@@ -5525,7 +5495,7 @@
         </w:tc>
         <w:tc>
           <w:tcPr>
-            <w:tcW w:w="2708" w:type="dxa"/>
+            <w:tcW w:w="2709" w:type="dxa"/>
             <w:gridSpan w:val="6"/>
             <w:vMerge w:val="continue"/>
             <w:tcBorders>
@@ -5557,7 +5527,7 @@
         </w:tc>
         <w:tc>
           <w:tcPr>
-            <w:tcW w:w="993" w:type="dxa"/>
+            <w:tcW w:w="992" w:type="dxa"/>
             <w:gridSpan w:val="2"/>
             <w:vMerge w:val="continue"/>
             <w:tcBorders>
@@ -5591,7 +5561,7 @@
         </w:tc>
         <w:tc>
           <w:tcPr>
-            <w:tcW w:w="2094" w:type="dxa"/>
+            <w:tcW w:w="2096" w:type="dxa"/>
             <w:gridSpan w:val="2"/>
             <w:tcBorders>
               <w:top w:val="single" w:sz="4" w:space="0" w:color="000000"/>
@@ -5623,7 +5593,7 @@
         </w:tc>
         <w:tc>
           <w:tcPr>
-            <w:tcW w:w="1997" w:type="dxa"/>
+            <w:tcW w:w="1995" w:type="dxa"/>
             <w:tcBorders>
               <w:top w:val="single" w:sz="4" w:space="0" w:color="000000"/>
               <w:left w:val="single" w:sz="4" w:space="0" w:color="000000"/>
@@ -5660,7 +5630,7 @@
         </w:trPr>
         <w:tc>
           <w:tcPr>
-            <w:tcW w:w="2406" w:type="dxa"/>
+            <w:tcW w:w="2405" w:type="dxa"/>
             <w:gridSpan w:val="4"/>
             <w:vMerge w:val="continue"/>
             <w:tcBorders>
@@ -5692,7 +5662,7 @@
         </w:tc>
         <w:tc>
           <w:tcPr>
-            <w:tcW w:w="2708" w:type="dxa"/>
+            <w:tcW w:w="2709" w:type="dxa"/>
             <w:gridSpan w:val="6"/>
             <w:vMerge w:val="continue"/>
             <w:tcBorders>
@@ -5724,7 +5694,7 @@
         </w:tc>
         <w:tc>
           <w:tcPr>
-            <w:tcW w:w="993" w:type="dxa"/>
+            <w:tcW w:w="992" w:type="dxa"/>
             <w:gridSpan w:val="2"/>
             <w:vMerge w:val="continue"/>
             <w:tcBorders>
@@ -5758,7 +5728,7 @@
         </w:tc>
         <w:tc>
           <w:tcPr>
-            <w:tcW w:w="2094" w:type="dxa"/>
+            <w:tcW w:w="2096" w:type="dxa"/>
             <w:gridSpan w:val="2"/>
             <w:tcBorders>
               <w:top w:val="single" w:sz="4" w:space="0" w:color="000000"/>
@@ -5789,7 +5759,7 @@
         </w:tc>
         <w:tc>
           <w:tcPr>
-            <w:tcW w:w="1997" w:type="dxa"/>
+            <w:tcW w:w="1995" w:type="dxa"/>
             <w:tcBorders>
               <w:top w:val="single" w:sz="4" w:space="0" w:color="000000"/>
               <w:left w:val="single" w:sz="4" w:space="0" w:color="000000"/>
@@ -5926,7 +5896,7 @@
         </w:tc>
         <w:tc>
           <w:tcPr>
-            <w:tcW w:w="1004" w:type="dxa"/>
+            <w:tcW w:w="1003" w:type="dxa"/>
             <w:gridSpan w:val="2"/>
             <w:tcBorders>
               <w:top w:val="single" w:sz="4" w:space="0" w:color="000000"/>
@@ -6095,7 +6065,7 @@
         </w:tc>
         <w:tc>
           <w:tcPr>
-            <w:tcW w:w="1004" w:type="dxa"/>
+            <w:tcW w:w="1003" w:type="dxa"/>
             <w:gridSpan w:val="2"/>
             <w:tcBorders>
               <w:top w:val="single" w:sz="4" w:space="0" w:color="000000"/>
@@ -6213,7 +6183,7 @@
           <w:p>
             <w:pPr>
               <w:pStyle w:val="Normal"/>
-              <w:shd w:fill="E6E6FF" w:val="clear"/>
+              <w:shd w:val="clear" w:fill="E6E6FF"/>
               <w:jc w:val="center"/>
               <w:rPr>
                 <w:rFonts w:ascii="Arial" w:hAnsi="Arial" w:cs="Arial"/>
@@ -6269,7 +6239,7 @@
         </w:tc>
         <w:tc>
           <w:tcPr>
-            <w:tcW w:w="993" w:type="dxa"/>
+            <w:tcW w:w="992" w:type="dxa"/>
             <w:gridSpan w:val="2"/>
             <w:vMerge w:val="restart"/>
             <w:tcBorders>
@@ -6304,7 +6274,7 @@
         </w:tc>
         <w:tc>
           <w:tcPr>
-            <w:tcW w:w="760" w:type="dxa"/>
+            <w:tcW w:w="761" w:type="dxa"/>
             <w:vMerge w:val="restart"/>
             <w:tcBorders>
               <w:top w:val="single" w:sz="4" w:space="0" w:color="000000"/>
@@ -6338,7 +6308,7 @@
         </w:tc>
         <w:tc>
           <w:tcPr>
-            <w:tcW w:w="1334" w:type="dxa"/>
+            <w:tcW w:w="1335" w:type="dxa"/>
             <w:vMerge w:val="restart"/>
             <w:tcBorders>
               <w:top w:val="single" w:sz="4" w:space="0" w:color="000000"/>
@@ -6372,7 +6342,7 @@
         </w:tc>
         <w:tc>
           <w:tcPr>
-            <w:tcW w:w="1997" w:type="dxa"/>
+            <w:tcW w:w="1995" w:type="dxa"/>
             <w:vMerge w:val="restart"/>
             <w:tcBorders>
               <w:top w:val="single" w:sz="4" w:space="0" w:color="000000"/>
@@ -6601,7 +6571,7 @@
         </w:tc>
         <w:tc>
           <w:tcPr>
-            <w:tcW w:w="993" w:type="dxa"/>
+            <w:tcW w:w="992" w:type="dxa"/>
             <w:gridSpan w:val="2"/>
             <w:vMerge w:val="continue"/>
             <w:tcBorders>
@@ -6636,7 +6606,7 @@
         </w:tc>
         <w:tc>
           <w:tcPr>
-            <w:tcW w:w="760" w:type="dxa"/>
+            <w:tcW w:w="761" w:type="dxa"/>
             <w:vMerge w:val="continue"/>
             <w:tcBorders>
               <w:top w:val="single" w:sz="4" w:space="0" w:color="000000"/>
@@ -6670,7 +6640,7 @@
         </w:tc>
         <w:tc>
           <w:tcPr>
-            <w:tcW w:w="1334" w:type="dxa"/>
+            <w:tcW w:w="1335" w:type="dxa"/>
             <w:vMerge w:val="continue"/>
             <w:tcBorders>
               <w:top w:val="single" w:sz="4" w:space="0" w:color="000000"/>
@@ -6704,7 +6674,7 @@
         </w:tc>
         <w:tc>
           <w:tcPr>
-            <w:tcW w:w="1997" w:type="dxa"/>
+            <w:tcW w:w="1995" w:type="dxa"/>
             <w:vMerge w:val="continue"/>
             <w:tcBorders>
               <w:top w:val="single" w:sz="4" w:space="0" w:color="000000"/>
@@ -6896,7 +6866,7 @@
         </w:tc>
         <w:tc>
           <w:tcPr>
-            <w:tcW w:w="993" w:type="dxa"/>
+            <w:tcW w:w="992" w:type="dxa"/>
             <w:gridSpan w:val="2"/>
             <w:tcBorders>
               <w:top w:val="single" w:sz="4" w:space="0" w:color="000000"/>
@@ -6927,7 +6897,7 @@
         </w:tc>
         <w:tc>
           <w:tcPr>
-            <w:tcW w:w="760" w:type="dxa"/>
+            <w:tcW w:w="761" w:type="dxa"/>
             <w:tcBorders>
               <w:top w:val="single" w:sz="4" w:space="0" w:color="000000"/>
               <w:left w:val="single" w:sz="4" w:space="0" w:color="000000"/>
@@ -6957,7 +6927,7 @@
         </w:tc>
         <w:tc>
           <w:tcPr>
-            <w:tcW w:w="1334" w:type="dxa"/>
+            <w:tcW w:w="1335" w:type="dxa"/>
             <w:tcBorders>
               <w:top w:val="single" w:sz="4" w:space="0" w:color="000000"/>
               <w:left w:val="single" w:sz="4" w:space="0" w:color="000000"/>
@@ -6987,7 +6957,7 @@
         </w:tc>
         <w:tc>
           <w:tcPr>
-            <w:tcW w:w="1997" w:type="dxa"/>
+            <w:tcW w:w="1995" w:type="dxa"/>
             <w:tcBorders>
               <w:top w:val="single" w:sz="4" w:space="0" w:color="000000"/>
               <w:left w:val="single" w:sz="4" w:space="0" w:color="000000"/>
@@ -7175,7 +7145,7 @@
         </w:tc>
         <w:tc>
           <w:tcPr>
-            <w:tcW w:w="993" w:type="dxa"/>
+            <w:tcW w:w="992" w:type="dxa"/>
             <w:gridSpan w:val="2"/>
             <w:tcBorders>
               <w:top w:val="single" w:sz="4" w:space="0" w:color="000000"/>
@@ -7206,67 +7176,67 @@
         </w:tc>
         <w:tc>
           <w:tcPr>
-            <w:tcW w:w="760" w:type="dxa"/>
-            <w:tcBorders>
-              <w:top w:val="single" w:sz="4" w:space="0" w:color="000000"/>
-              <w:left w:val="single" w:sz="4" w:space="0" w:color="000000"/>
-              <w:bottom w:val="single" w:sz="4" w:space="0" w:color="000000"/>
-            </w:tcBorders>
-          </w:tcPr>
-          <w:p>
-            <w:pPr>
-              <w:pStyle w:val="Normal"/>
-              <w:snapToGrid w:val="false"/>
-              <w:rPr>
-                <w:rFonts w:ascii="Arial" w:hAnsi="Arial" w:cs="Arial"/>
-                <w:sz w:val="22"/>
-                <w:szCs w:val="22"/>
-                <w:lang w:eastAsia="en-US"/>
-              </w:rPr>
-            </w:pPr>
-            <w:r>
-              <w:rPr>
-                <w:rFonts w:cs="Arial" w:ascii="Arial" w:hAnsi="Arial"/>
-                <w:sz w:val="22"/>
-                <w:szCs w:val="22"/>
-                <w:lang w:eastAsia="en-US"/>
-              </w:rPr>
-            </w:r>
-          </w:p>
-        </w:tc>
-        <w:tc>
-          <w:tcPr>
-            <w:tcW w:w="1334" w:type="dxa"/>
-            <w:tcBorders>
-              <w:top w:val="single" w:sz="4" w:space="0" w:color="000000"/>
-              <w:left w:val="single" w:sz="4" w:space="0" w:color="000000"/>
-              <w:bottom w:val="single" w:sz="4" w:space="0" w:color="000000"/>
-            </w:tcBorders>
-          </w:tcPr>
-          <w:p>
-            <w:pPr>
-              <w:pStyle w:val="Normal"/>
-              <w:snapToGrid w:val="false"/>
-              <w:rPr>
-                <w:rFonts w:ascii="Arial" w:hAnsi="Arial" w:cs="Arial"/>
-                <w:sz w:val="22"/>
-                <w:szCs w:val="22"/>
-                <w:lang w:eastAsia="en-US"/>
-              </w:rPr>
-            </w:pPr>
-            <w:r>
-              <w:rPr>
-                <w:rFonts w:cs="Arial" w:ascii="Arial" w:hAnsi="Arial"/>
-                <w:sz w:val="22"/>
-                <w:szCs w:val="22"/>
-                <w:lang w:eastAsia="en-US"/>
-              </w:rPr>
-            </w:r>
-          </w:p>
-        </w:tc>
-        <w:tc>
-          <w:tcPr>
-            <w:tcW w:w="1997" w:type="dxa"/>
+            <w:tcW w:w="761" w:type="dxa"/>
+            <w:tcBorders>
+              <w:top w:val="single" w:sz="4" w:space="0" w:color="000000"/>
+              <w:left w:val="single" w:sz="4" w:space="0" w:color="000000"/>
+              <w:bottom w:val="single" w:sz="4" w:space="0" w:color="000000"/>
+            </w:tcBorders>
+          </w:tcPr>
+          <w:p>
+            <w:pPr>
+              <w:pStyle w:val="Normal"/>
+              <w:snapToGrid w:val="false"/>
+              <w:rPr>
+                <w:rFonts w:ascii="Arial" w:hAnsi="Arial" w:cs="Arial"/>
+                <w:sz w:val="22"/>
+                <w:szCs w:val="22"/>
+                <w:lang w:eastAsia="en-US"/>
+              </w:rPr>
+            </w:pPr>
+            <w:r>
+              <w:rPr>
+                <w:rFonts w:cs="Arial" w:ascii="Arial" w:hAnsi="Arial"/>
+                <w:sz w:val="22"/>
+                <w:szCs w:val="22"/>
+                <w:lang w:eastAsia="en-US"/>
+              </w:rPr>
+            </w:r>
+          </w:p>
+        </w:tc>
+        <w:tc>
+          <w:tcPr>
+            <w:tcW w:w="1335" w:type="dxa"/>
+            <w:tcBorders>
+              <w:top w:val="single" w:sz="4" w:space="0" w:color="000000"/>
+              <w:left w:val="single" w:sz="4" w:space="0" w:color="000000"/>
+              <w:bottom w:val="single" w:sz="4" w:space="0" w:color="000000"/>
+            </w:tcBorders>
+          </w:tcPr>
+          <w:p>
+            <w:pPr>
+              <w:pStyle w:val="Normal"/>
+              <w:snapToGrid w:val="false"/>
+              <w:rPr>
+                <w:rFonts w:ascii="Arial" w:hAnsi="Arial" w:cs="Arial"/>
+                <w:sz w:val="22"/>
+                <w:szCs w:val="22"/>
+                <w:lang w:eastAsia="en-US"/>
+              </w:rPr>
+            </w:pPr>
+            <w:r>
+              <w:rPr>
+                <w:rFonts w:cs="Arial" w:ascii="Arial" w:hAnsi="Arial"/>
+                <w:sz w:val="22"/>
+                <w:szCs w:val="22"/>
+                <w:lang w:eastAsia="en-US"/>
+              </w:rPr>
+            </w:r>
+          </w:p>
+        </w:tc>
+        <w:tc>
+          <w:tcPr>
+            <w:tcW w:w="1995" w:type="dxa"/>
             <w:tcBorders>
               <w:top w:val="single" w:sz="4" w:space="0" w:color="000000"/>
               <w:left w:val="single" w:sz="4" w:space="0" w:color="000000"/>
@@ -7454,7 +7424,7 @@
         </w:tc>
         <w:tc>
           <w:tcPr>
-            <w:tcW w:w="993" w:type="dxa"/>
+            <w:tcW w:w="992" w:type="dxa"/>
             <w:gridSpan w:val="2"/>
             <w:tcBorders>
               <w:top w:val="single" w:sz="4" w:space="0" w:color="000000"/>
@@ -7485,67 +7455,67 @@
         </w:tc>
         <w:tc>
           <w:tcPr>
-            <w:tcW w:w="760" w:type="dxa"/>
-            <w:tcBorders>
-              <w:top w:val="single" w:sz="4" w:space="0" w:color="000000"/>
-              <w:left w:val="single" w:sz="4" w:space="0" w:color="000000"/>
-              <w:bottom w:val="single" w:sz="4" w:space="0" w:color="000000"/>
-            </w:tcBorders>
-          </w:tcPr>
-          <w:p>
-            <w:pPr>
-              <w:pStyle w:val="Normal"/>
-              <w:snapToGrid w:val="false"/>
-              <w:rPr>
-                <w:rFonts w:ascii="Arial" w:hAnsi="Arial" w:cs="Arial"/>
-                <w:sz w:val="22"/>
-                <w:szCs w:val="22"/>
-                <w:lang w:eastAsia="en-US"/>
-              </w:rPr>
-            </w:pPr>
-            <w:r>
-              <w:rPr>
-                <w:rFonts w:cs="Arial" w:ascii="Arial" w:hAnsi="Arial"/>
-                <w:sz w:val="22"/>
-                <w:szCs w:val="22"/>
-                <w:lang w:eastAsia="en-US"/>
-              </w:rPr>
-            </w:r>
-          </w:p>
-        </w:tc>
-        <w:tc>
-          <w:tcPr>
-            <w:tcW w:w="1334" w:type="dxa"/>
-            <w:tcBorders>
-              <w:top w:val="single" w:sz="4" w:space="0" w:color="000000"/>
-              <w:left w:val="single" w:sz="4" w:space="0" w:color="000000"/>
-              <w:bottom w:val="single" w:sz="4" w:space="0" w:color="000000"/>
-            </w:tcBorders>
-          </w:tcPr>
-          <w:p>
-            <w:pPr>
-              <w:pStyle w:val="Normal"/>
-              <w:snapToGrid w:val="false"/>
-              <w:rPr>
-                <w:rFonts w:ascii="Arial" w:hAnsi="Arial" w:cs="Arial"/>
-                <w:sz w:val="22"/>
-                <w:szCs w:val="22"/>
-                <w:lang w:eastAsia="en-US"/>
-              </w:rPr>
-            </w:pPr>
-            <w:r>
-              <w:rPr>
-                <w:rFonts w:cs="Arial" w:ascii="Arial" w:hAnsi="Arial"/>
-                <w:sz w:val="22"/>
-                <w:szCs w:val="22"/>
-                <w:lang w:eastAsia="en-US"/>
-              </w:rPr>
-            </w:r>
-          </w:p>
-        </w:tc>
-        <w:tc>
-          <w:tcPr>
-            <w:tcW w:w="1997" w:type="dxa"/>
+            <w:tcW w:w="761" w:type="dxa"/>
+            <w:tcBorders>
+              <w:top w:val="single" w:sz="4" w:space="0" w:color="000000"/>
+              <w:left w:val="single" w:sz="4" w:space="0" w:color="000000"/>
+              <w:bottom w:val="single" w:sz="4" w:space="0" w:color="000000"/>
+            </w:tcBorders>
+          </w:tcPr>
+          <w:p>
+            <w:pPr>
+              <w:pStyle w:val="Normal"/>
+              <w:snapToGrid w:val="false"/>
+              <w:rPr>
+                <w:rFonts w:ascii="Arial" w:hAnsi="Arial" w:cs="Arial"/>
+                <w:sz w:val="22"/>
+                <w:szCs w:val="22"/>
+                <w:lang w:eastAsia="en-US"/>
+              </w:rPr>
+            </w:pPr>
+            <w:r>
+              <w:rPr>
+                <w:rFonts w:cs="Arial" w:ascii="Arial" w:hAnsi="Arial"/>
+                <w:sz w:val="22"/>
+                <w:szCs w:val="22"/>
+                <w:lang w:eastAsia="en-US"/>
+              </w:rPr>
+            </w:r>
+          </w:p>
+        </w:tc>
+        <w:tc>
+          <w:tcPr>
+            <w:tcW w:w="1335" w:type="dxa"/>
+            <w:tcBorders>
+              <w:top w:val="single" w:sz="4" w:space="0" w:color="000000"/>
+              <w:left w:val="single" w:sz="4" w:space="0" w:color="000000"/>
+              <w:bottom w:val="single" w:sz="4" w:space="0" w:color="000000"/>
+            </w:tcBorders>
+          </w:tcPr>
+          <w:p>
+            <w:pPr>
+              <w:pStyle w:val="Normal"/>
+              <w:snapToGrid w:val="false"/>
+              <w:rPr>
+                <w:rFonts w:ascii="Arial" w:hAnsi="Arial" w:cs="Arial"/>
+                <w:sz w:val="22"/>
+                <w:szCs w:val="22"/>
+                <w:lang w:eastAsia="en-US"/>
+              </w:rPr>
+            </w:pPr>
+            <w:r>
+              <w:rPr>
+                <w:rFonts w:cs="Arial" w:ascii="Arial" w:hAnsi="Arial"/>
+                <w:sz w:val="22"/>
+                <w:szCs w:val="22"/>
+                <w:lang w:eastAsia="en-US"/>
+              </w:rPr>
+            </w:r>
+          </w:p>
+        </w:tc>
+        <w:tc>
+          <w:tcPr>
+            <w:tcW w:w="1995" w:type="dxa"/>
             <w:tcBorders>
               <w:top w:val="single" w:sz="4" w:space="0" w:color="000000"/>
               <w:left w:val="single" w:sz="4" w:space="0" w:color="000000"/>
@@ -7733,7 +7703,7 @@
         </w:tc>
         <w:tc>
           <w:tcPr>
-            <w:tcW w:w="993" w:type="dxa"/>
+            <w:tcW w:w="992" w:type="dxa"/>
             <w:gridSpan w:val="2"/>
             <w:tcBorders>
               <w:top w:val="single" w:sz="4" w:space="0" w:color="000000"/>
@@ -7764,67 +7734,67 @@
         </w:tc>
         <w:tc>
           <w:tcPr>
-            <w:tcW w:w="760" w:type="dxa"/>
-            <w:tcBorders>
-              <w:top w:val="single" w:sz="4" w:space="0" w:color="000000"/>
-              <w:left w:val="single" w:sz="4" w:space="0" w:color="000000"/>
-              <w:bottom w:val="single" w:sz="4" w:space="0" w:color="000000"/>
-            </w:tcBorders>
-          </w:tcPr>
-          <w:p>
-            <w:pPr>
-              <w:pStyle w:val="Normal"/>
-              <w:snapToGrid w:val="false"/>
-              <w:rPr>
-                <w:rFonts w:ascii="Arial" w:hAnsi="Arial" w:cs="Arial"/>
-                <w:sz w:val="22"/>
-                <w:szCs w:val="22"/>
-                <w:lang w:eastAsia="en-US"/>
-              </w:rPr>
-            </w:pPr>
-            <w:r>
-              <w:rPr>
-                <w:rFonts w:cs="Arial" w:ascii="Arial" w:hAnsi="Arial"/>
-                <w:sz w:val="22"/>
-                <w:szCs w:val="22"/>
-                <w:lang w:eastAsia="en-US"/>
-              </w:rPr>
-            </w:r>
-          </w:p>
-        </w:tc>
-        <w:tc>
-          <w:tcPr>
-            <w:tcW w:w="1334" w:type="dxa"/>
-            <w:tcBorders>
-              <w:top w:val="single" w:sz="4" w:space="0" w:color="000000"/>
-              <w:left w:val="single" w:sz="4" w:space="0" w:color="000000"/>
-              <w:bottom w:val="single" w:sz="4" w:space="0" w:color="000000"/>
-            </w:tcBorders>
-          </w:tcPr>
-          <w:p>
-            <w:pPr>
-              <w:pStyle w:val="Normal"/>
-              <w:snapToGrid w:val="false"/>
-              <w:rPr>
-                <w:rFonts w:ascii="Arial" w:hAnsi="Arial" w:cs="Arial"/>
-                <w:sz w:val="22"/>
-                <w:szCs w:val="22"/>
-                <w:lang w:eastAsia="en-US"/>
-              </w:rPr>
-            </w:pPr>
-            <w:r>
-              <w:rPr>
-                <w:rFonts w:cs="Arial" w:ascii="Arial" w:hAnsi="Arial"/>
-                <w:sz w:val="22"/>
-                <w:szCs w:val="22"/>
-                <w:lang w:eastAsia="en-US"/>
-              </w:rPr>
-            </w:r>
-          </w:p>
-        </w:tc>
-        <w:tc>
-          <w:tcPr>
-            <w:tcW w:w="1997" w:type="dxa"/>
+            <w:tcW w:w="761" w:type="dxa"/>
+            <w:tcBorders>
+              <w:top w:val="single" w:sz="4" w:space="0" w:color="000000"/>
+              <w:left w:val="single" w:sz="4" w:space="0" w:color="000000"/>
+              <w:bottom w:val="single" w:sz="4" w:space="0" w:color="000000"/>
+            </w:tcBorders>
+          </w:tcPr>
+          <w:p>
+            <w:pPr>
+              <w:pStyle w:val="Normal"/>
+              <w:snapToGrid w:val="false"/>
+              <w:rPr>
+                <w:rFonts w:ascii="Arial" w:hAnsi="Arial" w:cs="Arial"/>
+                <w:sz w:val="22"/>
+                <w:szCs w:val="22"/>
+                <w:lang w:eastAsia="en-US"/>
+              </w:rPr>
+            </w:pPr>
+            <w:r>
+              <w:rPr>
+                <w:rFonts w:cs="Arial" w:ascii="Arial" w:hAnsi="Arial"/>
+                <w:sz w:val="22"/>
+                <w:szCs w:val="22"/>
+                <w:lang w:eastAsia="en-US"/>
+              </w:rPr>
+            </w:r>
+          </w:p>
+        </w:tc>
+        <w:tc>
+          <w:tcPr>
+            <w:tcW w:w="1335" w:type="dxa"/>
+            <w:tcBorders>
+              <w:top w:val="single" w:sz="4" w:space="0" w:color="000000"/>
+              <w:left w:val="single" w:sz="4" w:space="0" w:color="000000"/>
+              <w:bottom w:val="single" w:sz="4" w:space="0" w:color="000000"/>
+            </w:tcBorders>
+          </w:tcPr>
+          <w:p>
+            <w:pPr>
+              <w:pStyle w:val="Normal"/>
+              <w:snapToGrid w:val="false"/>
+              <w:rPr>
+                <w:rFonts w:ascii="Arial" w:hAnsi="Arial" w:cs="Arial"/>
+                <w:sz w:val="22"/>
+                <w:szCs w:val="22"/>
+                <w:lang w:eastAsia="en-US"/>
+              </w:rPr>
+            </w:pPr>
+            <w:r>
+              <w:rPr>
+                <w:rFonts w:cs="Arial" w:ascii="Arial" w:hAnsi="Arial"/>
+                <w:sz w:val="22"/>
+                <w:szCs w:val="22"/>
+                <w:lang w:eastAsia="en-US"/>
+              </w:rPr>
+            </w:r>
+          </w:p>
+        </w:tc>
+        <w:tc>
+          <w:tcPr>
+            <w:tcW w:w="1995" w:type="dxa"/>
             <w:tcBorders>
               <w:top w:val="single" w:sz="4" w:space="0" w:color="000000"/>
               <w:left w:val="single" w:sz="4" w:space="0" w:color="000000"/>
@@ -8012,7 +7982,7 @@
         </w:tc>
         <w:tc>
           <w:tcPr>
-            <w:tcW w:w="993" w:type="dxa"/>
+            <w:tcW w:w="992" w:type="dxa"/>
             <w:gridSpan w:val="2"/>
             <w:tcBorders>
               <w:top w:val="single" w:sz="4" w:space="0" w:color="000000"/>
@@ -8043,67 +8013,67 @@
         </w:tc>
         <w:tc>
           <w:tcPr>
-            <w:tcW w:w="760" w:type="dxa"/>
-            <w:tcBorders>
-              <w:top w:val="single" w:sz="4" w:space="0" w:color="000000"/>
-              <w:left w:val="single" w:sz="4" w:space="0" w:color="000000"/>
-              <w:bottom w:val="single" w:sz="4" w:space="0" w:color="000000"/>
-            </w:tcBorders>
-          </w:tcPr>
-          <w:p>
-            <w:pPr>
-              <w:pStyle w:val="Normal"/>
-              <w:snapToGrid w:val="false"/>
-              <w:rPr>
-                <w:rFonts w:ascii="Arial" w:hAnsi="Arial" w:cs="Arial"/>
-                <w:sz w:val="22"/>
-                <w:szCs w:val="22"/>
-                <w:lang w:eastAsia="en-US"/>
-              </w:rPr>
-            </w:pPr>
-            <w:r>
-              <w:rPr>
-                <w:rFonts w:cs="Arial" w:ascii="Arial" w:hAnsi="Arial"/>
-                <w:sz w:val="22"/>
-                <w:szCs w:val="22"/>
-                <w:lang w:eastAsia="en-US"/>
-              </w:rPr>
-            </w:r>
-          </w:p>
-        </w:tc>
-        <w:tc>
-          <w:tcPr>
-            <w:tcW w:w="1334" w:type="dxa"/>
-            <w:tcBorders>
-              <w:top w:val="single" w:sz="4" w:space="0" w:color="000000"/>
-              <w:left w:val="single" w:sz="4" w:space="0" w:color="000000"/>
-              <w:bottom w:val="single" w:sz="4" w:space="0" w:color="000000"/>
-            </w:tcBorders>
-          </w:tcPr>
-          <w:p>
-            <w:pPr>
-              <w:pStyle w:val="Normal"/>
-              <w:snapToGrid w:val="false"/>
-              <w:rPr>
-                <w:rFonts w:ascii="Arial" w:hAnsi="Arial" w:cs="Arial"/>
-                <w:sz w:val="22"/>
-                <w:szCs w:val="22"/>
-                <w:lang w:eastAsia="en-US"/>
-              </w:rPr>
-            </w:pPr>
-            <w:r>
-              <w:rPr>
-                <w:rFonts w:cs="Arial" w:ascii="Arial" w:hAnsi="Arial"/>
-                <w:sz w:val="22"/>
-                <w:szCs w:val="22"/>
-                <w:lang w:eastAsia="en-US"/>
-              </w:rPr>
-            </w:r>
-          </w:p>
-        </w:tc>
-        <w:tc>
-          <w:tcPr>
-            <w:tcW w:w="1997" w:type="dxa"/>
+            <w:tcW w:w="761" w:type="dxa"/>
+            <w:tcBorders>
+              <w:top w:val="single" w:sz="4" w:space="0" w:color="000000"/>
+              <w:left w:val="single" w:sz="4" w:space="0" w:color="000000"/>
+              <w:bottom w:val="single" w:sz="4" w:space="0" w:color="000000"/>
+            </w:tcBorders>
+          </w:tcPr>
+          <w:p>
+            <w:pPr>
+              <w:pStyle w:val="Normal"/>
+              <w:snapToGrid w:val="false"/>
+              <w:rPr>
+                <w:rFonts w:ascii="Arial" w:hAnsi="Arial" w:cs="Arial"/>
+                <w:sz w:val="22"/>
+                <w:szCs w:val="22"/>
+                <w:lang w:eastAsia="en-US"/>
+              </w:rPr>
+            </w:pPr>
+            <w:r>
+              <w:rPr>
+                <w:rFonts w:cs="Arial" w:ascii="Arial" w:hAnsi="Arial"/>
+                <w:sz w:val="22"/>
+                <w:szCs w:val="22"/>
+                <w:lang w:eastAsia="en-US"/>
+              </w:rPr>
+            </w:r>
+          </w:p>
+        </w:tc>
+        <w:tc>
+          <w:tcPr>
+            <w:tcW w:w="1335" w:type="dxa"/>
+            <w:tcBorders>
+              <w:top w:val="single" w:sz="4" w:space="0" w:color="000000"/>
+              <w:left w:val="single" w:sz="4" w:space="0" w:color="000000"/>
+              <w:bottom w:val="single" w:sz="4" w:space="0" w:color="000000"/>
+            </w:tcBorders>
+          </w:tcPr>
+          <w:p>
+            <w:pPr>
+              <w:pStyle w:val="Normal"/>
+              <w:snapToGrid w:val="false"/>
+              <w:rPr>
+                <w:rFonts w:ascii="Arial" w:hAnsi="Arial" w:cs="Arial"/>
+                <w:sz w:val="22"/>
+                <w:szCs w:val="22"/>
+                <w:lang w:eastAsia="en-US"/>
+              </w:rPr>
+            </w:pPr>
+            <w:r>
+              <w:rPr>
+                <w:rFonts w:cs="Arial" w:ascii="Arial" w:hAnsi="Arial"/>
+                <w:sz w:val="22"/>
+                <w:szCs w:val="22"/>
+                <w:lang w:eastAsia="en-US"/>
+              </w:rPr>
+            </w:r>
+          </w:p>
+        </w:tc>
+        <w:tc>
+          <w:tcPr>
+            <w:tcW w:w="1995" w:type="dxa"/>
             <w:tcBorders>
               <w:top w:val="single" w:sz="4" w:space="0" w:color="000000"/>
               <w:left w:val="single" w:sz="4" w:space="0" w:color="000000"/>
@@ -8296,7 +8266,7 @@
         </w:tc>
         <w:tc>
           <w:tcPr>
-            <w:tcW w:w="993" w:type="dxa"/>
+            <w:tcW w:w="992" w:type="dxa"/>
             <w:gridSpan w:val="2"/>
             <w:tcBorders>
               <w:top w:val="single" w:sz="4" w:space="0" w:color="000000"/>
@@ -8327,67 +8297,67 @@
         </w:tc>
         <w:tc>
           <w:tcPr>
-            <w:tcW w:w="760" w:type="dxa"/>
-            <w:tcBorders>
-              <w:top w:val="single" w:sz="4" w:space="0" w:color="000000"/>
-              <w:left w:val="single" w:sz="4" w:space="0" w:color="000000"/>
-              <w:bottom w:val="single" w:sz="4" w:space="0" w:color="000000"/>
-            </w:tcBorders>
-          </w:tcPr>
-          <w:p>
-            <w:pPr>
-              <w:pStyle w:val="Normal"/>
-              <w:snapToGrid w:val="false"/>
-              <w:rPr>
-                <w:rFonts w:ascii="Arial" w:hAnsi="Arial" w:cs="Arial"/>
-                <w:sz w:val="22"/>
-                <w:szCs w:val="22"/>
-                <w:lang w:eastAsia="en-US"/>
-              </w:rPr>
-            </w:pPr>
-            <w:r>
-              <w:rPr>
-                <w:rFonts w:cs="Arial" w:ascii="Arial" w:hAnsi="Arial"/>
-                <w:sz w:val="22"/>
-                <w:szCs w:val="22"/>
-                <w:lang w:eastAsia="en-US"/>
-              </w:rPr>
-            </w:r>
-          </w:p>
-        </w:tc>
-        <w:tc>
-          <w:tcPr>
-            <w:tcW w:w="1334" w:type="dxa"/>
-            <w:tcBorders>
-              <w:top w:val="single" w:sz="4" w:space="0" w:color="000000"/>
-              <w:left w:val="single" w:sz="4" w:space="0" w:color="000000"/>
-              <w:bottom w:val="single" w:sz="4" w:space="0" w:color="000000"/>
-            </w:tcBorders>
-          </w:tcPr>
-          <w:p>
-            <w:pPr>
-              <w:pStyle w:val="Normal"/>
-              <w:snapToGrid w:val="false"/>
-              <w:rPr>
-                <w:rFonts w:ascii="Arial" w:hAnsi="Arial" w:cs="Arial"/>
-                <w:sz w:val="22"/>
-                <w:szCs w:val="22"/>
-                <w:lang w:eastAsia="en-US"/>
-              </w:rPr>
-            </w:pPr>
-            <w:r>
-              <w:rPr>
-                <w:rFonts w:cs="Arial" w:ascii="Arial" w:hAnsi="Arial"/>
-                <w:sz w:val="22"/>
-                <w:szCs w:val="22"/>
-                <w:lang w:eastAsia="en-US"/>
-              </w:rPr>
-            </w:r>
-          </w:p>
-        </w:tc>
-        <w:tc>
-          <w:tcPr>
-            <w:tcW w:w="1997" w:type="dxa"/>
+            <w:tcW w:w="761" w:type="dxa"/>
+            <w:tcBorders>
+              <w:top w:val="single" w:sz="4" w:space="0" w:color="000000"/>
+              <w:left w:val="single" w:sz="4" w:space="0" w:color="000000"/>
+              <w:bottom w:val="single" w:sz="4" w:space="0" w:color="000000"/>
+            </w:tcBorders>
+          </w:tcPr>
+          <w:p>
+            <w:pPr>
+              <w:pStyle w:val="Normal"/>
+              <w:snapToGrid w:val="false"/>
+              <w:rPr>
+                <w:rFonts w:ascii="Arial" w:hAnsi="Arial" w:cs="Arial"/>
+                <w:sz w:val="22"/>
+                <w:szCs w:val="22"/>
+                <w:lang w:eastAsia="en-US"/>
+              </w:rPr>
+            </w:pPr>
+            <w:r>
+              <w:rPr>
+                <w:rFonts w:cs="Arial" w:ascii="Arial" w:hAnsi="Arial"/>
+                <w:sz w:val="22"/>
+                <w:szCs w:val="22"/>
+                <w:lang w:eastAsia="en-US"/>
+              </w:rPr>
+            </w:r>
+          </w:p>
+        </w:tc>
+        <w:tc>
+          <w:tcPr>
+            <w:tcW w:w="1335" w:type="dxa"/>
+            <w:tcBorders>
+              <w:top w:val="single" w:sz="4" w:space="0" w:color="000000"/>
+              <w:left w:val="single" w:sz="4" w:space="0" w:color="000000"/>
+              <w:bottom w:val="single" w:sz="4" w:space="0" w:color="000000"/>
+            </w:tcBorders>
+          </w:tcPr>
+          <w:p>
+            <w:pPr>
+              <w:pStyle w:val="Normal"/>
+              <w:snapToGrid w:val="false"/>
+              <w:rPr>
+                <w:rFonts w:ascii="Arial" w:hAnsi="Arial" w:cs="Arial"/>
+                <w:sz w:val="22"/>
+                <w:szCs w:val="22"/>
+                <w:lang w:eastAsia="en-US"/>
+              </w:rPr>
+            </w:pPr>
+            <w:r>
+              <w:rPr>
+                <w:rFonts w:cs="Arial" w:ascii="Arial" w:hAnsi="Arial"/>
+                <w:sz w:val="22"/>
+                <w:szCs w:val="22"/>
+                <w:lang w:eastAsia="en-US"/>
+              </w:rPr>
+            </w:r>
+          </w:p>
+        </w:tc>
+        <w:tc>
+          <w:tcPr>
+            <w:tcW w:w="1995" w:type="dxa"/>
             <w:tcBorders>
               <w:top w:val="single" w:sz="4" w:space="0" w:color="000000"/>
               <w:left w:val="single" w:sz="4" w:space="0" w:color="000000"/>
@@ -8577,7 +8547,7 @@
         </w:tc>
         <w:tc>
           <w:tcPr>
-            <w:tcW w:w="993" w:type="dxa"/>
+            <w:tcW w:w="992" w:type="dxa"/>
             <w:gridSpan w:val="2"/>
             <w:tcBorders>
               <w:top w:val="single" w:sz="4" w:space="0" w:color="000000"/>
@@ -8608,67 +8578,67 @@
         </w:tc>
         <w:tc>
           <w:tcPr>
-            <w:tcW w:w="760" w:type="dxa"/>
-            <w:tcBorders>
-              <w:top w:val="single" w:sz="4" w:space="0" w:color="000000"/>
-              <w:left w:val="single" w:sz="4" w:space="0" w:color="000000"/>
-              <w:bottom w:val="single" w:sz="4" w:space="0" w:color="000000"/>
-            </w:tcBorders>
-          </w:tcPr>
-          <w:p>
-            <w:pPr>
-              <w:pStyle w:val="Normal"/>
-              <w:snapToGrid w:val="false"/>
-              <w:rPr>
-                <w:rFonts w:ascii="Arial" w:hAnsi="Arial" w:cs="Arial"/>
-                <w:sz w:val="22"/>
-                <w:szCs w:val="22"/>
-                <w:lang w:eastAsia="en-US"/>
-              </w:rPr>
-            </w:pPr>
-            <w:r>
-              <w:rPr>
-                <w:rFonts w:cs="Arial" w:ascii="Arial" w:hAnsi="Arial"/>
-                <w:sz w:val="22"/>
-                <w:szCs w:val="22"/>
-                <w:lang w:eastAsia="en-US"/>
-              </w:rPr>
-            </w:r>
-          </w:p>
-        </w:tc>
-        <w:tc>
-          <w:tcPr>
-            <w:tcW w:w="1334" w:type="dxa"/>
-            <w:tcBorders>
-              <w:top w:val="single" w:sz="4" w:space="0" w:color="000000"/>
-              <w:left w:val="single" w:sz="4" w:space="0" w:color="000000"/>
-              <w:bottom w:val="single" w:sz="4" w:space="0" w:color="000000"/>
-            </w:tcBorders>
-          </w:tcPr>
-          <w:p>
-            <w:pPr>
-              <w:pStyle w:val="Normal"/>
-              <w:snapToGrid w:val="false"/>
-              <w:rPr>
-                <w:rFonts w:ascii="Arial" w:hAnsi="Arial" w:cs="Arial"/>
-                <w:sz w:val="22"/>
-                <w:szCs w:val="22"/>
-                <w:lang w:eastAsia="en-US"/>
-              </w:rPr>
-            </w:pPr>
-            <w:r>
-              <w:rPr>
-                <w:rFonts w:cs="Arial" w:ascii="Arial" w:hAnsi="Arial"/>
-                <w:sz w:val="22"/>
-                <w:szCs w:val="22"/>
-                <w:lang w:eastAsia="en-US"/>
-              </w:rPr>
-            </w:r>
-          </w:p>
-        </w:tc>
-        <w:tc>
-          <w:tcPr>
-            <w:tcW w:w="1997" w:type="dxa"/>
+            <w:tcW w:w="761" w:type="dxa"/>
+            <w:tcBorders>
+              <w:top w:val="single" w:sz="4" w:space="0" w:color="000000"/>
+              <w:left w:val="single" w:sz="4" w:space="0" w:color="000000"/>
+              <w:bottom w:val="single" w:sz="4" w:space="0" w:color="000000"/>
+            </w:tcBorders>
+          </w:tcPr>
+          <w:p>
+            <w:pPr>
+              <w:pStyle w:val="Normal"/>
+              <w:snapToGrid w:val="false"/>
+              <w:rPr>
+                <w:rFonts w:ascii="Arial" w:hAnsi="Arial" w:cs="Arial"/>
+                <w:sz w:val="22"/>
+                <w:szCs w:val="22"/>
+                <w:lang w:eastAsia="en-US"/>
+              </w:rPr>
+            </w:pPr>
+            <w:r>
+              <w:rPr>
+                <w:rFonts w:cs="Arial" w:ascii="Arial" w:hAnsi="Arial"/>
+                <w:sz w:val="22"/>
+                <w:szCs w:val="22"/>
+                <w:lang w:eastAsia="en-US"/>
+              </w:rPr>
+            </w:r>
+          </w:p>
+        </w:tc>
+        <w:tc>
+          <w:tcPr>
+            <w:tcW w:w="1335" w:type="dxa"/>
+            <w:tcBorders>
+              <w:top w:val="single" w:sz="4" w:space="0" w:color="000000"/>
+              <w:left w:val="single" w:sz="4" w:space="0" w:color="000000"/>
+              <w:bottom w:val="single" w:sz="4" w:space="0" w:color="000000"/>
+            </w:tcBorders>
+          </w:tcPr>
+          <w:p>
+            <w:pPr>
+              <w:pStyle w:val="Normal"/>
+              <w:snapToGrid w:val="false"/>
+              <w:rPr>
+                <w:rFonts w:ascii="Arial" w:hAnsi="Arial" w:cs="Arial"/>
+                <w:sz w:val="22"/>
+                <w:szCs w:val="22"/>
+                <w:lang w:eastAsia="en-US"/>
+              </w:rPr>
+            </w:pPr>
+            <w:r>
+              <w:rPr>
+                <w:rFonts w:cs="Arial" w:ascii="Arial" w:hAnsi="Arial"/>
+                <w:sz w:val="22"/>
+                <w:szCs w:val="22"/>
+                <w:lang w:eastAsia="en-US"/>
+              </w:rPr>
+            </w:r>
+          </w:p>
+        </w:tc>
+        <w:tc>
+          <w:tcPr>
+            <w:tcW w:w="1995" w:type="dxa"/>
             <w:tcBorders>
               <w:top w:val="single" w:sz="4" w:space="0" w:color="000000"/>
               <w:left w:val="single" w:sz="4" w:space="0" w:color="000000"/>
@@ -8856,7 +8826,7 @@
         </w:tc>
         <w:tc>
           <w:tcPr>
-            <w:tcW w:w="993" w:type="dxa"/>
+            <w:tcW w:w="992" w:type="dxa"/>
             <w:gridSpan w:val="2"/>
             <w:tcBorders>
               <w:top w:val="single" w:sz="4" w:space="0" w:color="000000"/>
@@ -8887,67 +8857,67 @@
         </w:tc>
         <w:tc>
           <w:tcPr>
-            <w:tcW w:w="760" w:type="dxa"/>
-            <w:tcBorders>
-              <w:top w:val="single" w:sz="4" w:space="0" w:color="000000"/>
-              <w:left w:val="single" w:sz="4" w:space="0" w:color="000000"/>
-              <w:bottom w:val="single" w:sz="4" w:space="0" w:color="000000"/>
-            </w:tcBorders>
-          </w:tcPr>
-          <w:p>
-            <w:pPr>
-              <w:pStyle w:val="Normal"/>
-              <w:snapToGrid w:val="false"/>
-              <w:rPr>
-                <w:rFonts w:ascii="Arial" w:hAnsi="Arial" w:cs="Arial"/>
-                <w:sz w:val="22"/>
-                <w:szCs w:val="22"/>
-                <w:lang w:eastAsia="en-US"/>
-              </w:rPr>
-            </w:pPr>
-            <w:r>
-              <w:rPr>
-                <w:rFonts w:cs="Arial" w:ascii="Arial" w:hAnsi="Arial"/>
-                <w:sz w:val="22"/>
-                <w:szCs w:val="22"/>
-                <w:lang w:eastAsia="en-US"/>
-              </w:rPr>
-            </w:r>
-          </w:p>
-        </w:tc>
-        <w:tc>
-          <w:tcPr>
-            <w:tcW w:w="1334" w:type="dxa"/>
-            <w:tcBorders>
-              <w:top w:val="single" w:sz="4" w:space="0" w:color="000000"/>
-              <w:left w:val="single" w:sz="4" w:space="0" w:color="000000"/>
-              <w:bottom w:val="single" w:sz="4" w:space="0" w:color="000000"/>
-            </w:tcBorders>
-          </w:tcPr>
-          <w:p>
-            <w:pPr>
-              <w:pStyle w:val="Normal"/>
-              <w:snapToGrid w:val="false"/>
-              <w:rPr>
-                <w:rFonts w:ascii="Arial" w:hAnsi="Arial" w:cs="Arial"/>
-                <w:sz w:val="22"/>
-                <w:szCs w:val="22"/>
-                <w:lang w:eastAsia="en-US"/>
-              </w:rPr>
-            </w:pPr>
-            <w:r>
-              <w:rPr>
-                <w:rFonts w:cs="Arial" w:ascii="Arial" w:hAnsi="Arial"/>
-                <w:sz w:val="22"/>
-                <w:szCs w:val="22"/>
-                <w:lang w:eastAsia="en-US"/>
-              </w:rPr>
-            </w:r>
-          </w:p>
-        </w:tc>
-        <w:tc>
-          <w:tcPr>
-            <w:tcW w:w="1997" w:type="dxa"/>
+            <w:tcW w:w="761" w:type="dxa"/>
+            <w:tcBorders>
+              <w:top w:val="single" w:sz="4" w:space="0" w:color="000000"/>
+              <w:left w:val="single" w:sz="4" w:space="0" w:color="000000"/>
+              <w:bottom w:val="single" w:sz="4" w:space="0" w:color="000000"/>
+            </w:tcBorders>
+          </w:tcPr>
+          <w:p>
+            <w:pPr>
+              <w:pStyle w:val="Normal"/>
+              <w:snapToGrid w:val="false"/>
+              <w:rPr>
+                <w:rFonts w:ascii="Arial" w:hAnsi="Arial" w:cs="Arial"/>
+                <w:sz w:val="22"/>
+                <w:szCs w:val="22"/>
+                <w:lang w:eastAsia="en-US"/>
+              </w:rPr>
+            </w:pPr>
+            <w:r>
+              <w:rPr>
+                <w:rFonts w:cs="Arial" w:ascii="Arial" w:hAnsi="Arial"/>
+                <w:sz w:val="22"/>
+                <w:szCs w:val="22"/>
+                <w:lang w:eastAsia="en-US"/>
+              </w:rPr>
+            </w:r>
+          </w:p>
+        </w:tc>
+        <w:tc>
+          <w:tcPr>
+            <w:tcW w:w="1335" w:type="dxa"/>
+            <w:tcBorders>
+              <w:top w:val="single" w:sz="4" w:space="0" w:color="000000"/>
+              <w:left w:val="single" w:sz="4" w:space="0" w:color="000000"/>
+              <w:bottom w:val="single" w:sz="4" w:space="0" w:color="000000"/>
+            </w:tcBorders>
+          </w:tcPr>
+          <w:p>
+            <w:pPr>
+              <w:pStyle w:val="Normal"/>
+              <w:snapToGrid w:val="false"/>
+              <w:rPr>
+                <w:rFonts w:ascii="Arial" w:hAnsi="Arial" w:cs="Arial"/>
+                <w:sz w:val="22"/>
+                <w:szCs w:val="22"/>
+                <w:lang w:eastAsia="en-US"/>
+              </w:rPr>
+            </w:pPr>
+            <w:r>
+              <w:rPr>
+                <w:rFonts w:cs="Arial" w:ascii="Arial" w:hAnsi="Arial"/>
+                <w:sz w:val="22"/>
+                <w:szCs w:val="22"/>
+                <w:lang w:eastAsia="en-US"/>
+              </w:rPr>
+            </w:r>
+          </w:p>
+        </w:tc>
+        <w:tc>
+          <w:tcPr>
+            <w:tcW w:w="1995" w:type="dxa"/>
             <w:tcBorders>
               <w:top w:val="single" w:sz="4" w:space="0" w:color="000000"/>
               <w:left w:val="single" w:sz="4" w:space="0" w:color="000000"/>
@@ -9016,7 +8986,7 @@
         </w:tc>
         <w:tc>
           <w:tcPr>
-            <w:tcW w:w="964" w:type="dxa"/>
+            <w:tcW w:w="962" w:type="dxa"/>
             <w:tcBorders>
               <w:top w:val="single" w:sz="4" w:space="0" w:color="000000"/>
               <w:left w:val="single" w:sz="4" w:space="0" w:color="000000"/>
@@ -9049,7 +9019,7 @@
         </w:tc>
         <w:tc>
           <w:tcPr>
-            <w:tcW w:w="8357" w:type="dxa"/>
+            <w:tcW w:w="8358" w:type="dxa"/>
             <w:gridSpan w:val="13"/>
             <w:tcBorders>
               <w:top w:val="single" w:sz="4" w:space="0" w:color="000000"/>
@@ -9120,7 +9090,7 @@
         </w:tc>
         <w:tc>
           <w:tcPr>
-            <w:tcW w:w="964" w:type="dxa"/>
+            <w:tcW w:w="962" w:type="dxa"/>
             <w:vMerge w:val="restart"/>
             <w:tcBorders>
               <w:top w:val="single" w:sz="4" w:space="0" w:color="000000"/>
@@ -9151,7 +9121,7 @@
         </w:tc>
         <w:tc>
           <w:tcPr>
-            <w:tcW w:w="1217" w:type="dxa"/>
+            <w:tcW w:w="1219" w:type="dxa"/>
             <w:gridSpan w:val="3"/>
             <w:tcBorders>
               <w:top w:val="single" w:sz="4" w:space="0" w:color="000000"/>
@@ -9185,7 +9155,7 @@
         </w:tc>
         <w:tc>
           <w:tcPr>
-            <w:tcW w:w="1140" w:type="dxa"/>
+            <w:tcW w:w="1139" w:type="dxa"/>
             <w:gridSpan w:val="3"/>
             <w:tcBorders>
               <w:top w:val="single" w:sz="4" w:space="0" w:color="000000"/>
@@ -9219,7 +9189,7 @@
         </w:tc>
         <w:tc>
           <w:tcPr>
-            <w:tcW w:w="1130" w:type="dxa"/>
+            <w:tcW w:w="1131" w:type="dxa"/>
             <w:gridSpan w:val="3"/>
             <w:tcBorders>
               <w:top w:val="single" w:sz="4" w:space="0" w:color="000000"/>
@@ -9253,7 +9223,7 @@
         </w:tc>
         <w:tc>
           <w:tcPr>
-            <w:tcW w:w="4870" w:type="dxa"/>
+            <w:tcW w:w="4869" w:type="dxa"/>
             <w:gridSpan w:val="4"/>
             <w:tcBorders>
               <w:top w:val="single" w:sz="4" w:space="0" w:color="000000"/>
@@ -9324,7 +9294,7 @@
         </w:tc>
         <w:tc>
           <w:tcPr>
-            <w:tcW w:w="964" w:type="dxa"/>
+            <w:tcW w:w="962" w:type="dxa"/>
             <w:vMerge w:val="continue"/>
             <w:tcBorders>
               <w:top w:val="single" w:sz="4" w:space="0" w:color="000000"/>
@@ -9355,7 +9325,7 @@
         </w:tc>
         <w:tc>
           <w:tcPr>
-            <w:tcW w:w="1217" w:type="dxa"/>
+            <w:tcW w:w="1219" w:type="dxa"/>
             <w:gridSpan w:val="3"/>
             <w:tcBorders>
               <w:top w:val="single" w:sz="4" w:space="0" w:color="000000"/>
@@ -9425,7 +9395,7 @@
         </w:tc>
         <w:tc>
           <w:tcPr>
-            <w:tcW w:w="1140" w:type="dxa"/>
+            <w:tcW w:w="1139" w:type="dxa"/>
             <w:gridSpan w:val="3"/>
             <w:tcBorders>
               <w:top w:val="single" w:sz="4" w:space="0" w:color="000000"/>
@@ -9476,7 +9446,7 @@
         </w:tc>
         <w:tc>
           <w:tcPr>
-            <w:tcW w:w="1130" w:type="dxa"/>
+            <w:tcW w:w="1131" w:type="dxa"/>
             <w:gridSpan w:val="3"/>
             <w:tcBorders>
               <w:top w:val="single" w:sz="4" w:space="0" w:color="000000"/>
@@ -9527,7 +9497,7 @@
         </w:tc>
         <w:tc>
           <w:tcPr>
-            <w:tcW w:w="4870" w:type="dxa"/>
+            <w:tcW w:w="4869" w:type="dxa"/>
             <w:gridSpan w:val="4"/>
             <w:tcBorders>
               <w:top w:val="single" w:sz="4" w:space="0" w:color="000000"/>
@@ -9612,10 +9582,13 @@
       <w:widowControl/>
       <w:suppressAutoHyphens w:val="true"/>
       <w:bidi w:val="0"/>
+      <w:spacing w:before="0" w:after="0"/>
+      <w:jc w:val="left"/>
     </w:pPr>
     <w:rPr>
       <w:rFonts w:ascii="Times New Roman" w:hAnsi="Times New Roman" w:eastAsia="Times New Roman" w:cs="Times New Roman"/>
       <w:color w:val="auto"/>
+      <w:kern w:val="0"/>
       <w:sz w:val="24"/>
       <w:szCs w:val="24"/>
       <w:lang w:val="pl-PL" w:eastAsia="zh-CN" w:bidi="ar-SA"/>

</xml_diff>

<commit_message>
new psql table and changes in wz doc
</commit_message>
<xml_diff>
--- a/client/src/assets/files/wz.docx
+++ b/client/src/assets/files/wz.docx
@@ -48,8 +48,8 @@
         <w:gridCol w:w="841"/>
         <w:gridCol w:w="299"/>
         <w:gridCol w:w="462"/>
-        <w:gridCol w:w="1336"/>
-        <w:gridCol w:w="1994"/>
+        <w:gridCol w:w="1337"/>
+        <w:gridCol w:w="1993"/>
       </w:tblGrid>
       <w:tr>
         <w:trPr>
@@ -390,7 +390,7 @@
         </w:tc>
         <w:tc>
           <w:tcPr>
-            <w:tcW w:w="2097" w:type="dxa"/>
+            <w:tcW w:w="2098" w:type="dxa"/>
             <w:gridSpan w:val="3"/>
             <w:tcBorders>
               <w:top w:val="single" w:sz="4" w:space="0" w:color="000000"/>
@@ -420,7 +420,7 @@
         </w:tc>
         <w:tc>
           <w:tcPr>
-            <w:tcW w:w="1994" w:type="dxa"/>
+            <w:tcW w:w="1993" w:type="dxa"/>
             <w:tcBorders>
               <w:top w:val="single" w:sz="4" w:space="0" w:color="000000"/>
               <w:left w:val="single" w:sz="4" w:space="0" w:color="000000"/>
@@ -555,7 +555,7 @@
         </w:tc>
         <w:tc>
           <w:tcPr>
-            <w:tcW w:w="2097" w:type="dxa"/>
+            <w:tcW w:w="2098" w:type="dxa"/>
             <w:gridSpan w:val="3"/>
             <w:tcBorders>
               <w:top w:val="single" w:sz="4" w:space="0" w:color="000000"/>
@@ -585,7 +585,7 @@
         </w:tc>
         <w:tc>
           <w:tcPr>
-            <w:tcW w:w="1994" w:type="dxa"/>
+            <w:tcW w:w="1993" w:type="dxa"/>
             <w:tcBorders>
               <w:top w:val="single" w:sz="4" w:space="0" w:color="000000"/>
               <w:left w:val="single" w:sz="4" w:space="0" w:color="000000"/>
@@ -722,7 +722,7 @@
         </w:tc>
         <w:tc>
           <w:tcPr>
-            <w:tcW w:w="2097" w:type="dxa"/>
+            <w:tcW w:w="2098" w:type="dxa"/>
             <w:gridSpan w:val="3"/>
             <w:tcBorders>
               <w:top w:val="single" w:sz="4" w:space="0" w:color="000000"/>
@@ -752,7 +752,7 @@
         </w:tc>
         <w:tc>
           <w:tcPr>
-            <w:tcW w:w="1994" w:type="dxa"/>
+            <w:tcW w:w="1993" w:type="dxa"/>
             <w:tcBorders>
               <w:top w:val="single" w:sz="4" w:space="0" w:color="000000"/>
               <w:left w:val="single" w:sz="4" w:space="0" w:color="000000"/>
@@ -887,7 +887,7 @@
         </w:tc>
         <w:tc>
           <w:tcPr>
-            <w:tcW w:w="2097" w:type="dxa"/>
+            <w:tcW w:w="2098" w:type="dxa"/>
             <w:gridSpan w:val="3"/>
             <w:tcBorders>
               <w:top w:val="single" w:sz="4" w:space="0" w:color="000000"/>
@@ -917,7 +917,7 @@
         </w:tc>
         <w:tc>
           <w:tcPr>
-            <w:tcW w:w="1994" w:type="dxa"/>
+            <w:tcW w:w="1993" w:type="dxa"/>
             <w:tcBorders>
               <w:top w:val="single" w:sz="4" w:space="0" w:color="000000"/>
               <w:left w:val="single" w:sz="4" w:space="0" w:color="000000"/>
@@ -1429,7 +1429,7 @@
         </w:tc>
         <w:tc>
           <w:tcPr>
-            <w:tcW w:w="1336" w:type="dxa"/>
+            <w:tcW w:w="1337" w:type="dxa"/>
             <w:vMerge w:val="restart"/>
             <w:tcBorders>
               <w:top w:val="single" w:sz="4" w:space="0" w:color="000000"/>
@@ -1460,7 +1460,7 @@
         </w:tc>
         <w:tc>
           <w:tcPr>
-            <w:tcW w:w="1994" w:type="dxa"/>
+            <w:tcW w:w="1993" w:type="dxa"/>
             <w:vMerge w:val="restart"/>
             <w:tcBorders>
               <w:top w:val="single" w:sz="4" w:space="0" w:color="000000"/>
@@ -1745,7 +1745,7 @@
         </w:tc>
         <w:tc>
           <w:tcPr>
-            <w:tcW w:w="1336" w:type="dxa"/>
+            <w:tcW w:w="1337" w:type="dxa"/>
             <w:vMerge w:val="continue"/>
             <w:tcBorders>
               <w:top w:val="single" w:sz="4" w:space="0" w:color="000000"/>
@@ -1779,7 +1779,7 @@
         </w:tc>
         <w:tc>
           <w:tcPr>
-            <w:tcW w:w="1994" w:type="dxa"/>
+            <w:tcW w:w="1993" w:type="dxa"/>
             <w:vMerge w:val="continue"/>
             <w:tcBorders>
               <w:top w:val="single" w:sz="4" w:space="0" w:color="000000"/>
@@ -1807,6 +1807,1460 @@
                 <w:rFonts w:cs="Arial" w:ascii="Arial" w:hAnsi="Arial"/>
                 <w:sz w:val="20"/>
                 <w:szCs w:val="20"/>
+                <w:lang w:eastAsia="en-US"/>
+              </w:rPr>
+            </w:r>
+          </w:p>
+        </w:tc>
+      </w:tr>
+      <w:tr>
+        <w:trPr>
+          <w:trHeight w:val="619" w:hRule="atLeast"/>
+        </w:trPr>
+        <w:tc>
+          <w:tcPr>
+            <w:tcW w:w="1350" w:type="dxa"/>
+            <w:tcBorders>
+              <w:top w:val="single" w:sz="4" w:space="0" w:color="000000"/>
+              <w:left w:val="single" w:sz="4" w:space="0" w:color="000000"/>
+              <w:bottom w:val="single" w:sz="4" w:space="0" w:color="000000"/>
+            </w:tcBorders>
+          </w:tcPr>
+          <w:p>
+            <w:pPr>
+              <w:pStyle w:val="Normal"/>
+              <w:snapToGrid w:val="false"/>
+              <w:jc w:val="center"/>
+              <w:rPr>
+                <w:rFonts w:ascii="Arial" w:hAnsi="Arial" w:cs="Arial"/>
+                <w:sz w:val="20"/>
+                <w:szCs w:val="20"/>
+                <w:lang w:eastAsia="en-US"/>
+              </w:rPr>
+            </w:pPr>
+            <w:r>
+              <w:rPr>
+                <w:rFonts w:cs="Arial" w:ascii="Arial" w:hAnsi="Arial"/>
+                <w:sz w:val="20"/>
+                <w:szCs w:val="20"/>
+                <w:lang w:eastAsia="en-US"/>
+              </w:rPr>
+              <w:t>{item_code}</w:t>
+            </w:r>
+          </w:p>
+        </w:tc>
+        <w:tc>
+          <w:tcPr>
+            <w:tcW w:w="2220" w:type="dxa"/>
+            <w:gridSpan w:val="4"/>
+            <w:tcBorders>
+              <w:top w:val="single" w:sz="4" w:space="0" w:color="000000"/>
+              <w:left w:val="single" w:sz="4" w:space="0" w:color="000000"/>
+              <w:bottom w:val="single" w:sz="4" w:space="0" w:color="000000"/>
+            </w:tcBorders>
+          </w:tcPr>
+          <w:p>
+            <w:pPr>
+              <w:pStyle w:val="Normal"/>
+              <w:snapToGrid w:val="false"/>
+              <w:jc w:val="center"/>
+              <w:rPr>
+                <w:rFonts w:ascii="Arial" w:hAnsi="Arial" w:cs="Arial"/>
+                <w:sz w:val="20"/>
+                <w:szCs w:val="20"/>
+                <w:lang w:eastAsia="en-US"/>
+              </w:rPr>
+            </w:pPr>
+            <w:r>
+              <w:rPr>
+                <w:rFonts w:cs="Arial" w:ascii="Arial" w:hAnsi="Arial"/>
+                <w:sz w:val="20"/>
+                <w:szCs w:val="20"/>
+                <w:lang w:eastAsia="en-US"/>
+              </w:rPr>
+              <w:t>{item_name}</w:t>
+            </w:r>
+          </w:p>
+        </w:tc>
+        <w:tc>
+          <w:tcPr>
+            <w:tcW w:w="734" w:type="dxa"/>
+            <w:tcBorders>
+              <w:top w:val="single" w:sz="4" w:space="0" w:color="000000"/>
+              <w:left w:val="single" w:sz="4" w:space="0" w:color="000000"/>
+              <w:bottom w:val="single" w:sz="4" w:space="0" w:color="000000"/>
+            </w:tcBorders>
+          </w:tcPr>
+          <w:p>
+            <w:pPr>
+              <w:pStyle w:val="Normal"/>
+              <w:snapToGrid w:val="false"/>
+              <w:jc w:val="center"/>
+              <w:rPr>
+                <w:rFonts w:ascii="Arial" w:hAnsi="Arial" w:cs="Arial"/>
+                <w:sz w:val="20"/>
+                <w:szCs w:val="20"/>
+                <w:lang w:eastAsia="en-US"/>
+              </w:rPr>
+            </w:pPr>
+            <w:r>
+              <w:rPr>
+                <w:rFonts w:cs="Arial" w:ascii="Arial" w:hAnsi="Arial"/>
+                <w:sz w:val="20"/>
+                <w:szCs w:val="20"/>
+                <w:lang w:eastAsia="en-US"/>
+              </w:rPr>
+              <w:t>{allocated_quantity}</w:t>
+            </w:r>
+          </w:p>
+        </w:tc>
+        <w:tc>
+          <w:tcPr>
+            <w:tcW w:w="451" w:type="dxa"/>
+            <w:gridSpan w:val="2"/>
+            <w:tcBorders>
+              <w:top w:val="single" w:sz="4" w:space="0" w:color="000000"/>
+              <w:left w:val="single" w:sz="4" w:space="0" w:color="000000"/>
+              <w:bottom w:val="single" w:sz="4" w:space="0" w:color="000000"/>
+            </w:tcBorders>
+          </w:tcPr>
+          <w:p>
+            <w:pPr>
+              <w:pStyle w:val="Normal"/>
+              <w:snapToGrid w:val="false"/>
+              <w:jc w:val="center"/>
+              <w:rPr>
+                <w:rFonts w:ascii="Arial" w:hAnsi="Arial" w:cs="Arial"/>
+                <w:sz w:val="20"/>
+                <w:szCs w:val="20"/>
+                <w:lang w:eastAsia="en-US"/>
+              </w:rPr>
+            </w:pPr>
+            <w:r>
+              <w:rPr>
+                <w:rFonts w:cs="Arial" w:ascii="Arial" w:hAnsi="Arial"/>
+                <w:sz w:val="20"/>
+                <w:szCs w:val="20"/>
+                <w:lang w:eastAsia="en-US"/>
+              </w:rPr>
+              <w:t>{unit_of_measure}</w:t>
+            </w:r>
+          </w:p>
+        </w:tc>
+        <w:tc>
+          <w:tcPr>
+            <w:tcW w:w="510" w:type="dxa"/>
+            <w:gridSpan w:val="2"/>
+            <w:tcBorders>
+              <w:top w:val="single" w:sz="4" w:space="0" w:color="000000"/>
+              <w:left w:val="single" w:sz="4" w:space="0" w:color="000000"/>
+              <w:bottom w:val="single" w:sz="4" w:space="0" w:color="000000"/>
+            </w:tcBorders>
+          </w:tcPr>
+          <w:p>
+            <w:pPr>
+              <w:pStyle w:val="Normal"/>
+              <w:snapToGrid w:val="false"/>
+              <w:jc w:val="center"/>
+              <w:rPr>
+                <w:rFonts w:ascii="Arial" w:hAnsi="Arial" w:cs="Arial"/>
+                <w:sz w:val="20"/>
+                <w:szCs w:val="20"/>
+                <w:lang w:eastAsia="en-US"/>
+              </w:rPr>
+            </w:pPr>
+            <w:r>
+              <w:rPr>
+                <w:rFonts w:cs="Arial" w:ascii="Arial" w:hAnsi="Arial"/>
+                <w:sz w:val="20"/>
+                <w:szCs w:val="20"/>
+                <w:lang w:eastAsia="en-US"/>
+              </w:rPr>
+              <w:t>{issued_quantity}</w:t>
+            </w:r>
+          </w:p>
+        </w:tc>
+        <w:tc>
+          <w:tcPr>
+            <w:tcW w:w="841" w:type="dxa"/>
+            <w:tcBorders>
+              <w:top w:val="single" w:sz="4" w:space="0" w:color="000000"/>
+              <w:left w:val="single" w:sz="4" w:space="0" w:color="000000"/>
+              <w:bottom w:val="single" w:sz="4" w:space="0" w:color="000000"/>
+            </w:tcBorders>
+          </w:tcPr>
+          <w:p>
+            <w:pPr>
+              <w:pStyle w:val="Normal"/>
+              <w:snapToGrid w:val="false"/>
+              <w:jc w:val="center"/>
+              <w:rPr>
+                <w:rFonts w:ascii="Arial" w:hAnsi="Arial" w:cs="Arial"/>
+                <w:sz w:val="20"/>
+                <w:szCs w:val="20"/>
+                <w:lang w:eastAsia="en-US"/>
+              </w:rPr>
+            </w:pPr>
+            <w:r>
+              <w:rPr>
+                <w:rFonts w:cs="Arial" w:ascii="Arial" w:hAnsi="Arial"/>
+                <w:sz w:val="20"/>
+                <w:szCs w:val="20"/>
+                <w:lang w:eastAsia="en-US"/>
+              </w:rPr>
+              <w:t>{unit_price}</w:t>
+            </w:r>
+          </w:p>
+        </w:tc>
+        <w:tc>
+          <w:tcPr>
+            <w:tcW w:w="761" w:type="dxa"/>
+            <w:gridSpan w:val="2"/>
+            <w:tcBorders>
+              <w:top w:val="single" w:sz="4" w:space="0" w:color="000000"/>
+              <w:left w:val="single" w:sz="4" w:space="0" w:color="000000"/>
+              <w:bottom w:val="single" w:sz="4" w:space="0" w:color="000000"/>
+            </w:tcBorders>
+          </w:tcPr>
+          <w:p>
+            <w:pPr>
+              <w:pStyle w:val="Normal"/>
+              <w:snapToGrid w:val="false"/>
+              <w:jc w:val="center"/>
+              <w:rPr>
+                <w:rFonts w:ascii="Arial" w:hAnsi="Arial" w:cs="Arial"/>
+                <w:sz w:val="20"/>
+                <w:szCs w:val="20"/>
+                <w:lang w:eastAsia="en-US"/>
+              </w:rPr>
+            </w:pPr>
+            <w:r>
+              <w:rPr>
+                <w:rFonts w:cs="Arial" w:ascii="Arial" w:hAnsi="Arial"/>
+                <w:sz w:val="20"/>
+                <w:szCs w:val="20"/>
+                <w:lang w:eastAsia="en-US"/>
+              </w:rPr>
+              <w:t>{zmienic w sql cena*ilość}</w:t>
+            </w:r>
+          </w:p>
+        </w:tc>
+        <w:tc>
+          <w:tcPr>
+            <w:tcW w:w="1337" w:type="dxa"/>
+            <w:tcBorders>
+              <w:top w:val="single" w:sz="4" w:space="0" w:color="000000"/>
+              <w:left w:val="single" w:sz="4" w:space="0" w:color="000000"/>
+              <w:bottom w:val="single" w:sz="4" w:space="0" w:color="000000"/>
+            </w:tcBorders>
+          </w:tcPr>
+          <w:p>
+            <w:pPr>
+              <w:pStyle w:val="Normal"/>
+              <w:snapToGrid w:val="false"/>
+              <w:jc w:val="center"/>
+              <w:rPr>
+                <w:rFonts w:ascii="Arial" w:hAnsi="Arial" w:cs="Arial"/>
+                <w:sz w:val="20"/>
+                <w:szCs w:val="20"/>
+                <w:lang w:eastAsia="en-US"/>
+              </w:rPr>
+            </w:pPr>
+            <w:r>
+              <w:rPr>
+                <w:rFonts w:cs="Arial" w:ascii="Arial" w:hAnsi="Arial"/>
+                <w:sz w:val="20"/>
+                <w:szCs w:val="20"/>
+                <w:lang w:eastAsia="en-US"/>
+              </w:rPr>
+              <w:t>{account_code}</w:t>
+            </w:r>
+          </w:p>
+        </w:tc>
+        <w:tc>
+          <w:tcPr>
+            <w:tcW w:w="1993" w:type="dxa"/>
+            <w:tcBorders>
+              <w:top w:val="single" w:sz="4" w:space="0" w:color="000000"/>
+              <w:left w:val="single" w:sz="4" w:space="0" w:color="000000"/>
+              <w:bottom w:val="single" w:sz="4" w:space="0" w:color="000000"/>
+              <w:right w:val="single" w:sz="4" w:space="0" w:color="000000"/>
+            </w:tcBorders>
+          </w:tcPr>
+          <w:p>
+            <w:pPr>
+              <w:pStyle w:val="Normal"/>
+              <w:snapToGrid w:val="false"/>
+              <w:jc w:val="center"/>
+              <w:rPr>
+                <w:rFonts w:ascii="Arial" w:hAnsi="Arial" w:cs="Arial"/>
+                <w:sz w:val="20"/>
+                <w:szCs w:val="20"/>
+                <w:lang w:eastAsia="en-US"/>
+              </w:rPr>
+            </w:pPr>
+            <w:r>
+              <w:rPr>
+                <w:rFonts w:cs="Arial" w:ascii="Arial" w:hAnsi="Arial"/>
+                <w:sz w:val="20"/>
+                <w:szCs w:val="20"/>
+                <w:lang w:eastAsia="en-US"/>
+              </w:rPr>
+              <w:t>{stock_quantity}</w:t>
+            </w:r>
+          </w:p>
+        </w:tc>
+      </w:tr>
+      <w:tr>
+        <w:trPr>
+          <w:trHeight w:val="388" w:hRule="atLeast"/>
+        </w:trPr>
+        <w:tc>
+          <w:tcPr>
+            <w:tcW w:w="1350" w:type="dxa"/>
+            <w:tcBorders>
+              <w:top w:val="single" w:sz="4" w:space="0" w:color="000000"/>
+              <w:left w:val="single" w:sz="4" w:space="0" w:color="000000"/>
+              <w:bottom w:val="single" w:sz="4" w:space="0" w:color="000000"/>
+            </w:tcBorders>
+          </w:tcPr>
+          <w:p>
+            <w:pPr>
+              <w:pStyle w:val="Normal"/>
+              <w:snapToGrid w:val="false"/>
+              <w:jc w:val="center"/>
+              <w:rPr>
+                <w:rFonts w:ascii="Arial" w:hAnsi="Arial" w:cs="Arial"/>
+                <w:sz w:val="22"/>
+                <w:szCs w:val="22"/>
+                <w:lang w:eastAsia="en-US"/>
+              </w:rPr>
+            </w:pPr>
+            <w:r>
+              <w:rPr>
+                <w:rFonts w:cs="Arial" w:ascii="Arial" w:hAnsi="Arial"/>
+                <w:sz w:val="22"/>
+                <w:szCs w:val="22"/>
+                <w:lang w:eastAsia="en-US"/>
+              </w:rPr>
+            </w:r>
+          </w:p>
+        </w:tc>
+        <w:tc>
+          <w:tcPr>
+            <w:tcW w:w="2220" w:type="dxa"/>
+            <w:gridSpan w:val="4"/>
+            <w:tcBorders>
+              <w:top w:val="single" w:sz="4" w:space="0" w:color="000000"/>
+              <w:left w:val="single" w:sz="4" w:space="0" w:color="000000"/>
+              <w:bottom w:val="single" w:sz="4" w:space="0" w:color="000000"/>
+            </w:tcBorders>
+          </w:tcPr>
+          <w:p>
+            <w:pPr>
+              <w:pStyle w:val="Normal"/>
+              <w:snapToGrid w:val="false"/>
+              <w:jc w:val="center"/>
+              <w:rPr>
+                <w:rFonts w:ascii="Arial" w:hAnsi="Arial" w:cs="Arial"/>
+                <w:sz w:val="22"/>
+                <w:szCs w:val="22"/>
+                <w:lang w:eastAsia="en-US"/>
+              </w:rPr>
+            </w:pPr>
+            <w:r>
+              <w:rPr>
+                <w:rFonts w:cs="Arial" w:ascii="Arial" w:hAnsi="Arial"/>
+                <w:sz w:val="22"/>
+                <w:szCs w:val="22"/>
+                <w:lang w:eastAsia="en-US"/>
+              </w:rPr>
+            </w:r>
+          </w:p>
+        </w:tc>
+        <w:tc>
+          <w:tcPr>
+            <w:tcW w:w="734" w:type="dxa"/>
+            <w:tcBorders>
+              <w:top w:val="single" w:sz="4" w:space="0" w:color="000000"/>
+              <w:left w:val="single" w:sz="4" w:space="0" w:color="000000"/>
+              <w:bottom w:val="single" w:sz="4" w:space="0" w:color="000000"/>
+            </w:tcBorders>
+          </w:tcPr>
+          <w:p>
+            <w:pPr>
+              <w:pStyle w:val="Normal"/>
+              <w:snapToGrid w:val="false"/>
+              <w:jc w:val="center"/>
+              <w:rPr>
+                <w:rFonts w:ascii="Arial" w:hAnsi="Arial" w:cs="Arial"/>
+                <w:sz w:val="22"/>
+                <w:szCs w:val="22"/>
+                <w:lang w:eastAsia="en-US"/>
+              </w:rPr>
+            </w:pPr>
+            <w:r>
+              <w:rPr>
+                <w:rFonts w:cs="Arial" w:ascii="Arial" w:hAnsi="Arial"/>
+                <w:sz w:val="22"/>
+                <w:szCs w:val="22"/>
+                <w:lang w:eastAsia="en-US"/>
+              </w:rPr>
+            </w:r>
+          </w:p>
+        </w:tc>
+        <w:tc>
+          <w:tcPr>
+            <w:tcW w:w="451" w:type="dxa"/>
+            <w:gridSpan w:val="2"/>
+            <w:tcBorders>
+              <w:top w:val="single" w:sz="4" w:space="0" w:color="000000"/>
+              <w:left w:val="single" w:sz="4" w:space="0" w:color="000000"/>
+              <w:bottom w:val="single" w:sz="4" w:space="0" w:color="000000"/>
+            </w:tcBorders>
+          </w:tcPr>
+          <w:p>
+            <w:pPr>
+              <w:pStyle w:val="Normal"/>
+              <w:snapToGrid w:val="false"/>
+              <w:jc w:val="center"/>
+              <w:rPr>
+                <w:rFonts w:ascii="Arial" w:hAnsi="Arial" w:cs="Arial"/>
+                <w:sz w:val="22"/>
+                <w:szCs w:val="22"/>
+                <w:lang w:eastAsia="en-US"/>
+              </w:rPr>
+            </w:pPr>
+            <w:r>
+              <w:rPr>
+                <w:rFonts w:cs="Arial" w:ascii="Arial" w:hAnsi="Arial"/>
+                <w:sz w:val="22"/>
+                <w:szCs w:val="22"/>
+                <w:lang w:eastAsia="en-US"/>
+              </w:rPr>
+            </w:r>
+          </w:p>
+        </w:tc>
+        <w:tc>
+          <w:tcPr>
+            <w:tcW w:w="510" w:type="dxa"/>
+            <w:gridSpan w:val="2"/>
+            <w:tcBorders>
+              <w:top w:val="single" w:sz="4" w:space="0" w:color="000000"/>
+              <w:left w:val="single" w:sz="4" w:space="0" w:color="000000"/>
+              <w:bottom w:val="single" w:sz="4" w:space="0" w:color="000000"/>
+            </w:tcBorders>
+          </w:tcPr>
+          <w:p>
+            <w:pPr>
+              <w:pStyle w:val="Normal"/>
+              <w:snapToGrid w:val="false"/>
+              <w:jc w:val="center"/>
+              <w:rPr>
+                <w:rFonts w:ascii="Arial" w:hAnsi="Arial" w:cs="Arial"/>
+                <w:sz w:val="22"/>
+                <w:szCs w:val="22"/>
+                <w:lang w:eastAsia="en-US"/>
+              </w:rPr>
+            </w:pPr>
+            <w:r>
+              <w:rPr>
+                <w:rFonts w:cs="Arial" w:ascii="Arial" w:hAnsi="Arial"/>
+                <w:sz w:val="22"/>
+                <w:szCs w:val="22"/>
+                <w:lang w:eastAsia="en-US"/>
+              </w:rPr>
+            </w:r>
+          </w:p>
+        </w:tc>
+        <w:tc>
+          <w:tcPr>
+            <w:tcW w:w="841" w:type="dxa"/>
+            <w:tcBorders>
+              <w:top w:val="single" w:sz="4" w:space="0" w:color="000000"/>
+              <w:left w:val="single" w:sz="4" w:space="0" w:color="000000"/>
+              <w:bottom w:val="single" w:sz="4" w:space="0" w:color="000000"/>
+            </w:tcBorders>
+          </w:tcPr>
+          <w:p>
+            <w:pPr>
+              <w:pStyle w:val="Normal"/>
+              <w:snapToGrid w:val="false"/>
+              <w:jc w:val="center"/>
+              <w:rPr>
+                <w:rFonts w:ascii="Arial" w:hAnsi="Arial" w:cs="Arial"/>
+                <w:sz w:val="22"/>
+                <w:szCs w:val="22"/>
+                <w:lang w:eastAsia="en-US"/>
+              </w:rPr>
+            </w:pPr>
+            <w:r>
+              <w:rPr>
+                <w:rFonts w:cs="Arial" w:ascii="Arial" w:hAnsi="Arial"/>
+                <w:sz w:val="22"/>
+                <w:szCs w:val="22"/>
+                <w:lang w:eastAsia="en-US"/>
+              </w:rPr>
+            </w:r>
+          </w:p>
+        </w:tc>
+        <w:tc>
+          <w:tcPr>
+            <w:tcW w:w="761" w:type="dxa"/>
+            <w:gridSpan w:val="2"/>
+            <w:tcBorders>
+              <w:top w:val="single" w:sz="4" w:space="0" w:color="000000"/>
+              <w:left w:val="single" w:sz="4" w:space="0" w:color="000000"/>
+              <w:bottom w:val="single" w:sz="4" w:space="0" w:color="000000"/>
+            </w:tcBorders>
+          </w:tcPr>
+          <w:p>
+            <w:pPr>
+              <w:pStyle w:val="Normal"/>
+              <w:snapToGrid w:val="false"/>
+              <w:jc w:val="center"/>
+              <w:rPr>
+                <w:rFonts w:ascii="Arial" w:hAnsi="Arial" w:cs="Arial"/>
+                <w:sz w:val="22"/>
+                <w:szCs w:val="22"/>
+                <w:lang w:eastAsia="en-US"/>
+              </w:rPr>
+            </w:pPr>
+            <w:r>
+              <w:rPr>
+                <w:rFonts w:cs="Arial" w:ascii="Arial" w:hAnsi="Arial"/>
+                <w:sz w:val="22"/>
+                <w:szCs w:val="22"/>
+                <w:lang w:eastAsia="en-US"/>
+              </w:rPr>
+            </w:r>
+          </w:p>
+        </w:tc>
+        <w:tc>
+          <w:tcPr>
+            <w:tcW w:w="1337" w:type="dxa"/>
+            <w:tcBorders>
+              <w:top w:val="single" w:sz="4" w:space="0" w:color="000000"/>
+              <w:left w:val="single" w:sz="4" w:space="0" w:color="000000"/>
+              <w:bottom w:val="single" w:sz="4" w:space="0" w:color="000000"/>
+            </w:tcBorders>
+          </w:tcPr>
+          <w:p>
+            <w:pPr>
+              <w:pStyle w:val="Normal"/>
+              <w:snapToGrid w:val="false"/>
+              <w:jc w:val="center"/>
+              <w:rPr>
+                <w:rFonts w:ascii="Arial" w:hAnsi="Arial" w:cs="Arial"/>
+                <w:sz w:val="22"/>
+                <w:szCs w:val="22"/>
+                <w:lang w:eastAsia="en-US"/>
+              </w:rPr>
+            </w:pPr>
+            <w:r>
+              <w:rPr>
+                <w:rFonts w:cs="Arial" w:ascii="Arial" w:hAnsi="Arial"/>
+                <w:sz w:val="22"/>
+                <w:szCs w:val="22"/>
+                <w:lang w:eastAsia="en-US"/>
+              </w:rPr>
+            </w:r>
+          </w:p>
+        </w:tc>
+        <w:tc>
+          <w:tcPr>
+            <w:tcW w:w="1993" w:type="dxa"/>
+            <w:tcBorders>
+              <w:top w:val="single" w:sz="4" w:space="0" w:color="000000"/>
+              <w:left w:val="single" w:sz="4" w:space="0" w:color="000000"/>
+              <w:bottom w:val="single" w:sz="4" w:space="0" w:color="000000"/>
+              <w:right w:val="single" w:sz="4" w:space="0" w:color="000000"/>
+            </w:tcBorders>
+          </w:tcPr>
+          <w:p>
+            <w:pPr>
+              <w:pStyle w:val="Normal"/>
+              <w:snapToGrid w:val="false"/>
+              <w:jc w:val="center"/>
+              <w:rPr>
+                <w:rFonts w:ascii="Arial" w:hAnsi="Arial" w:cs="Arial"/>
+                <w:sz w:val="22"/>
+                <w:szCs w:val="22"/>
+                <w:lang w:eastAsia="en-US"/>
+              </w:rPr>
+            </w:pPr>
+            <w:r>
+              <w:rPr>
+                <w:rFonts w:cs="Arial" w:ascii="Arial" w:hAnsi="Arial"/>
+                <w:sz w:val="22"/>
+                <w:szCs w:val="22"/>
+                <w:lang w:eastAsia="en-US"/>
+              </w:rPr>
+            </w:r>
+          </w:p>
+        </w:tc>
+      </w:tr>
+      <w:tr>
+        <w:trPr>
+          <w:trHeight w:val="440" w:hRule="atLeast"/>
+        </w:trPr>
+        <w:tc>
+          <w:tcPr>
+            <w:tcW w:w="1350" w:type="dxa"/>
+            <w:tcBorders>
+              <w:top w:val="single" w:sz="4" w:space="0" w:color="000000"/>
+              <w:left w:val="single" w:sz="4" w:space="0" w:color="000000"/>
+              <w:bottom w:val="single" w:sz="4" w:space="0" w:color="000000"/>
+            </w:tcBorders>
+          </w:tcPr>
+          <w:p>
+            <w:pPr>
+              <w:pStyle w:val="Normal"/>
+              <w:snapToGrid w:val="false"/>
+              <w:jc w:val="center"/>
+              <w:rPr>
+                <w:rFonts w:ascii="Arial" w:hAnsi="Arial" w:cs="Arial"/>
+                <w:sz w:val="22"/>
+                <w:szCs w:val="22"/>
+                <w:lang w:eastAsia="en-US"/>
+              </w:rPr>
+            </w:pPr>
+            <w:r>
+              <w:rPr>
+                <w:rFonts w:cs="Arial" w:ascii="Arial" w:hAnsi="Arial"/>
+                <w:sz w:val="22"/>
+                <w:szCs w:val="22"/>
+                <w:lang w:eastAsia="en-US"/>
+              </w:rPr>
+            </w:r>
+          </w:p>
+        </w:tc>
+        <w:tc>
+          <w:tcPr>
+            <w:tcW w:w="2220" w:type="dxa"/>
+            <w:gridSpan w:val="4"/>
+            <w:tcBorders>
+              <w:top w:val="single" w:sz="4" w:space="0" w:color="000000"/>
+              <w:left w:val="single" w:sz="4" w:space="0" w:color="000000"/>
+              <w:bottom w:val="single" w:sz="4" w:space="0" w:color="000000"/>
+            </w:tcBorders>
+          </w:tcPr>
+          <w:p>
+            <w:pPr>
+              <w:pStyle w:val="Normal"/>
+              <w:snapToGrid w:val="false"/>
+              <w:jc w:val="center"/>
+              <w:rPr>
+                <w:rFonts w:ascii="Arial" w:hAnsi="Arial" w:cs="Arial"/>
+                <w:sz w:val="22"/>
+                <w:szCs w:val="22"/>
+                <w:lang w:eastAsia="en-US"/>
+              </w:rPr>
+            </w:pPr>
+            <w:r>
+              <w:rPr>
+                <w:rFonts w:cs="Arial" w:ascii="Arial" w:hAnsi="Arial"/>
+                <w:sz w:val="22"/>
+                <w:szCs w:val="22"/>
+                <w:lang w:eastAsia="en-US"/>
+              </w:rPr>
+            </w:r>
+          </w:p>
+        </w:tc>
+        <w:tc>
+          <w:tcPr>
+            <w:tcW w:w="734" w:type="dxa"/>
+            <w:tcBorders>
+              <w:top w:val="single" w:sz="4" w:space="0" w:color="000000"/>
+              <w:left w:val="single" w:sz="4" w:space="0" w:color="000000"/>
+              <w:bottom w:val="single" w:sz="4" w:space="0" w:color="000000"/>
+            </w:tcBorders>
+          </w:tcPr>
+          <w:p>
+            <w:pPr>
+              <w:pStyle w:val="Normal"/>
+              <w:snapToGrid w:val="false"/>
+              <w:jc w:val="center"/>
+              <w:rPr>
+                <w:rFonts w:ascii="Arial" w:hAnsi="Arial" w:cs="Arial"/>
+                <w:sz w:val="22"/>
+                <w:szCs w:val="22"/>
+                <w:lang w:eastAsia="en-US"/>
+              </w:rPr>
+            </w:pPr>
+            <w:r>
+              <w:rPr>
+                <w:rFonts w:cs="Arial" w:ascii="Arial" w:hAnsi="Arial"/>
+                <w:sz w:val="22"/>
+                <w:szCs w:val="22"/>
+                <w:lang w:eastAsia="en-US"/>
+              </w:rPr>
+            </w:r>
+          </w:p>
+        </w:tc>
+        <w:tc>
+          <w:tcPr>
+            <w:tcW w:w="451" w:type="dxa"/>
+            <w:gridSpan w:val="2"/>
+            <w:tcBorders>
+              <w:top w:val="single" w:sz="4" w:space="0" w:color="000000"/>
+              <w:left w:val="single" w:sz="4" w:space="0" w:color="000000"/>
+              <w:bottom w:val="single" w:sz="4" w:space="0" w:color="000000"/>
+            </w:tcBorders>
+          </w:tcPr>
+          <w:p>
+            <w:pPr>
+              <w:pStyle w:val="Normal"/>
+              <w:snapToGrid w:val="false"/>
+              <w:jc w:val="center"/>
+              <w:rPr>
+                <w:rFonts w:ascii="Arial" w:hAnsi="Arial" w:cs="Arial"/>
+                <w:sz w:val="22"/>
+                <w:szCs w:val="22"/>
+                <w:lang w:eastAsia="en-US"/>
+              </w:rPr>
+            </w:pPr>
+            <w:r>
+              <w:rPr>
+                <w:rFonts w:cs="Arial" w:ascii="Arial" w:hAnsi="Arial"/>
+                <w:sz w:val="22"/>
+                <w:szCs w:val="22"/>
+                <w:lang w:eastAsia="en-US"/>
+              </w:rPr>
+            </w:r>
+          </w:p>
+        </w:tc>
+        <w:tc>
+          <w:tcPr>
+            <w:tcW w:w="510" w:type="dxa"/>
+            <w:gridSpan w:val="2"/>
+            <w:tcBorders>
+              <w:top w:val="single" w:sz="4" w:space="0" w:color="000000"/>
+              <w:left w:val="single" w:sz="4" w:space="0" w:color="000000"/>
+              <w:bottom w:val="single" w:sz="4" w:space="0" w:color="000000"/>
+            </w:tcBorders>
+          </w:tcPr>
+          <w:p>
+            <w:pPr>
+              <w:pStyle w:val="Normal"/>
+              <w:snapToGrid w:val="false"/>
+              <w:jc w:val="center"/>
+              <w:rPr>
+                <w:rFonts w:ascii="Arial" w:hAnsi="Arial" w:cs="Arial"/>
+                <w:sz w:val="22"/>
+                <w:szCs w:val="22"/>
+                <w:lang w:eastAsia="en-US"/>
+              </w:rPr>
+            </w:pPr>
+            <w:r>
+              <w:rPr>
+                <w:rFonts w:cs="Arial" w:ascii="Arial" w:hAnsi="Arial"/>
+                <w:sz w:val="22"/>
+                <w:szCs w:val="22"/>
+                <w:lang w:eastAsia="en-US"/>
+              </w:rPr>
+            </w:r>
+          </w:p>
+        </w:tc>
+        <w:tc>
+          <w:tcPr>
+            <w:tcW w:w="841" w:type="dxa"/>
+            <w:tcBorders>
+              <w:top w:val="single" w:sz="4" w:space="0" w:color="000000"/>
+              <w:left w:val="single" w:sz="4" w:space="0" w:color="000000"/>
+              <w:bottom w:val="single" w:sz="4" w:space="0" w:color="000000"/>
+            </w:tcBorders>
+          </w:tcPr>
+          <w:p>
+            <w:pPr>
+              <w:pStyle w:val="Normal"/>
+              <w:snapToGrid w:val="false"/>
+              <w:jc w:val="center"/>
+              <w:rPr>
+                <w:rFonts w:ascii="Arial" w:hAnsi="Arial" w:cs="Arial"/>
+                <w:sz w:val="22"/>
+                <w:szCs w:val="22"/>
+                <w:lang w:eastAsia="en-US"/>
+              </w:rPr>
+            </w:pPr>
+            <w:r>
+              <w:rPr>
+                <w:rFonts w:cs="Arial" w:ascii="Arial" w:hAnsi="Arial"/>
+                <w:sz w:val="22"/>
+                <w:szCs w:val="22"/>
+                <w:lang w:eastAsia="en-US"/>
+              </w:rPr>
+            </w:r>
+          </w:p>
+        </w:tc>
+        <w:tc>
+          <w:tcPr>
+            <w:tcW w:w="761" w:type="dxa"/>
+            <w:gridSpan w:val="2"/>
+            <w:tcBorders>
+              <w:top w:val="single" w:sz="4" w:space="0" w:color="000000"/>
+              <w:left w:val="single" w:sz="4" w:space="0" w:color="000000"/>
+              <w:bottom w:val="single" w:sz="4" w:space="0" w:color="000000"/>
+            </w:tcBorders>
+          </w:tcPr>
+          <w:p>
+            <w:pPr>
+              <w:pStyle w:val="Normal"/>
+              <w:snapToGrid w:val="false"/>
+              <w:jc w:val="center"/>
+              <w:rPr>
+                <w:rFonts w:ascii="Arial" w:hAnsi="Arial" w:cs="Arial"/>
+                <w:sz w:val="22"/>
+                <w:szCs w:val="22"/>
+                <w:lang w:eastAsia="en-US"/>
+              </w:rPr>
+            </w:pPr>
+            <w:r>
+              <w:rPr>
+                <w:rFonts w:cs="Arial" w:ascii="Arial" w:hAnsi="Arial"/>
+                <w:sz w:val="22"/>
+                <w:szCs w:val="22"/>
+                <w:lang w:eastAsia="en-US"/>
+              </w:rPr>
+            </w:r>
+          </w:p>
+        </w:tc>
+        <w:tc>
+          <w:tcPr>
+            <w:tcW w:w="1337" w:type="dxa"/>
+            <w:tcBorders>
+              <w:top w:val="single" w:sz="4" w:space="0" w:color="000000"/>
+              <w:left w:val="single" w:sz="4" w:space="0" w:color="000000"/>
+              <w:bottom w:val="single" w:sz="4" w:space="0" w:color="000000"/>
+            </w:tcBorders>
+          </w:tcPr>
+          <w:p>
+            <w:pPr>
+              <w:pStyle w:val="Normal"/>
+              <w:snapToGrid w:val="false"/>
+              <w:jc w:val="center"/>
+              <w:rPr>
+                <w:rFonts w:ascii="Arial" w:hAnsi="Arial" w:cs="Arial"/>
+                <w:sz w:val="22"/>
+                <w:szCs w:val="22"/>
+                <w:lang w:eastAsia="en-US"/>
+              </w:rPr>
+            </w:pPr>
+            <w:r>
+              <w:rPr>
+                <w:rFonts w:cs="Arial" w:ascii="Arial" w:hAnsi="Arial"/>
+                <w:sz w:val="22"/>
+                <w:szCs w:val="22"/>
+                <w:lang w:eastAsia="en-US"/>
+              </w:rPr>
+            </w:r>
+          </w:p>
+        </w:tc>
+        <w:tc>
+          <w:tcPr>
+            <w:tcW w:w="1993" w:type="dxa"/>
+            <w:tcBorders>
+              <w:top w:val="single" w:sz="4" w:space="0" w:color="000000"/>
+              <w:left w:val="single" w:sz="4" w:space="0" w:color="000000"/>
+              <w:bottom w:val="single" w:sz="4" w:space="0" w:color="000000"/>
+              <w:right w:val="single" w:sz="4" w:space="0" w:color="000000"/>
+            </w:tcBorders>
+          </w:tcPr>
+          <w:p>
+            <w:pPr>
+              <w:pStyle w:val="Normal"/>
+              <w:snapToGrid w:val="false"/>
+              <w:jc w:val="center"/>
+              <w:rPr>
+                <w:rFonts w:ascii="Arial" w:hAnsi="Arial" w:cs="Arial"/>
+                <w:sz w:val="22"/>
+                <w:szCs w:val="22"/>
+                <w:lang w:eastAsia="en-US"/>
+              </w:rPr>
+            </w:pPr>
+            <w:r>
+              <w:rPr>
+                <w:rFonts w:cs="Arial" w:ascii="Arial" w:hAnsi="Arial"/>
+                <w:sz w:val="22"/>
+                <w:szCs w:val="22"/>
+                <w:lang w:eastAsia="en-US"/>
+              </w:rPr>
+            </w:r>
+          </w:p>
+        </w:tc>
+      </w:tr>
+      <w:tr>
+        <w:trPr>
+          <w:trHeight w:val="435" w:hRule="atLeast"/>
+        </w:trPr>
+        <w:tc>
+          <w:tcPr>
+            <w:tcW w:w="1350" w:type="dxa"/>
+            <w:tcBorders>
+              <w:top w:val="single" w:sz="4" w:space="0" w:color="000000"/>
+              <w:left w:val="single" w:sz="4" w:space="0" w:color="000000"/>
+              <w:bottom w:val="single" w:sz="4" w:space="0" w:color="000000"/>
+            </w:tcBorders>
+          </w:tcPr>
+          <w:p>
+            <w:pPr>
+              <w:pStyle w:val="Normal"/>
+              <w:snapToGrid w:val="false"/>
+              <w:jc w:val="center"/>
+              <w:rPr>
+                <w:rFonts w:ascii="Arial" w:hAnsi="Arial" w:cs="Arial"/>
+                <w:sz w:val="22"/>
+                <w:szCs w:val="22"/>
+                <w:lang w:eastAsia="en-US"/>
+              </w:rPr>
+            </w:pPr>
+            <w:r>
+              <w:rPr>
+                <w:rFonts w:cs="Arial" w:ascii="Arial" w:hAnsi="Arial"/>
+                <w:sz w:val="22"/>
+                <w:szCs w:val="22"/>
+                <w:lang w:eastAsia="en-US"/>
+              </w:rPr>
+            </w:r>
+          </w:p>
+        </w:tc>
+        <w:tc>
+          <w:tcPr>
+            <w:tcW w:w="2220" w:type="dxa"/>
+            <w:gridSpan w:val="4"/>
+            <w:tcBorders>
+              <w:top w:val="single" w:sz="4" w:space="0" w:color="000000"/>
+              <w:left w:val="single" w:sz="4" w:space="0" w:color="000000"/>
+              <w:bottom w:val="single" w:sz="4" w:space="0" w:color="000000"/>
+            </w:tcBorders>
+          </w:tcPr>
+          <w:p>
+            <w:pPr>
+              <w:pStyle w:val="Normal"/>
+              <w:snapToGrid w:val="false"/>
+              <w:jc w:val="center"/>
+              <w:rPr>
+                <w:rFonts w:ascii="Arial" w:hAnsi="Arial" w:cs="Arial"/>
+                <w:sz w:val="22"/>
+                <w:szCs w:val="22"/>
+                <w:lang w:eastAsia="en-US"/>
+              </w:rPr>
+            </w:pPr>
+            <w:r>
+              <w:rPr>
+                <w:rFonts w:cs="Arial" w:ascii="Arial" w:hAnsi="Arial"/>
+                <w:sz w:val="22"/>
+                <w:szCs w:val="22"/>
+                <w:lang w:eastAsia="en-US"/>
+              </w:rPr>
+            </w:r>
+          </w:p>
+        </w:tc>
+        <w:tc>
+          <w:tcPr>
+            <w:tcW w:w="734" w:type="dxa"/>
+            <w:tcBorders>
+              <w:top w:val="single" w:sz="4" w:space="0" w:color="000000"/>
+              <w:left w:val="single" w:sz="4" w:space="0" w:color="000000"/>
+              <w:bottom w:val="single" w:sz="4" w:space="0" w:color="000000"/>
+            </w:tcBorders>
+          </w:tcPr>
+          <w:p>
+            <w:pPr>
+              <w:pStyle w:val="Normal"/>
+              <w:snapToGrid w:val="false"/>
+              <w:jc w:val="center"/>
+              <w:rPr>
+                <w:rFonts w:ascii="Arial" w:hAnsi="Arial" w:cs="Arial"/>
+                <w:sz w:val="22"/>
+                <w:szCs w:val="22"/>
+                <w:lang w:eastAsia="en-US"/>
+              </w:rPr>
+            </w:pPr>
+            <w:r>
+              <w:rPr>
+                <w:rFonts w:cs="Arial" w:ascii="Arial" w:hAnsi="Arial"/>
+                <w:sz w:val="22"/>
+                <w:szCs w:val="22"/>
+                <w:lang w:eastAsia="en-US"/>
+              </w:rPr>
+            </w:r>
+          </w:p>
+        </w:tc>
+        <w:tc>
+          <w:tcPr>
+            <w:tcW w:w="451" w:type="dxa"/>
+            <w:gridSpan w:val="2"/>
+            <w:tcBorders>
+              <w:top w:val="single" w:sz="4" w:space="0" w:color="000000"/>
+              <w:left w:val="single" w:sz="4" w:space="0" w:color="000000"/>
+              <w:bottom w:val="single" w:sz="4" w:space="0" w:color="000000"/>
+            </w:tcBorders>
+          </w:tcPr>
+          <w:p>
+            <w:pPr>
+              <w:pStyle w:val="Normal"/>
+              <w:snapToGrid w:val="false"/>
+              <w:jc w:val="center"/>
+              <w:rPr>
+                <w:rFonts w:ascii="Arial" w:hAnsi="Arial" w:cs="Arial"/>
+                <w:sz w:val="22"/>
+                <w:szCs w:val="22"/>
+                <w:lang w:eastAsia="en-US"/>
+              </w:rPr>
+            </w:pPr>
+            <w:r>
+              <w:rPr>
+                <w:rFonts w:cs="Arial" w:ascii="Arial" w:hAnsi="Arial"/>
+                <w:sz w:val="22"/>
+                <w:szCs w:val="22"/>
+                <w:lang w:eastAsia="en-US"/>
+              </w:rPr>
+            </w:r>
+          </w:p>
+        </w:tc>
+        <w:tc>
+          <w:tcPr>
+            <w:tcW w:w="510" w:type="dxa"/>
+            <w:gridSpan w:val="2"/>
+            <w:tcBorders>
+              <w:top w:val="single" w:sz="4" w:space="0" w:color="000000"/>
+              <w:left w:val="single" w:sz="4" w:space="0" w:color="000000"/>
+              <w:bottom w:val="single" w:sz="4" w:space="0" w:color="000000"/>
+            </w:tcBorders>
+          </w:tcPr>
+          <w:p>
+            <w:pPr>
+              <w:pStyle w:val="Normal"/>
+              <w:snapToGrid w:val="false"/>
+              <w:jc w:val="center"/>
+              <w:rPr>
+                <w:rFonts w:ascii="Arial" w:hAnsi="Arial" w:cs="Arial"/>
+                <w:sz w:val="22"/>
+                <w:szCs w:val="22"/>
+                <w:lang w:eastAsia="en-US"/>
+              </w:rPr>
+            </w:pPr>
+            <w:r>
+              <w:rPr>
+                <w:rFonts w:cs="Arial" w:ascii="Arial" w:hAnsi="Arial"/>
+                <w:sz w:val="22"/>
+                <w:szCs w:val="22"/>
+                <w:lang w:eastAsia="en-US"/>
+              </w:rPr>
+            </w:r>
+          </w:p>
+        </w:tc>
+        <w:tc>
+          <w:tcPr>
+            <w:tcW w:w="841" w:type="dxa"/>
+            <w:tcBorders>
+              <w:top w:val="single" w:sz="4" w:space="0" w:color="000000"/>
+              <w:left w:val="single" w:sz="4" w:space="0" w:color="000000"/>
+              <w:bottom w:val="single" w:sz="4" w:space="0" w:color="000000"/>
+            </w:tcBorders>
+          </w:tcPr>
+          <w:p>
+            <w:pPr>
+              <w:pStyle w:val="Normal"/>
+              <w:snapToGrid w:val="false"/>
+              <w:jc w:val="center"/>
+              <w:rPr>
+                <w:rFonts w:ascii="Arial" w:hAnsi="Arial" w:cs="Arial"/>
+                <w:sz w:val="22"/>
+                <w:szCs w:val="22"/>
+                <w:lang w:eastAsia="en-US"/>
+              </w:rPr>
+            </w:pPr>
+            <w:r>
+              <w:rPr>
+                <w:rFonts w:cs="Arial" w:ascii="Arial" w:hAnsi="Arial"/>
+                <w:sz w:val="22"/>
+                <w:szCs w:val="22"/>
+                <w:lang w:eastAsia="en-US"/>
+              </w:rPr>
+            </w:r>
+          </w:p>
+        </w:tc>
+        <w:tc>
+          <w:tcPr>
+            <w:tcW w:w="761" w:type="dxa"/>
+            <w:gridSpan w:val="2"/>
+            <w:tcBorders>
+              <w:top w:val="single" w:sz="4" w:space="0" w:color="000000"/>
+              <w:left w:val="single" w:sz="4" w:space="0" w:color="000000"/>
+              <w:bottom w:val="single" w:sz="4" w:space="0" w:color="000000"/>
+            </w:tcBorders>
+          </w:tcPr>
+          <w:p>
+            <w:pPr>
+              <w:pStyle w:val="Normal"/>
+              <w:snapToGrid w:val="false"/>
+              <w:jc w:val="center"/>
+              <w:rPr>
+                <w:rFonts w:ascii="Arial" w:hAnsi="Arial" w:cs="Arial"/>
+                <w:sz w:val="22"/>
+                <w:szCs w:val="22"/>
+                <w:lang w:eastAsia="en-US"/>
+              </w:rPr>
+            </w:pPr>
+            <w:r>
+              <w:rPr>
+                <w:rFonts w:cs="Arial" w:ascii="Arial" w:hAnsi="Arial"/>
+                <w:sz w:val="22"/>
+                <w:szCs w:val="22"/>
+                <w:lang w:eastAsia="en-US"/>
+              </w:rPr>
+            </w:r>
+          </w:p>
+        </w:tc>
+        <w:tc>
+          <w:tcPr>
+            <w:tcW w:w="1337" w:type="dxa"/>
+            <w:tcBorders>
+              <w:top w:val="single" w:sz="4" w:space="0" w:color="000000"/>
+              <w:left w:val="single" w:sz="4" w:space="0" w:color="000000"/>
+              <w:bottom w:val="single" w:sz="4" w:space="0" w:color="000000"/>
+            </w:tcBorders>
+          </w:tcPr>
+          <w:p>
+            <w:pPr>
+              <w:pStyle w:val="Normal"/>
+              <w:snapToGrid w:val="false"/>
+              <w:jc w:val="center"/>
+              <w:rPr>
+                <w:rFonts w:ascii="Arial" w:hAnsi="Arial" w:cs="Arial"/>
+                <w:sz w:val="22"/>
+                <w:szCs w:val="22"/>
+                <w:lang w:eastAsia="en-US"/>
+              </w:rPr>
+            </w:pPr>
+            <w:r>
+              <w:rPr>
+                <w:rFonts w:cs="Arial" w:ascii="Arial" w:hAnsi="Arial"/>
+                <w:sz w:val="22"/>
+                <w:szCs w:val="22"/>
+                <w:lang w:eastAsia="en-US"/>
+              </w:rPr>
+            </w:r>
+          </w:p>
+        </w:tc>
+        <w:tc>
+          <w:tcPr>
+            <w:tcW w:w="1993" w:type="dxa"/>
+            <w:tcBorders>
+              <w:top w:val="single" w:sz="4" w:space="0" w:color="000000"/>
+              <w:left w:val="single" w:sz="4" w:space="0" w:color="000000"/>
+              <w:bottom w:val="single" w:sz="4" w:space="0" w:color="000000"/>
+              <w:right w:val="single" w:sz="4" w:space="0" w:color="000000"/>
+            </w:tcBorders>
+          </w:tcPr>
+          <w:p>
+            <w:pPr>
+              <w:pStyle w:val="Normal"/>
+              <w:snapToGrid w:val="false"/>
+              <w:jc w:val="center"/>
+              <w:rPr>
+                <w:rFonts w:ascii="Arial" w:hAnsi="Arial" w:cs="Arial"/>
+                <w:sz w:val="22"/>
+                <w:szCs w:val="22"/>
+                <w:lang w:eastAsia="en-US"/>
+              </w:rPr>
+            </w:pPr>
+            <w:r>
+              <w:rPr>
+                <w:rFonts w:cs="Arial" w:ascii="Arial" w:hAnsi="Arial"/>
+                <w:sz w:val="22"/>
+                <w:szCs w:val="22"/>
+                <w:lang w:eastAsia="en-US"/>
+              </w:rPr>
+            </w:r>
+          </w:p>
+        </w:tc>
+      </w:tr>
+      <w:tr>
+        <w:trPr>
+          <w:trHeight w:val="427" w:hRule="atLeast"/>
+        </w:trPr>
+        <w:tc>
+          <w:tcPr>
+            <w:tcW w:w="1350" w:type="dxa"/>
+            <w:tcBorders>
+              <w:top w:val="single" w:sz="4" w:space="0" w:color="000000"/>
+              <w:left w:val="single" w:sz="4" w:space="0" w:color="000000"/>
+              <w:bottom w:val="single" w:sz="4" w:space="0" w:color="000000"/>
+            </w:tcBorders>
+          </w:tcPr>
+          <w:p>
+            <w:pPr>
+              <w:pStyle w:val="Normal"/>
+              <w:snapToGrid w:val="false"/>
+              <w:jc w:val="center"/>
+              <w:rPr>
+                <w:rFonts w:ascii="Arial" w:hAnsi="Arial" w:cs="Arial"/>
+                <w:sz w:val="22"/>
+                <w:szCs w:val="22"/>
+                <w:lang w:eastAsia="en-US"/>
+              </w:rPr>
+            </w:pPr>
+            <w:r>
+              <w:rPr>
+                <w:rFonts w:cs="Arial" w:ascii="Arial" w:hAnsi="Arial"/>
+                <w:sz w:val="22"/>
+                <w:szCs w:val="22"/>
+                <w:lang w:eastAsia="en-US"/>
+              </w:rPr>
+            </w:r>
+          </w:p>
+        </w:tc>
+        <w:tc>
+          <w:tcPr>
+            <w:tcW w:w="2220" w:type="dxa"/>
+            <w:gridSpan w:val="4"/>
+            <w:tcBorders>
+              <w:top w:val="single" w:sz="4" w:space="0" w:color="000000"/>
+              <w:left w:val="single" w:sz="4" w:space="0" w:color="000000"/>
+              <w:bottom w:val="single" w:sz="4" w:space="0" w:color="000000"/>
+            </w:tcBorders>
+          </w:tcPr>
+          <w:p>
+            <w:pPr>
+              <w:pStyle w:val="Normal"/>
+              <w:snapToGrid w:val="false"/>
+              <w:jc w:val="center"/>
+              <w:rPr>
+                <w:rFonts w:ascii="Arial" w:hAnsi="Arial" w:cs="Arial"/>
+                <w:sz w:val="22"/>
+                <w:szCs w:val="22"/>
+                <w:lang w:eastAsia="en-US"/>
+              </w:rPr>
+            </w:pPr>
+            <w:r>
+              <w:rPr>
+                <w:rFonts w:cs="Arial" w:ascii="Arial" w:hAnsi="Arial"/>
+                <w:sz w:val="22"/>
+                <w:szCs w:val="22"/>
+                <w:lang w:eastAsia="en-US"/>
+              </w:rPr>
+            </w:r>
+          </w:p>
+        </w:tc>
+        <w:tc>
+          <w:tcPr>
+            <w:tcW w:w="734" w:type="dxa"/>
+            <w:tcBorders>
+              <w:top w:val="single" w:sz="4" w:space="0" w:color="000000"/>
+              <w:left w:val="single" w:sz="4" w:space="0" w:color="000000"/>
+              <w:bottom w:val="single" w:sz="4" w:space="0" w:color="000000"/>
+            </w:tcBorders>
+          </w:tcPr>
+          <w:p>
+            <w:pPr>
+              <w:pStyle w:val="Normal"/>
+              <w:snapToGrid w:val="false"/>
+              <w:jc w:val="center"/>
+              <w:rPr>
+                <w:rFonts w:ascii="Arial" w:hAnsi="Arial" w:cs="Arial"/>
+                <w:sz w:val="22"/>
+                <w:szCs w:val="22"/>
+                <w:lang w:eastAsia="en-US"/>
+              </w:rPr>
+            </w:pPr>
+            <w:r>
+              <w:rPr>
+                <w:rFonts w:cs="Arial" w:ascii="Arial" w:hAnsi="Arial"/>
+                <w:sz w:val="22"/>
+                <w:szCs w:val="22"/>
+                <w:lang w:eastAsia="en-US"/>
+              </w:rPr>
+            </w:r>
+          </w:p>
+        </w:tc>
+        <w:tc>
+          <w:tcPr>
+            <w:tcW w:w="451" w:type="dxa"/>
+            <w:gridSpan w:val="2"/>
+            <w:tcBorders>
+              <w:top w:val="single" w:sz="4" w:space="0" w:color="000000"/>
+              <w:left w:val="single" w:sz="4" w:space="0" w:color="000000"/>
+              <w:bottom w:val="single" w:sz="4" w:space="0" w:color="000000"/>
+            </w:tcBorders>
+          </w:tcPr>
+          <w:p>
+            <w:pPr>
+              <w:pStyle w:val="Normal"/>
+              <w:snapToGrid w:val="false"/>
+              <w:jc w:val="center"/>
+              <w:rPr>
+                <w:rFonts w:ascii="Arial" w:hAnsi="Arial" w:cs="Arial"/>
+                <w:sz w:val="22"/>
+                <w:szCs w:val="22"/>
+                <w:lang w:eastAsia="en-US"/>
+              </w:rPr>
+            </w:pPr>
+            <w:r>
+              <w:rPr>
+                <w:rFonts w:cs="Arial" w:ascii="Arial" w:hAnsi="Arial"/>
+                <w:sz w:val="22"/>
+                <w:szCs w:val="22"/>
+                <w:lang w:eastAsia="en-US"/>
+              </w:rPr>
+            </w:r>
+          </w:p>
+        </w:tc>
+        <w:tc>
+          <w:tcPr>
+            <w:tcW w:w="510" w:type="dxa"/>
+            <w:gridSpan w:val="2"/>
+            <w:tcBorders>
+              <w:top w:val="single" w:sz="4" w:space="0" w:color="000000"/>
+              <w:left w:val="single" w:sz="4" w:space="0" w:color="000000"/>
+              <w:bottom w:val="single" w:sz="4" w:space="0" w:color="000000"/>
+            </w:tcBorders>
+          </w:tcPr>
+          <w:p>
+            <w:pPr>
+              <w:pStyle w:val="Normal"/>
+              <w:snapToGrid w:val="false"/>
+              <w:jc w:val="center"/>
+              <w:rPr>
+                <w:rFonts w:ascii="Arial" w:hAnsi="Arial" w:cs="Arial"/>
+                <w:sz w:val="22"/>
+                <w:szCs w:val="22"/>
+                <w:lang w:eastAsia="en-US"/>
+              </w:rPr>
+            </w:pPr>
+            <w:r>
+              <w:rPr>
+                <w:rFonts w:cs="Arial" w:ascii="Arial" w:hAnsi="Arial"/>
+                <w:sz w:val="22"/>
+                <w:szCs w:val="22"/>
+                <w:lang w:eastAsia="en-US"/>
+              </w:rPr>
+            </w:r>
+          </w:p>
+        </w:tc>
+        <w:tc>
+          <w:tcPr>
+            <w:tcW w:w="841" w:type="dxa"/>
+            <w:tcBorders>
+              <w:top w:val="single" w:sz="4" w:space="0" w:color="000000"/>
+              <w:left w:val="single" w:sz="4" w:space="0" w:color="000000"/>
+              <w:bottom w:val="single" w:sz="4" w:space="0" w:color="000000"/>
+            </w:tcBorders>
+          </w:tcPr>
+          <w:p>
+            <w:pPr>
+              <w:pStyle w:val="Normal"/>
+              <w:snapToGrid w:val="false"/>
+              <w:jc w:val="center"/>
+              <w:rPr>
+                <w:rFonts w:ascii="Arial" w:hAnsi="Arial" w:cs="Arial"/>
+                <w:sz w:val="22"/>
+                <w:szCs w:val="22"/>
+                <w:lang w:eastAsia="en-US"/>
+              </w:rPr>
+            </w:pPr>
+            <w:r>
+              <w:rPr>
+                <w:rFonts w:cs="Arial" w:ascii="Arial" w:hAnsi="Arial"/>
+                <w:sz w:val="22"/>
+                <w:szCs w:val="22"/>
+                <w:lang w:eastAsia="en-US"/>
+              </w:rPr>
+            </w:r>
+          </w:p>
+        </w:tc>
+        <w:tc>
+          <w:tcPr>
+            <w:tcW w:w="761" w:type="dxa"/>
+            <w:gridSpan w:val="2"/>
+            <w:tcBorders>
+              <w:top w:val="single" w:sz="4" w:space="0" w:color="000000"/>
+              <w:left w:val="single" w:sz="4" w:space="0" w:color="000000"/>
+              <w:bottom w:val="single" w:sz="4" w:space="0" w:color="000000"/>
+            </w:tcBorders>
+          </w:tcPr>
+          <w:p>
+            <w:pPr>
+              <w:pStyle w:val="Normal"/>
+              <w:snapToGrid w:val="false"/>
+              <w:jc w:val="center"/>
+              <w:rPr>
+                <w:rFonts w:ascii="Arial" w:hAnsi="Arial" w:cs="Arial"/>
+                <w:sz w:val="22"/>
+                <w:szCs w:val="22"/>
+                <w:lang w:eastAsia="en-US"/>
+              </w:rPr>
+            </w:pPr>
+            <w:r>
+              <w:rPr>
+                <w:rFonts w:cs="Arial" w:ascii="Arial" w:hAnsi="Arial"/>
+                <w:sz w:val="22"/>
+                <w:szCs w:val="22"/>
+                <w:lang w:eastAsia="en-US"/>
+              </w:rPr>
+            </w:r>
+          </w:p>
+        </w:tc>
+        <w:tc>
+          <w:tcPr>
+            <w:tcW w:w="1337" w:type="dxa"/>
+            <w:tcBorders>
+              <w:top w:val="single" w:sz="4" w:space="0" w:color="000000"/>
+              <w:left w:val="single" w:sz="4" w:space="0" w:color="000000"/>
+              <w:bottom w:val="single" w:sz="4" w:space="0" w:color="000000"/>
+            </w:tcBorders>
+          </w:tcPr>
+          <w:p>
+            <w:pPr>
+              <w:pStyle w:val="Normal"/>
+              <w:snapToGrid w:val="false"/>
+              <w:jc w:val="center"/>
+              <w:rPr>
+                <w:rFonts w:ascii="Arial" w:hAnsi="Arial" w:cs="Arial"/>
+                <w:sz w:val="22"/>
+                <w:szCs w:val="22"/>
+                <w:lang w:eastAsia="en-US"/>
+              </w:rPr>
+            </w:pPr>
+            <w:r>
+              <w:rPr>
+                <w:rFonts w:cs="Arial" w:ascii="Arial" w:hAnsi="Arial"/>
+                <w:sz w:val="22"/>
+                <w:szCs w:val="22"/>
+                <w:lang w:eastAsia="en-US"/>
+              </w:rPr>
+            </w:r>
+          </w:p>
+        </w:tc>
+        <w:tc>
+          <w:tcPr>
+            <w:tcW w:w="1993" w:type="dxa"/>
+            <w:tcBorders>
+              <w:top w:val="single" w:sz="4" w:space="0" w:color="000000"/>
+              <w:left w:val="single" w:sz="4" w:space="0" w:color="000000"/>
+              <w:bottom w:val="single" w:sz="4" w:space="0" w:color="000000"/>
+              <w:right w:val="single" w:sz="4" w:space="0" w:color="000000"/>
+            </w:tcBorders>
+          </w:tcPr>
+          <w:p>
+            <w:pPr>
+              <w:pStyle w:val="Normal"/>
+              <w:snapToGrid w:val="false"/>
+              <w:jc w:val="center"/>
+              <w:rPr>
+                <w:rFonts w:ascii="Arial" w:hAnsi="Arial" w:cs="Arial"/>
+                <w:sz w:val="22"/>
+                <w:szCs w:val="22"/>
+                <w:lang w:eastAsia="en-US"/>
+              </w:rPr>
+            </w:pPr>
+            <w:r>
+              <w:rPr>
+                <w:rFonts w:cs="Arial" w:ascii="Arial" w:hAnsi="Arial"/>
+                <w:sz w:val="22"/>
+                <w:szCs w:val="22"/>
                 <w:lang w:eastAsia="en-US"/>
               </w:rPr>
             </w:r>
@@ -1825,1451 +3279,6 @@
               <w:left w:val="single" w:sz="4" w:space="0" w:color="000000"/>
               <w:bottom w:val="single" w:sz="4" w:space="0" w:color="000000"/>
             </w:tcBorders>
-          </w:tcPr>
-          <w:p>
-            <w:pPr>
-              <w:pStyle w:val="Normal"/>
-              <w:snapToGrid w:val="false"/>
-              <w:jc w:val="center"/>
-              <w:rPr>
-                <w:rFonts w:ascii="Arial" w:hAnsi="Arial" w:cs="Arial"/>
-                <w:sz w:val="20"/>
-                <w:szCs w:val="20"/>
-                <w:lang w:eastAsia="en-US"/>
-              </w:rPr>
-            </w:pPr>
-            <w:r>
-              <w:rPr>
-                <w:rFonts w:cs="Arial" w:ascii="Arial" w:hAnsi="Arial"/>
-                <w:sz w:val="20"/>
-                <w:szCs w:val="20"/>
-                <w:lang w:eastAsia="en-US"/>
-              </w:rPr>
-            </w:r>
-          </w:p>
-        </w:tc>
-        <w:tc>
-          <w:tcPr>
-            <w:tcW w:w="2220" w:type="dxa"/>
-            <w:gridSpan w:val="4"/>
-            <w:tcBorders>
-              <w:top w:val="single" w:sz="4" w:space="0" w:color="000000"/>
-              <w:left w:val="single" w:sz="4" w:space="0" w:color="000000"/>
-              <w:bottom w:val="single" w:sz="4" w:space="0" w:color="000000"/>
-            </w:tcBorders>
-          </w:tcPr>
-          <w:p>
-            <w:pPr>
-              <w:pStyle w:val="Normal"/>
-              <w:snapToGrid w:val="false"/>
-              <w:jc w:val="center"/>
-              <w:rPr>
-                <w:rFonts w:ascii="Arial" w:hAnsi="Arial" w:cs="Arial"/>
-                <w:sz w:val="20"/>
-                <w:szCs w:val="20"/>
-                <w:lang w:eastAsia="en-US"/>
-              </w:rPr>
-            </w:pPr>
-            <w:r>
-              <w:rPr>
-                <w:rFonts w:cs="Arial" w:ascii="Arial" w:hAnsi="Arial"/>
-                <w:sz w:val="20"/>
-                <w:szCs w:val="20"/>
-                <w:lang w:eastAsia="en-US"/>
-              </w:rPr>
-            </w:r>
-          </w:p>
-        </w:tc>
-        <w:tc>
-          <w:tcPr>
-            <w:tcW w:w="734" w:type="dxa"/>
-            <w:tcBorders>
-              <w:top w:val="single" w:sz="4" w:space="0" w:color="000000"/>
-              <w:left w:val="single" w:sz="4" w:space="0" w:color="000000"/>
-              <w:bottom w:val="single" w:sz="4" w:space="0" w:color="000000"/>
-            </w:tcBorders>
-          </w:tcPr>
-          <w:p>
-            <w:pPr>
-              <w:pStyle w:val="Normal"/>
-              <w:snapToGrid w:val="false"/>
-              <w:jc w:val="center"/>
-              <w:rPr>
-                <w:rFonts w:ascii="Arial" w:hAnsi="Arial" w:cs="Arial"/>
-                <w:sz w:val="20"/>
-                <w:szCs w:val="20"/>
-                <w:lang w:eastAsia="en-US"/>
-              </w:rPr>
-            </w:pPr>
-            <w:r>
-              <w:rPr>
-                <w:rFonts w:cs="Arial" w:ascii="Arial" w:hAnsi="Arial"/>
-                <w:sz w:val="20"/>
-                <w:szCs w:val="20"/>
-                <w:lang w:eastAsia="en-US"/>
-              </w:rPr>
-            </w:r>
-          </w:p>
-        </w:tc>
-        <w:tc>
-          <w:tcPr>
-            <w:tcW w:w="451" w:type="dxa"/>
-            <w:gridSpan w:val="2"/>
-            <w:tcBorders>
-              <w:top w:val="single" w:sz="4" w:space="0" w:color="000000"/>
-              <w:left w:val="single" w:sz="4" w:space="0" w:color="000000"/>
-              <w:bottom w:val="single" w:sz="4" w:space="0" w:color="000000"/>
-            </w:tcBorders>
-          </w:tcPr>
-          <w:p>
-            <w:pPr>
-              <w:pStyle w:val="Normal"/>
-              <w:snapToGrid w:val="false"/>
-              <w:jc w:val="center"/>
-              <w:rPr>
-                <w:rFonts w:ascii="Arial" w:hAnsi="Arial" w:cs="Arial"/>
-                <w:sz w:val="20"/>
-                <w:szCs w:val="20"/>
-                <w:lang w:eastAsia="en-US"/>
-              </w:rPr>
-            </w:pPr>
-            <w:r>
-              <w:rPr>
-                <w:rFonts w:cs="Arial" w:ascii="Arial" w:hAnsi="Arial"/>
-                <w:sz w:val="20"/>
-                <w:szCs w:val="20"/>
-                <w:lang w:eastAsia="en-US"/>
-              </w:rPr>
-            </w:r>
-          </w:p>
-        </w:tc>
-        <w:tc>
-          <w:tcPr>
-            <w:tcW w:w="510" w:type="dxa"/>
-            <w:gridSpan w:val="2"/>
-            <w:tcBorders>
-              <w:top w:val="single" w:sz="4" w:space="0" w:color="000000"/>
-              <w:left w:val="single" w:sz="4" w:space="0" w:color="000000"/>
-              <w:bottom w:val="single" w:sz="4" w:space="0" w:color="000000"/>
-            </w:tcBorders>
-          </w:tcPr>
-          <w:p>
-            <w:pPr>
-              <w:pStyle w:val="Normal"/>
-              <w:snapToGrid w:val="false"/>
-              <w:jc w:val="center"/>
-              <w:rPr>
-                <w:rFonts w:ascii="Arial" w:hAnsi="Arial" w:cs="Arial"/>
-                <w:sz w:val="20"/>
-                <w:szCs w:val="20"/>
-                <w:lang w:eastAsia="en-US"/>
-              </w:rPr>
-            </w:pPr>
-            <w:r>
-              <w:rPr>
-                <w:rFonts w:cs="Arial" w:ascii="Arial" w:hAnsi="Arial"/>
-                <w:sz w:val="20"/>
-                <w:szCs w:val="20"/>
-                <w:lang w:eastAsia="en-US"/>
-              </w:rPr>
-            </w:r>
-          </w:p>
-        </w:tc>
-        <w:tc>
-          <w:tcPr>
-            <w:tcW w:w="841" w:type="dxa"/>
-            <w:tcBorders>
-              <w:top w:val="single" w:sz="4" w:space="0" w:color="000000"/>
-              <w:left w:val="single" w:sz="4" w:space="0" w:color="000000"/>
-              <w:bottom w:val="single" w:sz="4" w:space="0" w:color="000000"/>
-            </w:tcBorders>
-          </w:tcPr>
-          <w:p>
-            <w:pPr>
-              <w:pStyle w:val="Normal"/>
-              <w:snapToGrid w:val="false"/>
-              <w:jc w:val="center"/>
-              <w:rPr>
-                <w:rFonts w:ascii="Arial" w:hAnsi="Arial" w:cs="Arial"/>
-                <w:sz w:val="20"/>
-                <w:szCs w:val="20"/>
-                <w:lang w:eastAsia="en-US"/>
-              </w:rPr>
-            </w:pPr>
-            <w:r>
-              <w:rPr>
-                <w:rFonts w:cs="Arial" w:ascii="Arial" w:hAnsi="Arial"/>
-                <w:sz w:val="20"/>
-                <w:szCs w:val="20"/>
-                <w:lang w:eastAsia="en-US"/>
-              </w:rPr>
-            </w:r>
-          </w:p>
-        </w:tc>
-        <w:tc>
-          <w:tcPr>
-            <w:tcW w:w="761" w:type="dxa"/>
-            <w:gridSpan w:val="2"/>
-            <w:tcBorders>
-              <w:top w:val="single" w:sz="4" w:space="0" w:color="000000"/>
-              <w:left w:val="single" w:sz="4" w:space="0" w:color="000000"/>
-              <w:bottom w:val="single" w:sz="4" w:space="0" w:color="000000"/>
-            </w:tcBorders>
-          </w:tcPr>
-          <w:p>
-            <w:pPr>
-              <w:pStyle w:val="Normal"/>
-              <w:snapToGrid w:val="false"/>
-              <w:jc w:val="center"/>
-              <w:rPr>
-                <w:rFonts w:ascii="Arial" w:hAnsi="Arial" w:cs="Arial"/>
-                <w:sz w:val="20"/>
-                <w:szCs w:val="20"/>
-                <w:lang w:eastAsia="en-US"/>
-              </w:rPr>
-            </w:pPr>
-            <w:r>
-              <w:rPr>
-                <w:rFonts w:cs="Arial" w:ascii="Arial" w:hAnsi="Arial"/>
-                <w:sz w:val="20"/>
-                <w:szCs w:val="20"/>
-                <w:lang w:eastAsia="en-US"/>
-              </w:rPr>
-            </w:r>
-          </w:p>
-        </w:tc>
-        <w:tc>
-          <w:tcPr>
-            <w:tcW w:w="1336" w:type="dxa"/>
-            <w:tcBorders>
-              <w:top w:val="single" w:sz="4" w:space="0" w:color="000000"/>
-              <w:left w:val="single" w:sz="4" w:space="0" w:color="000000"/>
-              <w:bottom w:val="single" w:sz="4" w:space="0" w:color="000000"/>
-            </w:tcBorders>
-          </w:tcPr>
-          <w:p>
-            <w:pPr>
-              <w:pStyle w:val="Normal"/>
-              <w:snapToGrid w:val="false"/>
-              <w:jc w:val="center"/>
-              <w:rPr>
-                <w:rFonts w:ascii="Arial" w:hAnsi="Arial" w:cs="Arial"/>
-                <w:sz w:val="20"/>
-                <w:szCs w:val="20"/>
-                <w:lang w:eastAsia="en-US"/>
-              </w:rPr>
-            </w:pPr>
-            <w:r>
-              <w:rPr>
-                <w:rFonts w:cs="Arial" w:ascii="Arial" w:hAnsi="Arial"/>
-                <w:sz w:val="20"/>
-                <w:szCs w:val="20"/>
-                <w:lang w:eastAsia="en-US"/>
-              </w:rPr>
-            </w:r>
-          </w:p>
-        </w:tc>
-        <w:tc>
-          <w:tcPr>
-            <w:tcW w:w="1994" w:type="dxa"/>
-            <w:tcBorders>
-              <w:top w:val="single" w:sz="4" w:space="0" w:color="000000"/>
-              <w:left w:val="single" w:sz="4" w:space="0" w:color="000000"/>
-              <w:bottom w:val="single" w:sz="4" w:space="0" w:color="000000"/>
-              <w:right w:val="single" w:sz="4" w:space="0" w:color="000000"/>
-            </w:tcBorders>
-          </w:tcPr>
-          <w:p>
-            <w:pPr>
-              <w:pStyle w:val="Normal"/>
-              <w:snapToGrid w:val="false"/>
-              <w:jc w:val="center"/>
-              <w:rPr>
-                <w:rFonts w:ascii="Arial" w:hAnsi="Arial" w:cs="Arial"/>
-                <w:sz w:val="20"/>
-                <w:szCs w:val="20"/>
-                <w:lang w:eastAsia="en-US"/>
-              </w:rPr>
-            </w:pPr>
-            <w:r>
-              <w:rPr>
-                <w:rFonts w:cs="Arial" w:ascii="Arial" w:hAnsi="Arial"/>
-                <w:sz w:val="20"/>
-                <w:szCs w:val="20"/>
-                <w:lang w:eastAsia="en-US"/>
-              </w:rPr>
-            </w:r>
-          </w:p>
-        </w:tc>
-      </w:tr>
-      <w:tr>
-        <w:trPr>
-          <w:trHeight w:val="388" w:hRule="atLeast"/>
-        </w:trPr>
-        <w:tc>
-          <w:tcPr>
-            <w:tcW w:w="1350" w:type="dxa"/>
-            <w:tcBorders>
-              <w:top w:val="single" w:sz="4" w:space="0" w:color="000000"/>
-              <w:left w:val="single" w:sz="4" w:space="0" w:color="000000"/>
-              <w:bottom w:val="single" w:sz="4" w:space="0" w:color="000000"/>
-            </w:tcBorders>
-          </w:tcPr>
-          <w:p>
-            <w:pPr>
-              <w:pStyle w:val="Normal"/>
-              <w:snapToGrid w:val="false"/>
-              <w:jc w:val="center"/>
-              <w:rPr>
-                <w:rFonts w:ascii="Arial" w:hAnsi="Arial" w:cs="Arial"/>
-                <w:sz w:val="22"/>
-                <w:szCs w:val="22"/>
-                <w:lang w:eastAsia="en-US"/>
-              </w:rPr>
-            </w:pPr>
-            <w:r>
-              <w:rPr>
-                <w:rFonts w:cs="Arial" w:ascii="Arial" w:hAnsi="Arial"/>
-                <w:sz w:val="22"/>
-                <w:szCs w:val="22"/>
-                <w:lang w:eastAsia="en-US"/>
-              </w:rPr>
-            </w:r>
-          </w:p>
-        </w:tc>
-        <w:tc>
-          <w:tcPr>
-            <w:tcW w:w="2220" w:type="dxa"/>
-            <w:gridSpan w:val="4"/>
-            <w:tcBorders>
-              <w:top w:val="single" w:sz="4" w:space="0" w:color="000000"/>
-              <w:left w:val="single" w:sz="4" w:space="0" w:color="000000"/>
-              <w:bottom w:val="single" w:sz="4" w:space="0" w:color="000000"/>
-            </w:tcBorders>
-          </w:tcPr>
-          <w:p>
-            <w:pPr>
-              <w:pStyle w:val="Normal"/>
-              <w:snapToGrid w:val="false"/>
-              <w:jc w:val="center"/>
-              <w:rPr>
-                <w:rFonts w:ascii="Arial" w:hAnsi="Arial" w:cs="Arial"/>
-                <w:sz w:val="22"/>
-                <w:szCs w:val="22"/>
-                <w:lang w:eastAsia="en-US"/>
-              </w:rPr>
-            </w:pPr>
-            <w:r>
-              <w:rPr>
-                <w:rFonts w:cs="Arial" w:ascii="Arial" w:hAnsi="Arial"/>
-                <w:sz w:val="22"/>
-                <w:szCs w:val="22"/>
-                <w:lang w:eastAsia="en-US"/>
-              </w:rPr>
-            </w:r>
-          </w:p>
-        </w:tc>
-        <w:tc>
-          <w:tcPr>
-            <w:tcW w:w="734" w:type="dxa"/>
-            <w:tcBorders>
-              <w:top w:val="single" w:sz="4" w:space="0" w:color="000000"/>
-              <w:left w:val="single" w:sz="4" w:space="0" w:color="000000"/>
-              <w:bottom w:val="single" w:sz="4" w:space="0" w:color="000000"/>
-            </w:tcBorders>
-          </w:tcPr>
-          <w:p>
-            <w:pPr>
-              <w:pStyle w:val="Normal"/>
-              <w:snapToGrid w:val="false"/>
-              <w:jc w:val="center"/>
-              <w:rPr>
-                <w:rFonts w:ascii="Arial" w:hAnsi="Arial" w:cs="Arial"/>
-                <w:sz w:val="22"/>
-                <w:szCs w:val="22"/>
-                <w:lang w:eastAsia="en-US"/>
-              </w:rPr>
-            </w:pPr>
-            <w:r>
-              <w:rPr>
-                <w:rFonts w:cs="Arial" w:ascii="Arial" w:hAnsi="Arial"/>
-                <w:sz w:val="22"/>
-                <w:szCs w:val="22"/>
-                <w:lang w:eastAsia="en-US"/>
-              </w:rPr>
-            </w:r>
-          </w:p>
-        </w:tc>
-        <w:tc>
-          <w:tcPr>
-            <w:tcW w:w="451" w:type="dxa"/>
-            <w:gridSpan w:val="2"/>
-            <w:tcBorders>
-              <w:top w:val="single" w:sz="4" w:space="0" w:color="000000"/>
-              <w:left w:val="single" w:sz="4" w:space="0" w:color="000000"/>
-              <w:bottom w:val="single" w:sz="4" w:space="0" w:color="000000"/>
-            </w:tcBorders>
-          </w:tcPr>
-          <w:p>
-            <w:pPr>
-              <w:pStyle w:val="Normal"/>
-              <w:snapToGrid w:val="false"/>
-              <w:jc w:val="center"/>
-              <w:rPr>
-                <w:rFonts w:ascii="Arial" w:hAnsi="Arial" w:cs="Arial"/>
-                <w:sz w:val="22"/>
-                <w:szCs w:val="22"/>
-                <w:lang w:eastAsia="en-US"/>
-              </w:rPr>
-            </w:pPr>
-            <w:r>
-              <w:rPr>
-                <w:rFonts w:cs="Arial" w:ascii="Arial" w:hAnsi="Arial"/>
-                <w:sz w:val="22"/>
-                <w:szCs w:val="22"/>
-                <w:lang w:eastAsia="en-US"/>
-              </w:rPr>
-            </w:r>
-          </w:p>
-        </w:tc>
-        <w:tc>
-          <w:tcPr>
-            <w:tcW w:w="510" w:type="dxa"/>
-            <w:gridSpan w:val="2"/>
-            <w:tcBorders>
-              <w:top w:val="single" w:sz="4" w:space="0" w:color="000000"/>
-              <w:left w:val="single" w:sz="4" w:space="0" w:color="000000"/>
-              <w:bottom w:val="single" w:sz="4" w:space="0" w:color="000000"/>
-            </w:tcBorders>
-          </w:tcPr>
-          <w:p>
-            <w:pPr>
-              <w:pStyle w:val="Normal"/>
-              <w:snapToGrid w:val="false"/>
-              <w:jc w:val="center"/>
-              <w:rPr>
-                <w:rFonts w:ascii="Arial" w:hAnsi="Arial" w:cs="Arial"/>
-                <w:sz w:val="22"/>
-                <w:szCs w:val="22"/>
-                <w:lang w:eastAsia="en-US"/>
-              </w:rPr>
-            </w:pPr>
-            <w:r>
-              <w:rPr>
-                <w:rFonts w:cs="Arial" w:ascii="Arial" w:hAnsi="Arial"/>
-                <w:sz w:val="22"/>
-                <w:szCs w:val="22"/>
-                <w:lang w:eastAsia="en-US"/>
-              </w:rPr>
-            </w:r>
-          </w:p>
-        </w:tc>
-        <w:tc>
-          <w:tcPr>
-            <w:tcW w:w="841" w:type="dxa"/>
-            <w:tcBorders>
-              <w:top w:val="single" w:sz="4" w:space="0" w:color="000000"/>
-              <w:left w:val="single" w:sz="4" w:space="0" w:color="000000"/>
-              <w:bottom w:val="single" w:sz="4" w:space="0" w:color="000000"/>
-            </w:tcBorders>
-          </w:tcPr>
-          <w:p>
-            <w:pPr>
-              <w:pStyle w:val="Normal"/>
-              <w:snapToGrid w:val="false"/>
-              <w:jc w:val="center"/>
-              <w:rPr>
-                <w:rFonts w:ascii="Arial" w:hAnsi="Arial" w:cs="Arial"/>
-                <w:sz w:val="22"/>
-                <w:szCs w:val="22"/>
-                <w:lang w:eastAsia="en-US"/>
-              </w:rPr>
-            </w:pPr>
-            <w:r>
-              <w:rPr>
-                <w:rFonts w:cs="Arial" w:ascii="Arial" w:hAnsi="Arial"/>
-                <w:sz w:val="22"/>
-                <w:szCs w:val="22"/>
-                <w:lang w:eastAsia="en-US"/>
-              </w:rPr>
-            </w:r>
-          </w:p>
-        </w:tc>
-        <w:tc>
-          <w:tcPr>
-            <w:tcW w:w="761" w:type="dxa"/>
-            <w:gridSpan w:val="2"/>
-            <w:tcBorders>
-              <w:top w:val="single" w:sz="4" w:space="0" w:color="000000"/>
-              <w:left w:val="single" w:sz="4" w:space="0" w:color="000000"/>
-              <w:bottom w:val="single" w:sz="4" w:space="0" w:color="000000"/>
-            </w:tcBorders>
-          </w:tcPr>
-          <w:p>
-            <w:pPr>
-              <w:pStyle w:val="Normal"/>
-              <w:snapToGrid w:val="false"/>
-              <w:jc w:val="center"/>
-              <w:rPr>
-                <w:rFonts w:ascii="Arial" w:hAnsi="Arial" w:cs="Arial"/>
-                <w:sz w:val="22"/>
-                <w:szCs w:val="22"/>
-                <w:lang w:eastAsia="en-US"/>
-              </w:rPr>
-            </w:pPr>
-            <w:r>
-              <w:rPr>
-                <w:rFonts w:cs="Arial" w:ascii="Arial" w:hAnsi="Arial"/>
-                <w:sz w:val="22"/>
-                <w:szCs w:val="22"/>
-                <w:lang w:eastAsia="en-US"/>
-              </w:rPr>
-            </w:r>
-          </w:p>
-        </w:tc>
-        <w:tc>
-          <w:tcPr>
-            <w:tcW w:w="1336" w:type="dxa"/>
-            <w:tcBorders>
-              <w:top w:val="single" w:sz="4" w:space="0" w:color="000000"/>
-              <w:left w:val="single" w:sz="4" w:space="0" w:color="000000"/>
-              <w:bottom w:val="single" w:sz="4" w:space="0" w:color="000000"/>
-            </w:tcBorders>
-          </w:tcPr>
-          <w:p>
-            <w:pPr>
-              <w:pStyle w:val="Normal"/>
-              <w:snapToGrid w:val="false"/>
-              <w:jc w:val="center"/>
-              <w:rPr>
-                <w:rFonts w:ascii="Arial" w:hAnsi="Arial" w:cs="Arial"/>
-                <w:sz w:val="22"/>
-                <w:szCs w:val="22"/>
-                <w:lang w:eastAsia="en-US"/>
-              </w:rPr>
-            </w:pPr>
-            <w:r>
-              <w:rPr>
-                <w:rFonts w:cs="Arial" w:ascii="Arial" w:hAnsi="Arial"/>
-                <w:sz w:val="22"/>
-                <w:szCs w:val="22"/>
-                <w:lang w:eastAsia="en-US"/>
-              </w:rPr>
-            </w:r>
-          </w:p>
-        </w:tc>
-        <w:tc>
-          <w:tcPr>
-            <w:tcW w:w="1994" w:type="dxa"/>
-            <w:tcBorders>
-              <w:top w:val="single" w:sz="4" w:space="0" w:color="000000"/>
-              <w:left w:val="single" w:sz="4" w:space="0" w:color="000000"/>
-              <w:bottom w:val="single" w:sz="4" w:space="0" w:color="000000"/>
-              <w:right w:val="single" w:sz="4" w:space="0" w:color="000000"/>
-            </w:tcBorders>
-          </w:tcPr>
-          <w:p>
-            <w:pPr>
-              <w:pStyle w:val="Normal"/>
-              <w:snapToGrid w:val="false"/>
-              <w:jc w:val="center"/>
-              <w:rPr>
-                <w:rFonts w:ascii="Arial" w:hAnsi="Arial" w:cs="Arial"/>
-                <w:sz w:val="22"/>
-                <w:szCs w:val="22"/>
-                <w:lang w:eastAsia="en-US"/>
-              </w:rPr>
-            </w:pPr>
-            <w:r>
-              <w:rPr>
-                <w:rFonts w:cs="Arial" w:ascii="Arial" w:hAnsi="Arial"/>
-                <w:sz w:val="22"/>
-                <w:szCs w:val="22"/>
-                <w:lang w:eastAsia="en-US"/>
-              </w:rPr>
-            </w:r>
-          </w:p>
-        </w:tc>
-      </w:tr>
-      <w:tr>
-        <w:trPr>
-          <w:trHeight w:val="440" w:hRule="atLeast"/>
-        </w:trPr>
-        <w:tc>
-          <w:tcPr>
-            <w:tcW w:w="1350" w:type="dxa"/>
-            <w:tcBorders>
-              <w:top w:val="single" w:sz="4" w:space="0" w:color="000000"/>
-              <w:left w:val="single" w:sz="4" w:space="0" w:color="000000"/>
-              <w:bottom w:val="single" w:sz="4" w:space="0" w:color="000000"/>
-            </w:tcBorders>
-          </w:tcPr>
-          <w:p>
-            <w:pPr>
-              <w:pStyle w:val="Normal"/>
-              <w:snapToGrid w:val="false"/>
-              <w:jc w:val="center"/>
-              <w:rPr>
-                <w:rFonts w:ascii="Arial" w:hAnsi="Arial" w:cs="Arial"/>
-                <w:sz w:val="22"/>
-                <w:szCs w:val="22"/>
-                <w:lang w:eastAsia="en-US"/>
-              </w:rPr>
-            </w:pPr>
-            <w:r>
-              <w:rPr>
-                <w:rFonts w:cs="Arial" w:ascii="Arial" w:hAnsi="Arial"/>
-                <w:sz w:val="22"/>
-                <w:szCs w:val="22"/>
-                <w:lang w:eastAsia="en-US"/>
-              </w:rPr>
-            </w:r>
-          </w:p>
-        </w:tc>
-        <w:tc>
-          <w:tcPr>
-            <w:tcW w:w="2220" w:type="dxa"/>
-            <w:gridSpan w:val="4"/>
-            <w:tcBorders>
-              <w:top w:val="single" w:sz="4" w:space="0" w:color="000000"/>
-              <w:left w:val="single" w:sz="4" w:space="0" w:color="000000"/>
-              <w:bottom w:val="single" w:sz="4" w:space="0" w:color="000000"/>
-            </w:tcBorders>
-          </w:tcPr>
-          <w:p>
-            <w:pPr>
-              <w:pStyle w:val="Normal"/>
-              <w:snapToGrid w:val="false"/>
-              <w:jc w:val="center"/>
-              <w:rPr>
-                <w:rFonts w:ascii="Arial" w:hAnsi="Arial" w:cs="Arial"/>
-                <w:sz w:val="22"/>
-                <w:szCs w:val="22"/>
-                <w:lang w:eastAsia="en-US"/>
-              </w:rPr>
-            </w:pPr>
-            <w:r>
-              <w:rPr>
-                <w:rFonts w:cs="Arial" w:ascii="Arial" w:hAnsi="Arial"/>
-                <w:sz w:val="22"/>
-                <w:szCs w:val="22"/>
-                <w:lang w:eastAsia="en-US"/>
-              </w:rPr>
-            </w:r>
-          </w:p>
-        </w:tc>
-        <w:tc>
-          <w:tcPr>
-            <w:tcW w:w="734" w:type="dxa"/>
-            <w:tcBorders>
-              <w:top w:val="single" w:sz="4" w:space="0" w:color="000000"/>
-              <w:left w:val="single" w:sz="4" w:space="0" w:color="000000"/>
-              <w:bottom w:val="single" w:sz="4" w:space="0" w:color="000000"/>
-            </w:tcBorders>
-          </w:tcPr>
-          <w:p>
-            <w:pPr>
-              <w:pStyle w:val="Normal"/>
-              <w:snapToGrid w:val="false"/>
-              <w:jc w:val="center"/>
-              <w:rPr>
-                <w:rFonts w:ascii="Arial" w:hAnsi="Arial" w:cs="Arial"/>
-                <w:sz w:val="22"/>
-                <w:szCs w:val="22"/>
-                <w:lang w:eastAsia="en-US"/>
-              </w:rPr>
-            </w:pPr>
-            <w:r>
-              <w:rPr>
-                <w:rFonts w:cs="Arial" w:ascii="Arial" w:hAnsi="Arial"/>
-                <w:sz w:val="22"/>
-                <w:szCs w:val="22"/>
-                <w:lang w:eastAsia="en-US"/>
-              </w:rPr>
-            </w:r>
-          </w:p>
-        </w:tc>
-        <w:tc>
-          <w:tcPr>
-            <w:tcW w:w="451" w:type="dxa"/>
-            <w:gridSpan w:val="2"/>
-            <w:tcBorders>
-              <w:top w:val="single" w:sz="4" w:space="0" w:color="000000"/>
-              <w:left w:val="single" w:sz="4" w:space="0" w:color="000000"/>
-              <w:bottom w:val="single" w:sz="4" w:space="0" w:color="000000"/>
-            </w:tcBorders>
-          </w:tcPr>
-          <w:p>
-            <w:pPr>
-              <w:pStyle w:val="Normal"/>
-              <w:snapToGrid w:val="false"/>
-              <w:jc w:val="center"/>
-              <w:rPr>
-                <w:rFonts w:ascii="Arial" w:hAnsi="Arial" w:cs="Arial"/>
-                <w:sz w:val="22"/>
-                <w:szCs w:val="22"/>
-                <w:lang w:eastAsia="en-US"/>
-              </w:rPr>
-            </w:pPr>
-            <w:r>
-              <w:rPr>
-                <w:rFonts w:cs="Arial" w:ascii="Arial" w:hAnsi="Arial"/>
-                <w:sz w:val="22"/>
-                <w:szCs w:val="22"/>
-                <w:lang w:eastAsia="en-US"/>
-              </w:rPr>
-            </w:r>
-          </w:p>
-        </w:tc>
-        <w:tc>
-          <w:tcPr>
-            <w:tcW w:w="510" w:type="dxa"/>
-            <w:gridSpan w:val="2"/>
-            <w:tcBorders>
-              <w:top w:val="single" w:sz="4" w:space="0" w:color="000000"/>
-              <w:left w:val="single" w:sz="4" w:space="0" w:color="000000"/>
-              <w:bottom w:val="single" w:sz="4" w:space="0" w:color="000000"/>
-            </w:tcBorders>
-          </w:tcPr>
-          <w:p>
-            <w:pPr>
-              <w:pStyle w:val="Normal"/>
-              <w:snapToGrid w:val="false"/>
-              <w:jc w:val="center"/>
-              <w:rPr>
-                <w:rFonts w:ascii="Arial" w:hAnsi="Arial" w:cs="Arial"/>
-                <w:sz w:val="22"/>
-                <w:szCs w:val="22"/>
-                <w:lang w:eastAsia="en-US"/>
-              </w:rPr>
-            </w:pPr>
-            <w:r>
-              <w:rPr>
-                <w:rFonts w:cs="Arial" w:ascii="Arial" w:hAnsi="Arial"/>
-                <w:sz w:val="22"/>
-                <w:szCs w:val="22"/>
-                <w:lang w:eastAsia="en-US"/>
-              </w:rPr>
-            </w:r>
-          </w:p>
-        </w:tc>
-        <w:tc>
-          <w:tcPr>
-            <w:tcW w:w="841" w:type="dxa"/>
-            <w:tcBorders>
-              <w:top w:val="single" w:sz="4" w:space="0" w:color="000000"/>
-              <w:left w:val="single" w:sz="4" w:space="0" w:color="000000"/>
-              <w:bottom w:val="single" w:sz="4" w:space="0" w:color="000000"/>
-            </w:tcBorders>
-          </w:tcPr>
-          <w:p>
-            <w:pPr>
-              <w:pStyle w:val="Normal"/>
-              <w:snapToGrid w:val="false"/>
-              <w:jc w:val="center"/>
-              <w:rPr>
-                <w:rFonts w:ascii="Arial" w:hAnsi="Arial" w:cs="Arial"/>
-                <w:sz w:val="22"/>
-                <w:szCs w:val="22"/>
-                <w:lang w:eastAsia="en-US"/>
-              </w:rPr>
-            </w:pPr>
-            <w:r>
-              <w:rPr>
-                <w:rFonts w:cs="Arial" w:ascii="Arial" w:hAnsi="Arial"/>
-                <w:sz w:val="22"/>
-                <w:szCs w:val="22"/>
-                <w:lang w:eastAsia="en-US"/>
-              </w:rPr>
-            </w:r>
-          </w:p>
-        </w:tc>
-        <w:tc>
-          <w:tcPr>
-            <w:tcW w:w="761" w:type="dxa"/>
-            <w:gridSpan w:val="2"/>
-            <w:tcBorders>
-              <w:top w:val="single" w:sz="4" w:space="0" w:color="000000"/>
-              <w:left w:val="single" w:sz="4" w:space="0" w:color="000000"/>
-              <w:bottom w:val="single" w:sz="4" w:space="0" w:color="000000"/>
-            </w:tcBorders>
-          </w:tcPr>
-          <w:p>
-            <w:pPr>
-              <w:pStyle w:val="Normal"/>
-              <w:snapToGrid w:val="false"/>
-              <w:jc w:val="center"/>
-              <w:rPr>
-                <w:rFonts w:ascii="Arial" w:hAnsi="Arial" w:cs="Arial"/>
-                <w:sz w:val="22"/>
-                <w:szCs w:val="22"/>
-                <w:lang w:eastAsia="en-US"/>
-              </w:rPr>
-            </w:pPr>
-            <w:r>
-              <w:rPr>
-                <w:rFonts w:cs="Arial" w:ascii="Arial" w:hAnsi="Arial"/>
-                <w:sz w:val="22"/>
-                <w:szCs w:val="22"/>
-                <w:lang w:eastAsia="en-US"/>
-              </w:rPr>
-            </w:r>
-          </w:p>
-        </w:tc>
-        <w:tc>
-          <w:tcPr>
-            <w:tcW w:w="1336" w:type="dxa"/>
-            <w:tcBorders>
-              <w:top w:val="single" w:sz="4" w:space="0" w:color="000000"/>
-              <w:left w:val="single" w:sz="4" w:space="0" w:color="000000"/>
-              <w:bottom w:val="single" w:sz="4" w:space="0" w:color="000000"/>
-            </w:tcBorders>
-          </w:tcPr>
-          <w:p>
-            <w:pPr>
-              <w:pStyle w:val="Normal"/>
-              <w:snapToGrid w:val="false"/>
-              <w:jc w:val="center"/>
-              <w:rPr>
-                <w:rFonts w:ascii="Arial" w:hAnsi="Arial" w:cs="Arial"/>
-                <w:sz w:val="22"/>
-                <w:szCs w:val="22"/>
-                <w:lang w:eastAsia="en-US"/>
-              </w:rPr>
-            </w:pPr>
-            <w:r>
-              <w:rPr>
-                <w:rFonts w:cs="Arial" w:ascii="Arial" w:hAnsi="Arial"/>
-                <w:sz w:val="22"/>
-                <w:szCs w:val="22"/>
-                <w:lang w:eastAsia="en-US"/>
-              </w:rPr>
-            </w:r>
-          </w:p>
-        </w:tc>
-        <w:tc>
-          <w:tcPr>
-            <w:tcW w:w="1994" w:type="dxa"/>
-            <w:tcBorders>
-              <w:top w:val="single" w:sz="4" w:space="0" w:color="000000"/>
-              <w:left w:val="single" w:sz="4" w:space="0" w:color="000000"/>
-              <w:bottom w:val="single" w:sz="4" w:space="0" w:color="000000"/>
-              <w:right w:val="single" w:sz="4" w:space="0" w:color="000000"/>
-            </w:tcBorders>
-          </w:tcPr>
-          <w:p>
-            <w:pPr>
-              <w:pStyle w:val="Normal"/>
-              <w:snapToGrid w:val="false"/>
-              <w:jc w:val="center"/>
-              <w:rPr>
-                <w:rFonts w:ascii="Arial" w:hAnsi="Arial" w:cs="Arial"/>
-                <w:sz w:val="22"/>
-                <w:szCs w:val="22"/>
-                <w:lang w:eastAsia="en-US"/>
-              </w:rPr>
-            </w:pPr>
-            <w:r>
-              <w:rPr>
-                <w:rFonts w:cs="Arial" w:ascii="Arial" w:hAnsi="Arial"/>
-                <w:sz w:val="22"/>
-                <w:szCs w:val="22"/>
-                <w:lang w:eastAsia="en-US"/>
-              </w:rPr>
-            </w:r>
-          </w:p>
-        </w:tc>
-      </w:tr>
-      <w:tr>
-        <w:trPr>
-          <w:trHeight w:val="435" w:hRule="atLeast"/>
-        </w:trPr>
-        <w:tc>
-          <w:tcPr>
-            <w:tcW w:w="1350" w:type="dxa"/>
-            <w:tcBorders>
-              <w:top w:val="single" w:sz="4" w:space="0" w:color="000000"/>
-              <w:left w:val="single" w:sz="4" w:space="0" w:color="000000"/>
-              <w:bottom w:val="single" w:sz="4" w:space="0" w:color="000000"/>
-            </w:tcBorders>
-          </w:tcPr>
-          <w:p>
-            <w:pPr>
-              <w:pStyle w:val="Normal"/>
-              <w:snapToGrid w:val="false"/>
-              <w:jc w:val="center"/>
-              <w:rPr>
-                <w:rFonts w:ascii="Arial" w:hAnsi="Arial" w:cs="Arial"/>
-                <w:sz w:val="22"/>
-                <w:szCs w:val="22"/>
-                <w:lang w:eastAsia="en-US"/>
-              </w:rPr>
-            </w:pPr>
-            <w:r>
-              <w:rPr>
-                <w:rFonts w:cs="Arial" w:ascii="Arial" w:hAnsi="Arial"/>
-                <w:sz w:val="22"/>
-                <w:szCs w:val="22"/>
-                <w:lang w:eastAsia="en-US"/>
-              </w:rPr>
-            </w:r>
-          </w:p>
-        </w:tc>
-        <w:tc>
-          <w:tcPr>
-            <w:tcW w:w="2220" w:type="dxa"/>
-            <w:gridSpan w:val="4"/>
-            <w:tcBorders>
-              <w:top w:val="single" w:sz="4" w:space="0" w:color="000000"/>
-              <w:left w:val="single" w:sz="4" w:space="0" w:color="000000"/>
-              <w:bottom w:val="single" w:sz="4" w:space="0" w:color="000000"/>
-            </w:tcBorders>
-          </w:tcPr>
-          <w:p>
-            <w:pPr>
-              <w:pStyle w:val="Normal"/>
-              <w:snapToGrid w:val="false"/>
-              <w:jc w:val="center"/>
-              <w:rPr>
-                <w:rFonts w:ascii="Arial" w:hAnsi="Arial" w:cs="Arial"/>
-                <w:sz w:val="22"/>
-                <w:szCs w:val="22"/>
-                <w:lang w:eastAsia="en-US"/>
-              </w:rPr>
-            </w:pPr>
-            <w:r>
-              <w:rPr>
-                <w:rFonts w:cs="Arial" w:ascii="Arial" w:hAnsi="Arial"/>
-                <w:sz w:val="22"/>
-                <w:szCs w:val="22"/>
-                <w:lang w:eastAsia="en-US"/>
-              </w:rPr>
-            </w:r>
-          </w:p>
-        </w:tc>
-        <w:tc>
-          <w:tcPr>
-            <w:tcW w:w="734" w:type="dxa"/>
-            <w:tcBorders>
-              <w:top w:val="single" w:sz="4" w:space="0" w:color="000000"/>
-              <w:left w:val="single" w:sz="4" w:space="0" w:color="000000"/>
-              <w:bottom w:val="single" w:sz="4" w:space="0" w:color="000000"/>
-            </w:tcBorders>
-          </w:tcPr>
-          <w:p>
-            <w:pPr>
-              <w:pStyle w:val="Normal"/>
-              <w:snapToGrid w:val="false"/>
-              <w:jc w:val="center"/>
-              <w:rPr>
-                <w:rFonts w:ascii="Arial" w:hAnsi="Arial" w:cs="Arial"/>
-                <w:sz w:val="22"/>
-                <w:szCs w:val="22"/>
-                <w:lang w:eastAsia="en-US"/>
-              </w:rPr>
-            </w:pPr>
-            <w:r>
-              <w:rPr>
-                <w:rFonts w:cs="Arial" w:ascii="Arial" w:hAnsi="Arial"/>
-                <w:sz w:val="22"/>
-                <w:szCs w:val="22"/>
-                <w:lang w:eastAsia="en-US"/>
-              </w:rPr>
-            </w:r>
-          </w:p>
-        </w:tc>
-        <w:tc>
-          <w:tcPr>
-            <w:tcW w:w="451" w:type="dxa"/>
-            <w:gridSpan w:val="2"/>
-            <w:tcBorders>
-              <w:top w:val="single" w:sz="4" w:space="0" w:color="000000"/>
-              <w:left w:val="single" w:sz="4" w:space="0" w:color="000000"/>
-              <w:bottom w:val="single" w:sz="4" w:space="0" w:color="000000"/>
-            </w:tcBorders>
-          </w:tcPr>
-          <w:p>
-            <w:pPr>
-              <w:pStyle w:val="Normal"/>
-              <w:snapToGrid w:val="false"/>
-              <w:jc w:val="center"/>
-              <w:rPr>
-                <w:rFonts w:ascii="Arial" w:hAnsi="Arial" w:cs="Arial"/>
-                <w:sz w:val="22"/>
-                <w:szCs w:val="22"/>
-                <w:lang w:eastAsia="en-US"/>
-              </w:rPr>
-            </w:pPr>
-            <w:r>
-              <w:rPr>
-                <w:rFonts w:cs="Arial" w:ascii="Arial" w:hAnsi="Arial"/>
-                <w:sz w:val="22"/>
-                <w:szCs w:val="22"/>
-                <w:lang w:eastAsia="en-US"/>
-              </w:rPr>
-            </w:r>
-          </w:p>
-        </w:tc>
-        <w:tc>
-          <w:tcPr>
-            <w:tcW w:w="510" w:type="dxa"/>
-            <w:gridSpan w:val="2"/>
-            <w:tcBorders>
-              <w:top w:val="single" w:sz="4" w:space="0" w:color="000000"/>
-              <w:left w:val="single" w:sz="4" w:space="0" w:color="000000"/>
-              <w:bottom w:val="single" w:sz="4" w:space="0" w:color="000000"/>
-            </w:tcBorders>
-          </w:tcPr>
-          <w:p>
-            <w:pPr>
-              <w:pStyle w:val="Normal"/>
-              <w:snapToGrid w:val="false"/>
-              <w:jc w:val="center"/>
-              <w:rPr>
-                <w:rFonts w:ascii="Arial" w:hAnsi="Arial" w:cs="Arial"/>
-                <w:sz w:val="22"/>
-                <w:szCs w:val="22"/>
-                <w:lang w:eastAsia="en-US"/>
-              </w:rPr>
-            </w:pPr>
-            <w:r>
-              <w:rPr>
-                <w:rFonts w:cs="Arial" w:ascii="Arial" w:hAnsi="Arial"/>
-                <w:sz w:val="22"/>
-                <w:szCs w:val="22"/>
-                <w:lang w:eastAsia="en-US"/>
-              </w:rPr>
-            </w:r>
-          </w:p>
-        </w:tc>
-        <w:tc>
-          <w:tcPr>
-            <w:tcW w:w="841" w:type="dxa"/>
-            <w:tcBorders>
-              <w:top w:val="single" w:sz="4" w:space="0" w:color="000000"/>
-              <w:left w:val="single" w:sz="4" w:space="0" w:color="000000"/>
-              <w:bottom w:val="single" w:sz="4" w:space="0" w:color="000000"/>
-            </w:tcBorders>
-          </w:tcPr>
-          <w:p>
-            <w:pPr>
-              <w:pStyle w:val="Normal"/>
-              <w:snapToGrid w:val="false"/>
-              <w:jc w:val="center"/>
-              <w:rPr>
-                <w:rFonts w:ascii="Arial" w:hAnsi="Arial" w:cs="Arial"/>
-                <w:sz w:val="22"/>
-                <w:szCs w:val="22"/>
-                <w:lang w:eastAsia="en-US"/>
-              </w:rPr>
-            </w:pPr>
-            <w:r>
-              <w:rPr>
-                <w:rFonts w:cs="Arial" w:ascii="Arial" w:hAnsi="Arial"/>
-                <w:sz w:val="22"/>
-                <w:szCs w:val="22"/>
-                <w:lang w:eastAsia="en-US"/>
-              </w:rPr>
-            </w:r>
-          </w:p>
-        </w:tc>
-        <w:tc>
-          <w:tcPr>
-            <w:tcW w:w="761" w:type="dxa"/>
-            <w:gridSpan w:val="2"/>
-            <w:tcBorders>
-              <w:top w:val="single" w:sz="4" w:space="0" w:color="000000"/>
-              <w:left w:val="single" w:sz="4" w:space="0" w:color="000000"/>
-              <w:bottom w:val="single" w:sz="4" w:space="0" w:color="000000"/>
-            </w:tcBorders>
-          </w:tcPr>
-          <w:p>
-            <w:pPr>
-              <w:pStyle w:val="Normal"/>
-              <w:snapToGrid w:val="false"/>
-              <w:jc w:val="center"/>
-              <w:rPr>
-                <w:rFonts w:ascii="Arial" w:hAnsi="Arial" w:cs="Arial"/>
-                <w:sz w:val="22"/>
-                <w:szCs w:val="22"/>
-                <w:lang w:eastAsia="en-US"/>
-              </w:rPr>
-            </w:pPr>
-            <w:r>
-              <w:rPr>
-                <w:rFonts w:cs="Arial" w:ascii="Arial" w:hAnsi="Arial"/>
-                <w:sz w:val="22"/>
-                <w:szCs w:val="22"/>
-                <w:lang w:eastAsia="en-US"/>
-              </w:rPr>
-            </w:r>
-          </w:p>
-        </w:tc>
-        <w:tc>
-          <w:tcPr>
-            <w:tcW w:w="1336" w:type="dxa"/>
-            <w:tcBorders>
-              <w:top w:val="single" w:sz="4" w:space="0" w:color="000000"/>
-              <w:left w:val="single" w:sz="4" w:space="0" w:color="000000"/>
-              <w:bottom w:val="single" w:sz="4" w:space="0" w:color="000000"/>
-            </w:tcBorders>
-          </w:tcPr>
-          <w:p>
-            <w:pPr>
-              <w:pStyle w:val="Normal"/>
-              <w:snapToGrid w:val="false"/>
-              <w:jc w:val="center"/>
-              <w:rPr>
-                <w:rFonts w:ascii="Arial" w:hAnsi="Arial" w:cs="Arial"/>
-                <w:sz w:val="22"/>
-                <w:szCs w:val="22"/>
-                <w:lang w:eastAsia="en-US"/>
-              </w:rPr>
-            </w:pPr>
-            <w:r>
-              <w:rPr>
-                <w:rFonts w:cs="Arial" w:ascii="Arial" w:hAnsi="Arial"/>
-                <w:sz w:val="22"/>
-                <w:szCs w:val="22"/>
-                <w:lang w:eastAsia="en-US"/>
-              </w:rPr>
-            </w:r>
-          </w:p>
-        </w:tc>
-        <w:tc>
-          <w:tcPr>
-            <w:tcW w:w="1994" w:type="dxa"/>
-            <w:tcBorders>
-              <w:top w:val="single" w:sz="4" w:space="0" w:color="000000"/>
-              <w:left w:val="single" w:sz="4" w:space="0" w:color="000000"/>
-              <w:bottom w:val="single" w:sz="4" w:space="0" w:color="000000"/>
-              <w:right w:val="single" w:sz="4" w:space="0" w:color="000000"/>
-            </w:tcBorders>
-          </w:tcPr>
-          <w:p>
-            <w:pPr>
-              <w:pStyle w:val="Normal"/>
-              <w:snapToGrid w:val="false"/>
-              <w:jc w:val="center"/>
-              <w:rPr>
-                <w:rFonts w:ascii="Arial" w:hAnsi="Arial" w:cs="Arial"/>
-                <w:sz w:val="22"/>
-                <w:szCs w:val="22"/>
-                <w:lang w:eastAsia="en-US"/>
-              </w:rPr>
-            </w:pPr>
-            <w:r>
-              <w:rPr>
-                <w:rFonts w:cs="Arial" w:ascii="Arial" w:hAnsi="Arial"/>
-                <w:sz w:val="22"/>
-                <w:szCs w:val="22"/>
-                <w:lang w:eastAsia="en-US"/>
-              </w:rPr>
-            </w:r>
-          </w:p>
-        </w:tc>
-      </w:tr>
-      <w:tr>
-        <w:trPr>
-          <w:trHeight w:val="427" w:hRule="atLeast"/>
-        </w:trPr>
-        <w:tc>
-          <w:tcPr>
-            <w:tcW w:w="1350" w:type="dxa"/>
-            <w:tcBorders>
-              <w:top w:val="single" w:sz="4" w:space="0" w:color="000000"/>
-              <w:left w:val="single" w:sz="4" w:space="0" w:color="000000"/>
-              <w:bottom w:val="single" w:sz="4" w:space="0" w:color="000000"/>
-            </w:tcBorders>
-          </w:tcPr>
-          <w:p>
-            <w:pPr>
-              <w:pStyle w:val="Normal"/>
-              <w:snapToGrid w:val="false"/>
-              <w:jc w:val="center"/>
-              <w:rPr>
-                <w:rFonts w:ascii="Arial" w:hAnsi="Arial" w:cs="Arial"/>
-                <w:sz w:val="22"/>
-                <w:szCs w:val="22"/>
-                <w:lang w:eastAsia="en-US"/>
-              </w:rPr>
-            </w:pPr>
-            <w:r>
-              <w:rPr>
-                <w:rFonts w:cs="Arial" w:ascii="Arial" w:hAnsi="Arial"/>
-                <w:sz w:val="22"/>
-                <w:szCs w:val="22"/>
-                <w:lang w:eastAsia="en-US"/>
-              </w:rPr>
-            </w:r>
-          </w:p>
-        </w:tc>
-        <w:tc>
-          <w:tcPr>
-            <w:tcW w:w="2220" w:type="dxa"/>
-            <w:gridSpan w:val="4"/>
-            <w:tcBorders>
-              <w:top w:val="single" w:sz="4" w:space="0" w:color="000000"/>
-              <w:left w:val="single" w:sz="4" w:space="0" w:color="000000"/>
-              <w:bottom w:val="single" w:sz="4" w:space="0" w:color="000000"/>
-            </w:tcBorders>
-          </w:tcPr>
-          <w:p>
-            <w:pPr>
-              <w:pStyle w:val="Normal"/>
-              <w:snapToGrid w:val="false"/>
-              <w:jc w:val="center"/>
-              <w:rPr>
-                <w:rFonts w:ascii="Arial" w:hAnsi="Arial" w:cs="Arial"/>
-                <w:sz w:val="22"/>
-                <w:szCs w:val="22"/>
-                <w:lang w:eastAsia="en-US"/>
-              </w:rPr>
-            </w:pPr>
-            <w:r>
-              <w:rPr>
-                <w:rFonts w:cs="Arial" w:ascii="Arial" w:hAnsi="Arial"/>
-                <w:sz w:val="22"/>
-                <w:szCs w:val="22"/>
-                <w:lang w:eastAsia="en-US"/>
-              </w:rPr>
-            </w:r>
-          </w:p>
-        </w:tc>
-        <w:tc>
-          <w:tcPr>
-            <w:tcW w:w="734" w:type="dxa"/>
-            <w:tcBorders>
-              <w:top w:val="single" w:sz="4" w:space="0" w:color="000000"/>
-              <w:left w:val="single" w:sz="4" w:space="0" w:color="000000"/>
-              <w:bottom w:val="single" w:sz="4" w:space="0" w:color="000000"/>
-            </w:tcBorders>
-          </w:tcPr>
-          <w:p>
-            <w:pPr>
-              <w:pStyle w:val="Normal"/>
-              <w:snapToGrid w:val="false"/>
-              <w:jc w:val="center"/>
-              <w:rPr>
-                <w:rFonts w:ascii="Arial" w:hAnsi="Arial" w:cs="Arial"/>
-                <w:sz w:val="22"/>
-                <w:szCs w:val="22"/>
-                <w:lang w:eastAsia="en-US"/>
-              </w:rPr>
-            </w:pPr>
-            <w:r>
-              <w:rPr>
-                <w:rFonts w:cs="Arial" w:ascii="Arial" w:hAnsi="Arial"/>
-                <w:sz w:val="22"/>
-                <w:szCs w:val="22"/>
-                <w:lang w:eastAsia="en-US"/>
-              </w:rPr>
-            </w:r>
-          </w:p>
-        </w:tc>
-        <w:tc>
-          <w:tcPr>
-            <w:tcW w:w="451" w:type="dxa"/>
-            <w:gridSpan w:val="2"/>
-            <w:tcBorders>
-              <w:top w:val="single" w:sz="4" w:space="0" w:color="000000"/>
-              <w:left w:val="single" w:sz="4" w:space="0" w:color="000000"/>
-              <w:bottom w:val="single" w:sz="4" w:space="0" w:color="000000"/>
-            </w:tcBorders>
-          </w:tcPr>
-          <w:p>
-            <w:pPr>
-              <w:pStyle w:val="Normal"/>
-              <w:snapToGrid w:val="false"/>
-              <w:jc w:val="center"/>
-              <w:rPr>
-                <w:rFonts w:ascii="Arial" w:hAnsi="Arial" w:cs="Arial"/>
-                <w:sz w:val="22"/>
-                <w:szCs w:val="22"/>
-                <w:lang w:eastAsia="en-US"/>
-              </w:rPr>
-            </w:pPr>
-            <w:r>
-              <w:rPr>
-                <w:rFonts w:cs="Arial" w:ascii="Arial" w:hAnsi="Arial"/>
-                <w:sz w:val="22"/>
-                <w:szCs w:val="22"/>
-                <w:lang w:eastAsia="en-US"/>
-              </w:rPr>
-            </w:r>
-          </w:p>
-        </w:tc>
-        <w:tc>
-          <w:tcPr>
-            <w:tcW w:w="510" w:type="dxa"/>
-            <w:gridSpan w:val="2"/>
-            <w:tcBorders>
-              <w:top w:val="single" w:sz="4" w:space="0" w:color="000000"/>
-              <w:left w:val="single" w:sz="4" w:space="0" w:color="000000"/>
-              <w:bottom w:val="single" w:sz="4" w:space="0" w:color="000000"/>
-            </w:tcBorders>
-          </w:tcPr>
-          <w:p>
-            <w:pPr>
-              <w:pStyle w:val="Normal"/>
-              <w:snapToGrid w:val="false"/>
-              <w:jc w:val="center"/>
-              <w:rPr>
-                <w:rFonts w:ascii="Arial" w:hAnsi="Arial" w:cs="Arial"/>
-                <w:sz w:val="22"/>
-                <w:szCs w:val="22"/>
-                <w:lang w:eastAsia="en-US"/>
-              </w:rPr>
-            </w:pPr>
-            <w:r>
-              <w:rPr>
-                <w:rFonts w:cs="Arial" w:ascii="Arial" w:hAnsi="Arial"/>
-                <w:sz w:val="22"/>
-                <w:szCs w:val="22"/>
-                <w:lang w:eastAsia="en-US"/>
-              </w:rPr>
-            </w:r>
-          </w:p>
-        </w:tc>
-        <w:tc>
-          <w:tcPr>
-            <w:tcW w:w="841" w:type="dxa"/>
-            <w:tcBorders>
-              <w:top w:val="single" w:sz="4" w:space="0" w:color="000000"/>
-              <w:left w:val="single" w:sz="4" w:space="0" w:color="000000"/>
-              <w:bottom w:val="single" w:sz="4" w:space="0" w:color="000000"/>
-            </w:tcBorders>
-          </w:tcPr>
-          <w:p>
-            <w:pPr>
-              <w:pStyle w:val="Normal"/>
-              <w:snapToGrid w:val="false"/>
-              <w:jc w:val="center"/>
-              <w:rPr>
-                <w:rFonts w:ascii="Arial" w:hAnsi="Arial" w:cs="Arial"/>
-                <w:sz w:val="22"/>
-                <w:szCs w:val="22"/>
-                <w:lang w:eastAsia="en-US"/>
-              </w:rPr>
-            </w:pPr>
-            <w:r>
-              <w:rPr>
-                <w:rFonts w:cs="Arial" w:ascii="Arial" w:hAnsi="Arial"/>
-                <w:sz w:val="22"/>
-                <w:szCs w:val="22"/>
-                <w:lang w:eastAsia="en-US"/>
-              </w:rPr>
-            </w:r>
-          </w:p>
-        </w:tc>
-        <w:tc>
-          <w:tcPr>
-            <w:tcW w:w="761" w:type="dxa"/>
-            <w:gridSpan w:val="2"/>
-            <w:tcBorders>
-              <w:top w:val="single" w:sz="4" w:space="0" w:color="000000"/>
-              <w:left w:val="single" w:sz="4" w:space="0" w:color="000000"/>
-              <w:bottom w:val="single" w:sz="4" w:space="0" w:color="000000"/>
-            </w:tcBorders>
-          </w:tcPr>
-          <w:p>
-            <w:pPr>
-              <w:pStyle w:val="Normal"/>
-              <w:snapToGrid w:val="false"/>
-              <w:jc w:val="center"/>
-              <w:rPr>
-                <w:rFonts w:ascii="Arial" w:hAnsi="Arial" w:cs="Arial"/>
-                <w:sz w:val="22"/>
-                <w:szCs w:val="22"/>
-                <w:lang w:eastAsia="en-US"/>
-              </w:rPr>
-            </w:pPr>
-            <w:r>
-              <w:rPr>
-                <w:rFonts w:cs="Arial" w:ascii="Arial" w:hAnsi="Arial"/>
-                <w:sz w:val="22"/>
-                <w:szCs w:val="22"/>
-                <w:lang w:eastAsia="en-US"/>
-              </w:rPr>
-            </w:r>
-          </w:p>
-        </w:tc>
-        <w:tc>
-          <w:tcPr>
-            <w:tcW w:w="1336" w:type="dxa"/>
-            <w:tcBorders>
-              <w:top w:val="single" w:sz="4" w:space="0" w:color="000000"/>
-              <w:left w:val="single" w:sz="4" w:space="0" w:color="000000"/>
-              <w:bottom w:val="single" w:sz="4" w:space="0" w:color="000000"/>
-            </w:tcBorders>
-          </w:tcPr>
-          <w:p>
-            <w:pPr>
-              <w:pStyle w:val="Normal"/>
-              <w:snapToGrid w:val="false"/>
-              <w:jc w:val="center"/>
-              <w:rPr>
-                <w:rFonts w:ascii="Arial" w:hAnsi="Arial" w:cs="Arial"/>
-                <w:sz w:val="22"/>
-                <w:szCs w:val="22"/>
-                <w:lang w:eastAsia="en-US"/>
-              </w:rPr>
-            </w:pPr>
-            <w:r>
-              <w:rPr>
-                <w:rFonts w:cs="Arial" w:ascii="Arial" w:hAnsi="Arial"/>
-                <w:sz w:val="22"/>
-                <w:szCs w:val="22"/>
-                <w:lang w:eastAsia="en-US"/>
-              </w:rPr>
-            </w:r>
-          </w:p>
-        </w:tc>
-        <w:tc>
-          <w:tcPr>
-            <w:tcW w:w="1994" w:type="dxa"/>
-            <w:tcBorders>
-              <w:top w:val="single" w:sz="4" w:space="0" w:color="000000"/>
-              <w:left w:val="single" w:sz="4" w:space="0" w:color="000000"/>
-              <w:bottom w:val="single" w:sz="4" w:space="0" w:color="000000"/>
-              <w:right w:val="single" w:sz="4" w:space="0" w:color="000000"/>
-            </w:tcBorders>
-          </w:tcPr>
-          <w:p>
-            <w:pPr>
-              <w:pStyle w:val="Normal"/>
-              <w:snapToGrid w:val="false"/>
-              <w:jc w:val="center"/>
-              <w:rPr>
-                <w:rFonts w:ascii="Arial" w:hAnsi="Arial" w:cs="Arial"/>
-                <w:sz w:val="22"/>
-                <w:szCs w:val="22"/>
-                <w:lang w:eastAsia="en-US"/>
-              </w:rPr>
-            </w:pPr>
-            <w:r>
-              <w:rPr>
-                <w:rFonts w:cs="Arial" w:ascii="Arial" w:hAnsi="Arial"/>
-                <w:sz w:val="22"/>
-                <w:szCs w:val="22"/>
-                <w:lang w:eastAsia="en-US"/>
-              </w:rPr>
-            </w:r>
-          </w:p>
-        </w:tc>
-      </w:tr>
-      <w:tr>
-        <w:trPr>
-          <w:trHeight w:val="420" w:hRule="atLeast"/>
-        </w:trPr>
-        <w:tc>
-          <w:tcPr>
-            <w:tcW w:w="1350" w:type="dxa"/>
-            <w:tcBorders>
-              <w:top w:val="single" w:sz="4" w:space="0" w:color="000000"/>
-              <w:left w:val="single" w:sz="4" w:space="0" w:color="000000"/>
-              <w:bottom w:val="single" w:sz="4" w:space="0" w:color="000000"/>
-            </w:tcBorders>
             <w:vAlign w:val="center"/>
           </w:tcPr>
           <w:p>
@@ -3490,38 +3499,38 @@
         </w:tc>
         <w:tc>
           <w:tcPr>
-            <w:tcW w:w="1336" w:type="dxa"/>
-            <w:tcBorders>
-              <w:top w:val="single" w:sz="4" w:space="0" w:color="000000"/>
-              <w:left w:val="single" w:sz="4" w:space="0" w:color="000000"/>
-              <w:bottom w:val="single" w:sz="4" w:space="0" w:color="000000"/>
-            </w:tcBorders>
-          </w:tcPr>
-          <w:p>
-            <w:pPr>
-              <w:pStyle w:val="Normal"/>
-              <w:snapToGrid w:val="false"/>
-              <w:jc w:val="center"/>
-              <w:rPr>
-                <w:rFonts w:ascii="Arial" w:hAnsi="Arial" w:cs="Arial"/>
-                <w:sz w:val="22"/>
-                <w:szCs w:val="22"/>
-                <w:lang w:eastAsia="en-US"/>
-              </w:rPr>
-            </w:pPr>
-            <w:r>
-              <w:rPr>
-                <w:rFonts w:cs="Arial" w:ascii="Arial" w:hAnsi="Arial"/>
-                <w:sz w:val="22"/>
-                <w:szCs w:val="22"/>
-                <w:lang w:eastAsia="en-US"/>
-              </w:rPr>
-            </w:r>
-          </w:p>
-        </w:tc>
-        <w:tc>
-          <w:tcPr>
-            <w:tcW w:w="1994" w:type="dxa"/>
+            <w:tcW w:w="1337" w:type="dxa"/>
+            <w:tcBorders>
+              <w:top w:val="single" w:sz="4" w:space="0" w:color="000000"/>
+              <w:left w:val="single" w:sz="4" w:space="0" w:color="000000"/>
+              <w:bottom w:val="single" w:sz="4" w:space="0" w:color="000000"/>
+            </w:tcBorders>
+          </w:tcPr>
+          <w:p>
+            <w:pPr>
+              <w:pStyle w:val="Normal"/>
+              <w:snapToGrid w:val="false"/>
+              <w:jc w:val="center"/>
+              <w:rPr>
+                <w:rFonts w:ascii="Arial" w:hAnsi="Arial" w:cs="Arial"/>
+                <w:sz w:val="22"/>
+                <w:szCs w:val="22"/>
+                <w:lang w:eastAsia="en-US"/>
+              </w:rPr>
+            </w:pPr>
+            <w:r>
+              <w:rPr>
+                <w:rFonts w:cs="Arial" w:ascii="Arial" w:hAnsi="Arial"/>
+                <w:sz w:val="22"/>
+                <w:szCs w:val="22"/>
+                <w:lang w:eastAsia="en-US"/>
+              </w:rPr>
+            </w:r>
+          </w:p>
+        </w:tc>
+        <w:tc>
+          <w:tcPr>
+            <w:tcW w:w="1993" w:type="dxa"/>
             <w:tcBorders>
               <w:top w:val="single" w:sz="4" w:space="0" w:color="000000"/>
               <w:left w:val="single" w:sz="4" w:space="0" w:color="000000"/>
@@ -3781,38 +3790,38 @@
         </w:tc>
         <w:tc>
           <w:tcPr>
-            <w:tcW w:w="1336" w:type="dxa"/>
-            <w:tcBorders>
-              <w:top w:val="single" w:sz="4" w:space="0" w:color="000000"/>
-              <w:left w:val="single" w:sz="4" w:space="0" w:color="000000"/>
-              <w:bottom w:val="single" w:sz="4" w:space="0" w:color="000000"/>
-            </w:tcBorders>
-          </w:tcPr>
-          <w:p>
-            <w:pPr>
-              <w:pStyle w:val="Normal"/>
-              <w:snapToGrid w:val="false"/>
-              <w:jc w:val="center"/>
-              <w:rPr>
-                <w:rFonts w:ascii="Arial" w:hAnsi="Arial" w:cs="Arial"/>
-                <w:sz w:val="22"/>
-                <w:szCs w:val="22"/>
-                <w:lang w:eastAsia="en-US"/>
-              </w:rPr>
-            </w:pPr>
-            <w:r>
-              <w:rPr>
-                <w:rFonts w:cs="Arial" w:ascii="Arial" w:hAnsi="Arial"/>
-                <w:sz w:val="22"/>
-                <w:szCs w:val="22"/>
-                <w:lang w:eastAsia="en-US"/>
-              </w:rPr>
-            </w:r>
-          </w:p>
-        </w:tc>
-        <w:tc>
-          <w:tcPr>
-            <w:tcW w:w="1994" w:type="dxa"/>
+            <w:tcW w:w="1337" w:type="dxa"/>
+            <w:tcBorders>
+              <w:top w:val="single" w:sz="4" w:space="0" w:color="000000"/>
+              <w:left w:val="single" w:sz="4" w:space="0" w:color="000000"/>
+              <w:bottom w:val="single" w:sz="4" w:space="0" w:color="000000"/>
+            </w:tcBorders>
+          </w:tcPr>
+          <w:p>
+            <w:pPr>
+              <w:pStyle w:val="Normal"/>
+              <w:snapToGrid w:val="false"/>
+              <w:jc w:val="center"/>
+              <w:rPr>
+                <w:rFonts w:ascii="Arial" w:hAnsi="Arial" w:cs="Arial"/>
+                <w:sz w:val="22"/>
+                <w:szCs w:val="22"/>
+                <w:lang w:eastAsia="en-US"/>
+              </w:rPr>
+            </w:pPr>
+            <w:r>
+              <w:rPr>
+                <w:rFonts w:cs="Arial" w:ascii="Arial" w:hAnsi="Arial"/>
+                <w:sz w:val="22"/>
+                <w:szCs w:val="22"/>
+                <w:lang w:eastAsia="en-US"/>
+              </w:rPr>
+            </w:r>
+          </w:p>
+        </w:tc>
+        <w:tc>
+          <w:tcPr>
+            <w:tcW w:w="1993" w:type="dxa"/>
             <w:tcBorders>
               <w:top w:val="single" w:sz="4" w:space="0" w:color="000000"/>
               <w:left w:val="single" w:sz="4" w:space="0" w:color="000000"/>
@@ -3845,7 +3854,7 @@
       </w:tr>
       <w:tr>
         <w:trPr>
-          <w:trHeight w:val="402" w:hRule="atLeast"/>
+          <w:trHeight w:val="60" w:hRule="atLeast"/>
         </w:trPr>
         <w:tc>
           <w:tcPr>
@@ -4070,38 +4079,38 @@
         </w:tc>
         <w:tc>
           <w:tcPr>
-            <w:tcW w:w="1336" w:type="dxa"/>
-            <w:tcBorders>
-              <w:top w:val="single" w:sz="4" w:space="0" w:color="000000"/>
-              <w:left w:val="single" w:sz="4" w:space="0" w:color="000000"/>
-              <w:bottom w:val="single" w:sz="4" w:space="0" w:color="000000"/>
-            </w:tcBorders>
-          </w:tcPr>
-          <w:p>
-            <w:pPr>
-              <w:pStyle w:val="Normal"/>
-              <w:snapToGrid w:val="false"/>
-              <w:jc w:val="center"/>
-              <w:rPr>
-                <w:rFonts w:ascii="Arial" w:hAnsi="Arial" w:cs="Arial"/>
-                <w:sz w:val="22"/>
-                <w:szCs w:val="22"/>
-                <w:lang w:eastAsia="en-US"/>
-              </w:rPr>
-            </w:pPr>
-            <w:r>
-              <w:rPr>
-                <w:rFonts w:cs="Arial" w:ascii="Arial" w:hAnsi="Arial"/>
-                <w:sz w:val="22"/>
-                <w:szCs w:val="22"/>
-                <w:lang w:eastAsia="en-US"/>
-              </w:rPr>
-            </w:r>
-          </w:p>
-        </w:tc>
-        <w:tc>
-          <w:tcPr>
-            <w:tcW w:w="1994" w:type="dxa"/>
+            <w:tcW w:w="1337" w:type="dxa"/>
+            <w:tcBorders>
+              <w:top w:val="single" w:sz="4" w:space="0" w:color="000000"/>
+              <w:left w:val="single" w:sz="4" w:space="0" w:color="000000"/>
+              <w:bottom w:val="single" w:sz="4" w:space="0" w:color="000000"/>
+            </w:tcBorders>
+          </w:tcPr>
+          <w:p>
+            <w:pPr>
+              <w:pStyle w:val="Normal"/>
+              <w:snapToGrid w:val="false"/>
+              <w:jc w:val="center"/>
+              <w:rPr>
+                <w:rFonts w:ascii="Arial" w:hAnsi="Arial" w:cs="Arial"/>
+                <w:sz w:val="22"/>
+                <w:szCs w:val="22"/>
+                <w:lang w:eastAsia="en-US"/>
+              </w:rPr>
+            </w:pPr>
+            <w:r>
+              <w:rPr>
+                <w:rFonts w:cs="Arial" w:ascii="Arial" w:hAnsi="Arial"/>
+                <w:sz w:val="22"/>
+                <w:szCs w:val="22"/>
+                <w:lang w:eastAsia="en-US"/>
+              </w:rPr>
+            </w:r>
+          </w:p>
+        </w:tc>
+        <w:tc>
+          <w:tcPr>
+            <w:tcW w:w="1993" w:type="dxa"/>
             <w:tcBorders>
               <w:top w:val="single" w:sz="4" w:space="0" w:color="000000"/>
               <w:left w:val="single" w:sz="4" w:space="0" w:color="000000"/>
@@ -4422,7 +4431,7 @@
       </w:tr>
       <w:tr>
         <w:trPr>
-          <w:trHeight w:val="687" w:hRule="atLeast"/>
+          <w:trHeight w:val="424" w:hRule="atLeast"/>
         </w:trPr>
         <w:tc>
           <w:tcPr>
@@ -4708,8 +4717,8 @@
       </w:tblPr>
       <w:tblGrid>
         <w:gridCol w:w="877"/>
-        <w:gridCol w:w="961"/>
-        <w:gridCol w:w="227"/>
+        <w:gridCol w:w="960"/>
+        <w:gridCol w:w="228"/>
         <w:gridCol w:w="340"/>
         <w:gridCol w:w="653"/>
         <w:gridCol w:w="974"/>
@@ -4720,8 +4729,8 @@
         <w:gridCol w:w="214"/>
         <w:gridCol w:w="778"/>
         <w:gridCol w:w="761"/>
-        <w:gridCol w:w="1336"/>
-        <w:gridCol w:w="1994"/>
+        <w:gridCol w:w="1337"/>
+        <w:gridCol w:w="1993"/>
       </w:tblGrid>
       <w:tr>
         <w:trPr>
@@ -5144,7 +5153,7 @@
         </w:tc>
         <w:tc>
           <w:tcPr>
-            <w:tcW w:w="2097" w:type="dxa"/>
+            <w:tcW w:w="2098" w:type="dxa"/>
             <w:gridSpan w:val="2"/>
             <w:tcBorders>
               <w:top w:val="single" w:sz="4" w:space="0" w:color="000000"/>
@@ -5174,7 +5183,7 @@
         </w:tc>
         <w:tc>
           <w:tcPr>
-            <w:tcW w:w="1994" w:type="dxa"/>
+            <w:tcW w:w="1993" w:type="dxa"/>
             <w:tcBorders>
               <w:top w:val="single" w:sz="4" w:space="0" w:color="000000"/>
               <w:left w:val="single" w:sz="4" w:space="0" w:color="000000"/>
@@ -5310,7 +5319,7 @@
         </w:tc>
         <w:tc>
           <w:tcPr>
-            <w:tcW w:w="2097" w:type="dxa"/>
+            <w:tcW w:w="2098" w:type="dxa"/>
             <w:gridSpan w:val="2"/>
             <w:tcBorders>
               <w:top w:val="single" w:sz="4" w:space="0" w:color="000000"/>
@@ -5342,7 +5351,7 @@
         </w:tc>
         <w:tc>
           <w:tcPr>
-            <w:tcW w:w="1994" w:type="dxa"/>
+            <w:tcW w:w="1993" w:type="dxa"/>
             <w:tcBorders>
               <w:top w:val="single" w:sz="4" w:space="0" w:color="000000"/>
               <w:left w:val="single" w:sz="4" w:space="0" w:color="000000"/>
@@ -5480,7 +5489,7 @@
         </w:tc>
         <w:tc>
           <w:tcPr>
-            <w:tcW w:w="2097" w:type="dxa"/>
+            <w:tcW w:w="2098" w:type="dxa"/>
             <w:gridSpan w:val="2"/>
             <w:tcBorders>
               <w:top w:val="single" w:sz="4" w:space="0" w:color="000000"/>
@@ -5510,7 +5519,7 @@
         </w:tc>
         <w:tc>
           <w:tcPr>
-            <w:tcW w:w="1994" w:type="dxa"/>
+            <w:tcW w:w="1993" w:type="dxa"/>
             <w:tcBorders>
               <w:top w:val="single" w:sz="4" w:space="0" w:color="000000"/>
               <w:left w:val="single" w:sz="4" w:space="0" w:color="000000"/>
@@ -5646,7 +5655,7 @@
         </w:tc>
         <w:tc>
           <w:tcPr>
-            <w:tcW w:w="2097" w:type="dxa"/>
+            <w:tcW w:w="2098" w:type="dxa"/>
             <w:gridSpan w:val="2"/>
             <w:tcBorders>
               <w:top w:val="single" w:sz="4" w:space="0" w:color="000000"/>
@@ -5678,7 +5687,7 @@
         </w:tc>
         <w:tc>
           <w:tcPr>
-            <w:tcW w:w="1994" w:type="dxa"/>
+            <w:tcW w:w="1993" w:type="dxa"/>
             <w:tcBorders>
               <w:top w:val="single" w:sz="4" w:space="0" w:color="000000"/>
               <w:left w:val="single" w:sz="4" w:space="0" w:color="000000"/>
@@ -6198,7 +6207,7 @@
         </w:tc>
         <w:tc>
           <w:tcPr>
-            <w:tcW w:w="1336" w:type="dxa"/>
+            <w:tcW w:w="1337" w:type="dxa"/>
             <w:vMerge w:val="restart"/>
             <w:tcBorders>
               <w:top w:val="single" w:sz="4" w:space="0" w:color="000000"/>
@@ -6229,7 +6238,7 @@
         </w:tc>
         <w:tc>
           <w:tcPr>
-            <w:tcW w:w="1994" w:type="dxa"/>
+            <w:tcW w:w="1993" w:type="dxa"/>
             <w:vMerge w:val="restart"/>
             <w:tcBorders>
               <w:top w:val="single" w:sz="4" w:space="0" w:color="000000"/>
@@ -6513,7 +6522,7 @@
         </w:tc>
         <w:tc>
           <w:tcPr>
-            <w:tcW w:w="1336" w:type="dxa"/>
+            <w:tcW w:w="1337" w:type="dxa"/>
             <w:vMerge w:val="continue"/>
             <w:tcBorders>
               <w:top w:val="single" w:sz="4" w:space="0" w:color="000000"/>
@@ -6547,7 +6556,7 @@
         </w:tc>
         <w:tc>
           <w:tcPr>
-            <w:tcW w:w="1994" w:type="dxa"/>
+            <w:tcW w:w="1993" w:type="dxa"/>
             <w:vMerge w:val="continue"/>
             <w:tcBorders>
               <w:top w:val="single" w:sz="4" w:space="0" w:color="000000"/>
@@ -6807,7 +6816,7 @@
         </w:tc>
         <w:tc>
           <w:tcPr>
-            <w:tcW w:w="1336" w:type="dxa"/>
+            <w:tcW w:w="1337" w:type="dxa"/>
             <w:tcBorders>
               <w:top w:val="single" w:sz="4" w:space="0" w:color="000000"/>
               <w:left w:val="single" w:sz="4" w:space="0" w:color="000000"/>
@@ -6838,7 +6847,7 @@
         </w:tc>
         <w:tc>
           <w:tcPr>
-            <w:tcW w:w="1994" w:type="dxa"/>
+            <w:tcW w:w="1993" w:type="dxa"/>
             <w:tcBorders>
               <w:top w:val="single" w:sz="4" w:space="0" w:color="000000"/>
               <w:left w:val="single" w:sz="4" w:space="0" w:color="000000"/>
@@ -7095,38 +7104,38 @@
         </w:tc>
         <w:tc>
           <w:tcPr>
-            <w:tcW w:w="1336" w:type="dxa"/>
-            <w:tcBorders>
-              <w:top w:val="single" w:sz="4" w:space="0" w:color="000000"/>
-              <w:left w:val="single" w:sz="4" w:space="0" w:color="000000"/>
-              <w:bottom w:val="single" w:sz="4" w:space="0" w:color="000000"/>
-            </w:tcBorders>
-          </w:tcPr>
-          <w:p>
-            <w:pPr>
-              <w:pStyle w:val="Normal"/>
-              <w:snapToGrid w:val="false"/>
-              <w:jc w:val="center"/>
-              <w:rPr>
-                <w:rFonts w:ascii="Arial" w:hAnsi="Arial" w:cs="Arial"/>
-                <w:sz w:val="22"/>
-                <w:szCs w:val="22"/>
-                <w:lang w:eastAsia="en-US"/>
-              </w:rPr>
-            </w:pPr>
-            <w:r>
-              <w:rPr>
-                <w:rFonts w:cs="Arial" w:ascii="Arial" w:hAnsi="Arial"/>
-                <w:sz w:val="22"/>
-                <w:szCs w:val="22"/>
-                <w:lang w:eastAsia="en-US"/>
-              </w:rPr>
-            </w:r>
-          </w:p>
-        </w:tc>
-        <w:tc>
-          <w:tcPr>
-            <w:tcW w:w="1994" w:type="dxa"/>
+            <w:tcW w:w="1337" w:type="dxa"/>
+            <w:tcBorders>
+              <w:top w:val="single" w:sz="4" w:space="0" w:color="000000"/>
+              <w:left w:val="single" w:sz="4" w:space="0" w:color="000000"/>
+              <w:bottom w:val="single" w:sz="4" w:space="0" w:color="000000"/>
+            </w:tcBorders>
+          </w:tcPr>
+          <w:p>
+            <w:pPr>
+              <w:pStyle w:val="Normal"/>
+              <w:snapToGrid w:val="false"/>
+              <w:jc w:val="center"/>
+              <w:rPr>
+                <w:rFonts w:ascii="Arial" w:hAnsi="Arial" w:cs="Arial"/>
+                <w:sz w:val="22"/>
+                <w:szCs w:val="22"/>
+                <w:lang w:eastAsia="en-US"/>
+              </w:rPr>
+            </w:pPr>
+            <w:r>
+              <w:rPr>
+                <w:rFonts w:cs="Arial" w:ascii="Arial" w:hAnsi="Arial"/>
+                <w:sz w:val="22"/>
+                <w:szCs w:val="22"/>
+                <w:lang w:eastAsia="en-US"/>
+              </w:rPr>
+            </w:r>
+          </w:p>
+        </w:tc>
+        <w:tc>
+          <w:tcPr>
+            <w:tcW w:w="1993" w:type="dxa"/>
             <w:tcBorders>
               <w:top w:val="single" w:sz="4" w:space="0" w:color="000000"/>
               <w:left w:val="single" w:sz="4" w:space="0" w:color="000000"/>
@@ -7383,38 +7392,38 @@
         </w:tc>
         <w:tc>
           <w:tcPr>
-            <w:tcW w:w="1336" w:type="dxa"/>
-            <w:tcBorders>
-              <w:top w:val="single" w:sz="4" w:space="0" w:color="000000"/>
-              <w:left w:val="single" w:sz="4" w:space="0" w:color="000000"/>
-              <w:bottom w:val="single" w:sz="4" w:space="0" w:color="000000"/>
-            </w:tcBorders>
-          </w:tcPr>
-          <w:p>
-            <w:pPr>
-              <w:pStyle w:val="Normal"/>
-              <w:snapToGrid w:val="false"/>
-              <w:jc w:val="center"/>
-              <w:rPr>
-                <w:rFonts w:ascii="Arial" w:hAnsi="Arial" w:cs="Arial"/>
-                <w:sz w:val="22"/>
-                <w:szCs w:val="22"/>
-                <w:lang w:eastAsia="en-US"/>
-              </w:rPr>
-            </w:pPr>
-            <w:r>
-              <w:rPr>
-                <w:rFonts w:cs="Arial" w:ascii="Arial" w:hAnsi="Arial"/>
-                <w:sz w:val="22"/>
-                <w:szCs w:val="22"/>
-                <w:lang w:eastAsia="en-US"/>
-              </w:rPr>
-            </w:r>
-          </w:p>
-        </w:tc>
-        <w:tc>
-          <w:tcPr>
-            <w:tcW w:w="1994" w:type="dxa"/>
+            <w:tcW w:w="1337" w:type="dxa"/>
+            <w:tcBorders>
+              <w:top w:val="single" w:sz="4" w:space="0" w:color="000000"/>
+              <w:left w:val="single" w:sz="4" w:space="0" w:color="000000"/>
+              <w:bottom w:val="single" w:sz="4" w:space="0" w:color="000000"/>
+            </w:tcBorders>
+          </w:tcPr>
+          <w:p>
+            <w:pPr>
+              <w:pStyle w:val="Normal"/>
+              <w:snapToGrid w:val="false"/>
+              <w:jc w:val="center"/>
+              <w:rPr>
+                <w:rFonts w:ascii="Arial" w:hAnsi="Arial" w:cs="Arial"/>
+                <w:sz w:val="22"/>
+                <w:szCs w:val="22"/>
+                <w:lang w:eastAsia="en-US"/>
+              </w:rPr>
+            </w:pPr>
+            <w:r>
+              <w:rPr>
+                <w:rFonts w:cs="Arial" w:ascii="Arial" w:hAnsi="Arial"/>
+                <w:sz w:val="22"/>
+                <w:szCs w:val="22"/>
+                <w:lang w:eastAsia="en-US"/>
+              </w:rPr>
+            </w:r>
+          </w:p>
+        </w:tc>
+        <w:tc>
+          <w:tcPr>
+            <w:tcW w:w="1993" w:type="dxa"/>
             <w:tcBorders>
               <w:top w:val="single" w:sz="4" w:space="0" w:color="000000"/>
               <w:left w:val="single" w:sz="4" w:space="0" w:color="000000"/>
@@ -7671,38 +7680,38 @@
         </w:tc>
         <w:tc>
           <w:tcPr>
-            <w:tcW w:w="1336" w:type="dxa"/>
-            <w:tcBorders>
-              <w:top w:val="single" w:sz="4" w:space="0" w:color="000000"/>
-              <w:left w:val="single" w:sz="4" w:space="0" w:color="000000"/>
-              <w:bottom w:val="single" w:sz="4" w:space="0" w:color="000000"/>
-            </w:tcBorders>
-          </w:tcPr>
-          <w:p>
-            <w:pPr>
-              <w:pStyle w:val="Normal"/>
-              <w:snapToGrid w:val="false"/>
-              <w:jc w:val="center"/>
-              <w:rPr>
-                <w:rFonts w:ascii="Arial" w:hAnsi="Arial" w:cs="Arial"/>
-                <w:sz w:val="22"/>
-                <w:szCs w:val="22"/>
-                <w:lang w:eastAsia="en-US"/>
-              </w:rPr>
-            </w:pPr>
-            <w:r>
-              <w:rPr>
-                <w:rFonts w:cs="Arial" w:ascii="Arial" w:hAnsi="Arial"/>
-                <w:sz w:val="22"/>
-                <w:szCs w:val="22"/>
-                <w:lang w:eastAsia="en-US"/>
-              </w:rPr>
-            </w:r>
-          </w:p>
-        </w:tc>
-        <w:tc>
-          <w:tcPr>
-            <w:tcW w:w="1994" w:type="dxa"/>
+            <w:tcW w:w="1337" w:type="dxa"/>
+            <w:tcBorders>
+              <w:top w:val="single" w:sz="4" w:space="0" w:color="000000"/>
+              <w:left w:val="single" w:sz="4" w:space="0" w:color="000000"/>
+              <w:bottom w:val="single" w:sz="4" w:space="0" w:color="000000"/>
+            </w:tcBorders>
+          </w:tcPr>
+          <w:p>
+            <w:pPr>
+              <w:pStyle w:val="Normal"/>
+              <w:snapToGrid w:val="false"/>
+              <w:jc w:val="center"/>
+              <w:rPr>
+                <w:rFonts w:ascii="Arial" w:hAnsi="Arial" w:cs="Arial"/>
+                <w:sz w:val="22"/>
+                <w:szCs w:val="22"/>
+                <w:lang w:eastAsia="en-US"/>
+              </w:rPr>
+            </w:pPr>
+            <w:r>
+              <w:rPr>
+                <w:rFonts w:cs="Arial" w:ascii="Arial" w:hAnsi="Arial"/>
+                <w:sz w:val="22"/>
+                <w:szCs w:val="22"/>
+                <w:lang w:eastAsia="en-US"/>
+              </w:rPr>
+            </w:r>
+          </w:p>
+        </w:tc>
+        <w:tc>
+          <w:tcPr>
+            <w:tcW w:w="1993" w:type="dxa"/>
             <w:tcBorders>
               <w:top w:val="single" w:sz="4" w:space="0" w:color="000000"/>
               <w:left w:val="single" w:sz="4" w:space="0" w:color="000000"/>
@@ -7959,38 +7968,38 @@
         </w:tc>
         <w:tc>
           <w:tcPr>
-            <w:tcW w:w="1336" w:type="dxa"/>
-            <w:tcBorders>
-              <w:top w:val="single" w:sz="4" w:space="0" w:color="000000"/>
-              <w:left w:val="single" w:sz="4" w:space="0" w:color="000000"/>
-              <w:bottom w:val="single" w:sz="4" w:space="0" w:color="000000"/>
-            </w:tcBorders>
-          </w:tcPr>
-          <w:p>
-            <w:pPr>
-              <w:pStyle w:val="Normal"/>
-              <w:snapToGrid w:val="false"/>
-              <w:jc w:val="center"/>
-              <w:rPr>
-                <w:rFonts w:ascii="Arial" w:hAnsi="Arial" w:cs="Arial"/>
-                <w:sz w:val="22"/>
-                <w:szCs w:val="22"/>
-                <w:lang w:eastAsia="en-US"/>
-              </w:rPr>
-            </w:pPr>
-            <w:r>
-              <w:rPr>
-                <w:rFonts w:cs="Arial" w:ascii="Arial" w:hAnsi="Arial"/>
-                <w:sz w:val="22"/>
-                <w:szCs w:val="22"/>
-                <w:lang w:eastAsia="en-US"/>
-              </w:rPr>
-            </w:r>
-          </w:p>
-        </w:tc>
-        <w:tc>
-          <w:tcPr>
-            <w:tcW w:w="1994" w:type="dxa"/>
+            <w:tcW w:w="1337" w:type="dxa"/>
+            <w:tcBorders>
+              <w:top w:val="single" w:sz="4" w:space="0" w:color="000000"/>
+              <w:left w:val="single" w:sz="4" w:space="0" w:color="000000"/>
+              <w:bottom w:val="single" w:sz="4" w:space="0" w:color="000000"/>
+            </w:tcBorders>
+          </w:tcPr>
+          <w:p>
+            <w:pPr>
+              <w:pStyle w:val="Normal"/>
+              <w:snapToGrid w:val="false"/>
+              <w:jc w:val="center"/>
+              <w:rPr>
+                <w:rFonts w:ascii="Arial" w:hAnsi="Arial" w:cs="Arial"/>
+                <w:sz w:val="22"/>
+                <w:szCs w:val="22"/>
+                <w:lang w:eastAsia="en-US"/>
+              </w:rPr>
+            </w:pPr>
+            <w:r>
+              <w:rPr>
+                <w:rFonts w:cs="Arial" w:ascii="Arial" w:hAnsi="Arial"/>
+                <w:sz w:val="22"/>
+                <w:szCs w:val="22"/>
+                <w:lang w:eastAsia="en-US"/>
+              </w:rPr>
+            </w:r>
+          </w:p>
+        </w:tc>
+        <w:tc>
+          <w:tcPr>
+            <w:tcW w:w="1993" w:type="dxa"/>
             <w:tcBorders>
               <w:top w:val="single" w:sz="4" w:space="0" w:color="000000"/>
               <w:left w:val="single" w:sz="4" w:space="0" w:color="000000"/>
@@ -8252,38 +8261,38 @@
         </w:tc>
         <w:tc>
           <w:tcPr>
-            <w:tcW w:w="1336" w:type="dxa"/>
-            <w:tcBorders>
-              <w:top w:val="single" w:sz="4" w:space="0" w:color="000000"/>
-              <w:left w:val="single" w:sz="4" w:space="0" w:color="000000"/>
-              <w:bottom w:val="single" w:sz="4" w:space="0" w:color="000000"/>
-            </w:tcBorders>
-          </w:tcPr>
-          <w:p>
-            <w:pPr>
-              <w:pStyle w:val="Normal"/>
-              <w:snapToGrid w:val="false"/>
-              <w:jc w:val="center"/>
-              <w:rPr>
-                <w:rFonts w:ascii="Arial" w:hAnsi="Arial" w:cs="Arial"/>
-                <w:sz w:val="22"/>
-                <w:szCs w:val="22"/>
-                <w:lang w:eastAsia="en-US"/>
-              </w:rPr>
-            </w:pPr>
-            <w:r>
-              <w:rPr>
-                <w:rFonts w:cs="Arial" w:ascii="Arial" w:hAnsi="Arial"/>
-                <w:sz w:val="22"/>
-                <w:szCs w:val="22"/>
-                <w:lang w:eastAsia="en-US"/>
-              </w:rPr>
-            </w:r>
-          </w:p>
-        </w:tc>
-        <w:tc>
-          <w:tcPr>
-            <w:tcW w:w="1994" w:type="dxa"/>
+            <w:tcW w:w="1337" w:type="dxa"/>
+            <w:tcBorders>
+              <w:top w:val="single" w:sz="4" w:space="0" w:color="000000"/>
+              <w:left w:val="single" w:sz="4" w:space="0" w:color="000000"/>
+              <w:bottom w:val="single" w:sz="4" w:space="0" w:color="000000"/>
+            </w:tcBorders>
+          </w:tcPr>
+          <w:p>
+            <w:pPr>
+              <w:pStyle w:val="Normal"/>
+              <w:snapToGrid w:val="false"/>
+              <w:jc w:val="center"/>
+              <w:rPr>
+                <w:rFonts w:ascii="Arial" w:hAnsi="Arial" w:cs="Arial"/>
+                <w:sz w:val="22"/>
+                <w:szCs w:val="22"/>
+                <w:lang w:eastAsia="en-US"/>
+              </w:rPr>
+            </w:pPr>
+            <w:r>
+              <w:rPr>
+                <w:rFonts w:cs="Arial" w:ascii="Arial" w:hAnsi="Arial"/>
+                <w:sz w:val="22"/>
+                <w:szCs w:val="22"/>
+                <w:lang w:eastAsia="en-US"/>
+              </w:rPr>
+            </w:r>
+          </w:p>
+        </w:tc>
+        <w:tc>
+          <w:tcPr>
+            <w:tcW w:w="1993" w:type="dxa"/>
             <w:tcBorders>
               <w:top w:val="single" w:sz="4" w:space="0" w:color="000000"/>
               <w:left w:val="single" w:sz="4" w:space="0" w:color="000000"/>
@@ -8542,38 +8551,38 @@
         </w:tc>
         <w:tc>
           <w:tcPr>
-            <w:tcW w:w="1336" w:type="dxa"/>
-            <w:tcBorders>
-              <w:top w:val="single" w:sz="4" w:space="0" w:color="000000"/>
-              <w:left w:val="single" w:sz="4" w:space="0" w:color="000000"/>
-              <w:bottom w:val="single" w:sz="4" w:space="0" w:color="000000"/>
-            </w:tcBorders>
-          </w:tcPr>
-          <w:p>
-            <w:pPr>
-              <w:pStyle w:val="Normal"/>
-              <w:snapToGrid w:val="false"/>
-              <w:jc w:val="center"/>
-              <w:rPr>
-                <w:rFonts w:ascii="Arial" w:hAnsi="Arial" w:cs="Arial"/>
-                <w:sz w:val="22"/>
-                <w:szCs w:val="22"/>
-                <w:lang w:eastAsia="en-US"/>
-              </w:rPr>
-            </w:pPr>
-            <w:r>
-              <w:rPr>
-                <w:rFonts w:cs="Arial" w:ascii="Arial" w:hAnsi="Arial"/>
-                <w:sz w:val="22"/>
-                <w:szCs w:val="22"/>
-                <w:lang w:eastAsia="en-US"/>
-              </w:rPr>
-            </w:r>
-          </w:p>
-        </w:tc>
-        <w:tc>
-          <w:tcPr>
-            <w:tcW w:w="1994" w:type="dxa"/>
+            <w:tcW w:w="1337" w:type="dxa"/>
+            <w:tcBorders>
+              <w:top w:val="single" w:sz="4" w:space="0" w:color="000000"/>
+              <w:left w:val="single" w:sz="4" w:space="0" w:color="000000"/>
+              <w:bottom w:val="single" w:sz="4" w:space="0" w:color="000000"/>
+            </w:tcBorders>
+          </w:tcPr>
+          <w:p>
+            <w:pPr>
+              <w:pStyle w:val="Normal"/>
+              <w:snapToGrid w:val="false"/>
+              <w:jc w:val="center"/>
+              <w:rPr>
+                <w:rFonts w:ascii="Arial" w:hAnsi="Arial" w:cs="Arial"/>
+                <w:sz w:val="22"/>
+                <w:szCs w:val="22"/>
+                <w:lang w:eastAsia="en-US"/>
+              </w:rPr>
+            </w:pPr>
+            <w:r>
+              <w:rPr>
+                <w:rFonts w:cs="Arial" w:ascii="Arial" w:hAnsi="Arial"/>
+                <w:sz w:val="22"/>
+                <w:szCs w:val="22"/>
+                <w:lang w:eastAsia="en-US"/>
+              </w:rPr>
+            </w:r>
+          </w:p>
+        </w:tc>
+        <w:tc>
+          <w:tcPr>
+            <w:tcW w:w="1993" w:type="dxa"/>
             <w:tcBorders>
               <w:top w:val="single" w:sz="4" w:space="0" w:color="000000"/>
               <w:left w:val="single" w:sz="4" w:space="0" w:color="000000"/>
@@ -8830,38 +8839,38 @@
         </w:tc>
         <w:tc>
           <w:tcPr>
-            <w:tcW w:w="1336" w:type="dxa"/>
-            <w:tcBorders>
-              <w:top w:val="single" w:sz="4" w:space="0" w:color="000000"/>
-              <w:left w:val="single" w:sz="4" w:space="0" w:color="000000"/>
-              <w:bottom w:val="single" w:sz="4" w:space="0" w:color="000000"/>
-            </w:tcBorders>
-          </w:tcPr>
-          <w:p>
-            <w:pPr>
-              <w:pStyle w:val="Normal"/>
-              <w:snapToGrid w:val="false"/>
-              <w:jc w:val="center"/>
-              <w:rPr>
-                <w:rFonts w:ascii="Arial" w:hAnsi="Arial" w:cs="Arial"/>
-                <w:sz w:val="22"/>
-                <w:szCs w:val="22"/>
-                <w:lang w:eastAsia="en-US"/>
-              </w:rPr>
-            </w:pPr>
-            <w:r>
-              <w:rPr>
-                <w:rFonts w:cs="Arial" w:ascii="Arial" w:hAnsi="Arial"/>
-                <w:sz w:val="22"/>
-                <w:szCs w:val="22"/>
-                <w:lang w:eastAsia="en-US"/>
-              </w:rPr>
-            </w:r>
-          </w:p>
-        </w:tc>
-        <w:tc>
-          <w:tcPr>
-            <w:tcW w:w="1994" w:type="dxa"/>
+            <w:tcW w:w="1337" w:type="dxa"/>
+            <w:tcBorders>
+              <w:top w:val="single" w:sz="4" w:space="0" w:color="000000"/>
+              <w:left w:val="single" w:sz="4" w:space="0" w:color="000000"/>
+              <w:bottom w:val="single" w:sz="4" w:space="0" w:color="000000"/>
+            </w:tcBorders>
+          </w:tcPr>
+          <w:p>
+            <w:pPr>
+              <w:pStyle w:val="Normal"/>
+              <w:snapToGrid w:val="false"/>
+              <w:jc w:val="center"/>
+              <w:rPr>
+                <w:rFonts w:ascii="Arial" w:hAnsi="Arial" w:cs="Arial"/>
+                <w:sz w:val="22"/>
+                <w:szCs w:val="22"/>
+                <w:lang w:eastAsia="en-US"/>
+              </w:rPr>
+            </w:pPr>
+            <w:r>
+              <w:rPr>
+                <w:rFonts w:cs="Arial" w:ascii="Arial" w:hAnsi="Arial"/>
+                <w:sz w:val="22"/>
+                <w:szCs w:val="22"/>
+                <w:lang w:eastAsia="en-US"/>
+              </w:rPr>
+            </w:r>
+          </w:p>
+        </w:tc>
+        <w:tc>
+          <w:tcPr>
+            <w:tcW w:w="1993" w:type="dxa"/>
             <w:tcBorders>
               <w:top w:val="single" w:sz="4" w:space="0" w:color="000000"/>
               <w:left w:val="single" w:sz="4" w:space="0" w:color="000000"/>
@@ -8928,7 +8937,7 @@
         </w:tc>
         <w:tc>
           <w:tcPr>
-            <w:tcW w:w="961" w:type="dxa"/>
+            <w:tcW w:w="960" w:type="dxa"/>
             <w:tcBorders>
               <w:top w:val="single" w:sz="4" w:space="0" w:color="000000"/>
               <w:left w:val="single" w:sz="4" w:space="0" w:color="000000"/>
@@ -8958,7 +8967,7 @@
         </w:tc>
         <w:tc>
           <w:tcPr>
-            <w:tcW w:w="8359" w:type="dxa"/>
+            <w:tcW w:w="8360" w:type="dxa"/>
             <w:gridSpan w:val="13"/>
             <w:tcBorders>
               <w:top w:val="single" w:sz="4" w:space="0" w:color="000000"/>
@@ -9027,7 +9036,7 @@
         </w:tc>
         <w:tc>
           <w:tcPr>
-            <w:tcW w:w="961" w:type="dxa"/>
+            <w:tcW w:w="960" w:type="dxa"/>
             <w:vMerge w:val="restart"/>
             <w:tcBorders>
               <w:top w:val="single" w:sz="4" w:space="0" w:color="000000"/>
@@ -9059,7 +9068,7 @@
         </w:tc>
         <w:tc>
           <w:tcPr>
-            <w:tcW w:w="1220" w:type="dxa"/>
+            <w:tcW w:w="1221" w:type="dxa"/>
             <w:gridSpan w:val="3"/>
             <w:tcBorders>
               <w:top w:val="single" w:sz="4" w:space="0" w:color="000000"/>
@@ -9221,7 +9230,7 @@
         </w:tc>
         <w:tc>
           <w:tcPr>
-            <w:tcW w:w="961" w:type="dxa"/>
+            <w:tcW w:w="960" w:type="dxa"/>
             <w:vMerge w:val="continue"/>
             <w:tcBorders>
               <w:top w:val="single" w:sz="4" w:space="0" w:color="000000"/>
@@ -9253,7 +9262,7 @@
         </w:tc>
         <w:tc>
           <w:tcPr>
-            <w:tcW w:w="1220" w:type="dxa"/>
+            <w:tcW w:w="1221" w:type="dxa"/>
             <w:gridSpan w:val="3"/>
             <w:tcBorders>
               <w:top w:val="single" w:sz="4" w:space="0" w:color="000000"/>

</xml_diff>